<commit_message>
Update of the documentation for climate indices
</commit_message>
<xml_diff>
--- a/Documentation/Climate indices.docx
+++ b/Documentation/Climate indices.docx
@@ -1,6 +1,6 @@
 
 <file path=word/document.xml><?xml version="1.0" encoding="utf-8"?>
-<w:document xmlns:wpc="http://schemas.microsoft.com/office/word/2010/wordprocessingCanvas" xmlns:mc="http://schemas.openxmlformats.org/markup-compatibility/2006" xmlns:o="urn:schemas-microsoft-com:office:office" xmlns:r="http://schemas.openxmlformats.org/officeDocument/2006/relationships" xmlns:m="http://schemas.openxmlformats.org/officeDocument/2006/math" xmlns:v="urn:schemas-microsoft-com:vml" xmlns:wp14="http://schemas.microsoft.com/office/word/2010/wordprocessingDrawing" xmlns:wp="http://schemas.openxmlformats.org/drawingml/2006/wordprocessingDrawing" xmlns:w10="urn:schemas-microsoft-com:office:word" xmlns:w="http://schemas.openxmlformats.org/wordprocessingml/2006/main" xmlns:w14="http://schemas.microsoft.com/office/word/2010/wordml" xmlns:wpg="http://schemas.microsoft.com/office/word/2010/wordprocessingGroup" xmlns:wpi="http://schemas.microsoft.com/office/word/2010/wordprocessingInk" xmlns:wne="http://schemas.microsoft.com/office/word/2006/wordml" xmlns:wps="http://schemas.microsoft.com/office/word/2010/wordprocessingShape" mc:Ignorable="w14 wp14">
+<w:document xmlns:wpc="http://schemas.microsoft.com/office/word/2010/wordprocessingCanvas" xmlns:mc="http://schemas.openxmlformats.org/markup-compatibility/2006" xmlns:o="urn:schemas-microsoft-com:office:office" xmlns:r="http://schemas.openxmlformats.org/officeDocument/2006/relationships" xmlns:m="http://schemas.openxmlformats.org/officeDocument/2006/math" xmlns:v="urn:schemas-microsoft-com:vml" xmlns:wp14="http://schemas.microsoft.com/office/word/2010/wordprocessingDrawing" xmlns:wp="http://schemas.openxmlformats.org/drawingml/2006/wordprocessingDrawing" xmlns:w10="urn:schemas-microsoft-com:office:word" xmlns:w="http://schemas.openxmlformats.org/wordprocessingml/2006/main" xmlns:w14="http://schemas.microsoft.com/office/word/2010/wordml" xmlns:w15="http://schemas.microsoft.com/office/word/2012/wordml" xmlns:wpg="http://schemas.microsoft.com/office/word/2010/wordprocessingGroup" xmlns:wpi="http://schemas.microsoft.com/office/word/2010/wordprocessingInk" xmlns:wne="http://schemas.microsoft.com/office/word/2006/wordml" xmlns:wps="http://schemas.microsoft.com/office/word/2010/wordprocessingShape" mc:Ignorable="w14 w15 wp14">
   <w:body>
     <w:p>
       <w:pPr>
@@ -50,10 +50,29 @@
         </w:numPr>
       </w:pPr>
       <w:r>
-        <w:t>Determine historical 95th percentile</w:t>
-      </w:r>
-      <w:bookmarkStart w:id="0" w:name="_GoBack"/>
-      <w:bookmarkEnd w:id="0"/>
+        <w:t>Determine historical 95</w:t>
+      </w:r>
+      <w:r>
+        <w:rPr>
+          <w:vertAlign w:val="superscript"/>
+        </w:rPr>
+        <w:t>th</w:t>
+      </w:r>
+      <w:r>
+        <w:t xml:space="preserve"> or 99</w:t>
+      </w:r>
+      <w:r>
+        <w:rPr>
+          <w:vertAlign w:val="superscript"/>
+        </w:rPr>
+        <w:t>th</w:t>
+      </w:r>
+      <w:r>
+        <w:t xml:space="preserve"> </w:t>
+      </w:r>
+      <w:r>
+        <w:t>percentile</w:t>
+      </w:r>
     </w:p>
     <w:p>
       <w:pPr>
@@ -93,13 +112,8 @@
           <w:numId w:val="1"/>
         </w:numPr>
       </w:pPr>
-      <w:proofErr w:type="spellStart"/>
-      <w:r>
-        <w:t>Rnn</w:t>
-      </w:r>
-      <w:proofErr w:type="spellEnd"/>
-      <w:r>
-        <w:t xml:space="preserve"> (</w:t>
+      <w:r>
+        <w:t>Rnn (</w:t>
       </w:r>
       <w:r>
         <w:t xml:space="preserve">implied also </w:t>
@@ -153,18 +167,13 @@
         <w:t>R95p</w:t>
       </w:r>
       <w:r>
+        <w:t>TOT / R99pTOT</w:t>
+      </w:r>
+      <w:r>
         <w:t xml:space="preserve"> (Annual</w:t>
       </w:r>
       <w:r>
-        <w:t xml:space="preserve"> total precipitation for very wet days, </w:t>
-      </w:r>
-      <w:proofErr w:type="spellStart"/>
-      <w:r>
-        <w:t>ie</w:t>
-      </w:r>
-      <w:proofErr w:type="spellEnd"/>
-      <w:r>
-        <w:t xml:space="preserve"> days with more than 95</w:t>
+        <w:t xml:space="preserve"> total precipitation for very wet days, ie days with more than 95</w:t>
       </w:r>
       <w:r>
         <w:rPr>
@@ -173,7 +182,22 @@
         <w:t>th</w:t>
       </w:r>
       <w:r>
-        <w:t xml:space="preserve"> percentile of historical precipitation, in the period 1961-1990)</w:t>
+        <w:t xml:space="preserve"> </w:t>
+      </w:r>
+      <w:r>
+        <w:t>/ 99</w:t>
+      </w:r>
+      <w:r>
+        <w:rPr>
+          <w:vertAlign w:val="superscript"/>
+        </w:rPr>
+        <w:t>th</w:t>
+      </w:r>
+      <w:r>
+        <w:t xml:space="preserve"> </w:t>
+      </w:r>
+      <w:r>
+        <w:t>percentile of historical precipitation, in the period 1961-1990)</w:t>
       </w:r>
     </w:p>
     <w:p>
@@ -207,7 +231,7 @@
           <w:color w:val="0000FF"/>
           <w:u w:val="single"/>
         </w:rPr>
-        <w:instrText xml:space="preserve"> REF Climate_Indices_ref \h </w:instrText>
+        <w:instrText xml:space="preserve"> REF Climate_Indices_ref \h  \* MERGEFORMAT </w:instrText>
       </w:r>
       <w:r>
         <w:rPr>
@@ -220,27 +244,20 @@
           <w:color w:val="0000FF"/>
           <w:u w:val="single"/>
         </w:rPr>
-        <w:instrText xml:space="preserve"> \* MERGEFORMAT </w:instrText>
+        <w:fldChar w:fldCharType="separate"/>
       </w:r>
       <w:r>
         <w:rPr>
           <w:color w:val="0000FF"/>
           <w:u w:val="single"/>
         </w:rPr>
-        <w:fldChar w:fldCharType="separate"/>
+        <w:t>ETCCDI/CRD Climate Change Indices</w:t>
       </w:r>
       <w:r>
         <w:rPr>
           <w:color w:val="0000FF"/>
           <w:u w:val="single"/>
         </w:rPr>
-        <w:t>ETCCDI/CRD Climate Change Indices</w:t>
-      </w:r>
-      <w:r>
-        <w:rPr>
-          <w:color w:val="0000FF"/>
-          <w:u w:val="single"/>
-        </w:rPr>
         <w:fldChar w:fldCharType="end"/>
       </w:r>
     </w:p>
@@ -254,15 +271,7 @@
     </w:p>
     <w:p>
       <w:r>
-        <w:t>Install the .</w:t>
-      </w:r>
-      <w:proofErr w:type="spellStart"/>
-      <w:r>
-        <w:t>sav</w:t>
-      </w:r>
-      <w:proofErr w:type="spellEnd"/>
-      <w:r>
-        <w:t xml:space="preserve"> files in the </w:t>
+        <w:t xml:space="preserve">Install the .sav files in the </w:t>
       </w:r>
       <w:r>
         <w:rPr>
@@ -273,26 +282,12 @@
       <w:r>
         <w:t xml:space="preserve"> folder (see also </w:t>
       </w:r>
-      <w:hyperlink r:id="rId9" w:history="1">
+      <w:hyperlink r:id="rId8" w:history="1">
         <w:r>
           <w:rPr>
             <w:rStyle w:val="Hyperlink"/>
           </w:rPr>
-          <w:t>ENVI .</w:t>
-        </w:r>
-        <w:proofErr w:type="spellStart"/>
-        <w:r>
-          <w:rPr>
-            <w:rStyle w:val="Hyperlink"/>
-          </w:rPr>
-          <w:t>sav</w:t>
-        </w:r>
-        <w:proofErr w:type="spellEnd"/>
-        <w:r>
-          <w:rPr>
-            <w:rStyle w:val="Hyperlink"/>
-          </w:rPr>
-          <w:t xml:space="preserve"> files: Installation and configuration</w:t>
+          <w:t>ENVI .sav files: Installation and configuration</w:t>
         </w:r>
       </w:hyperlink>
       <w:r>
@@ -657,10 +652,7 @@
               <w:t>PRCPTOT</w:t>
             </w:r>
             <w:r>
-              <w:t xml:space="preserve"> </w:t>
-            </w:r>
-            <w:r>
-              <w:t>index.</w:t>
+              <w:t xml:space="preserve"> index.</w:t>
             </w:r>
           </w:p>
         </w:tc>
@@ -711,7 +703,7 @@
                     <pic:cNvPicPr/>
                   </pic:nvPicPr>
                   <pic:blipFill>
-                    <a:blip r:embed="rId10"/>
+                    <a:blip r:embed="rId9"/>
                     <a:stretch>
                       <a:fillRect/>
                     </a:stretch>
@@ -736,11 +728,11 @@
       <w:pPr>
         <w:pStyle w:val="Heading3"/>
       </w:pPr>
+      <w:bookmarkStart w:id="0" w:name="hist95"/>
       <w:bookmarkStart w:id="1" w:name="_Ref372112091"/>
-      <w:bookmarkStart w:id="2" w:name="hist95"/>
-      <w:bookmarkEnd w:id="2"/>
-      <w:r>
-        <w:t>Determine historical 95th percentile</w:t>
+      <w:bookmarkEnd w:id="0"/>
+      <w:r>
+        <w:t>Determine historical percentile</w:t>
       </w:r>
       <w:bookmarkEnd w:id="1"/>
     </w:p>
@@ -770,7 +762,7 @@
         <w:rPr>
           <w:rStyle w:val="SubtleEmphasis"/>
         </w:rPr>
-        <w:t>Determine historical 95th percentile</w:t>
+        <w:t>Determine historical percentile</w:t>
       </w:r>
       <w:r>
         <w:t xml:space="preserve">, the command line is </w:t>
@@ -781,14 +773,12 @@
         </w:rPr>
         <w:t>‘</w:t>
       </w:r>
-      <w:proofErr w:type="spellStart"/>
       <w:r>
         <w:rPr>
           <w:rStyle w:val="SubtleEmphasis"/>
         </w:rPr>
         <w:t>nrs_climind_perc_gui</w:t>
       </w:r>
-      <w:proofErr w:type="spellEnd"/>
       <w:r>
         <w:rPr>
           <w:rStyle w:val="SubtleEmphasis"/>
@@ -821,7 +811,22 @@
         <w:t>th</w:t>
       </w:r>
       <w:r>
-        <w:t xml:space="preserve"> percentile of the precipitation on wet days (≥ 1 mm)</w:t>
+        <w:t xml:space="preserve"> </w:t>
+      </w:r>
+      <w:r>
+        <w:t>or 99</w:t>
+      </w:r>
+      <w:r>
+        <w:rPr>
+          <w:vertAlign w:val="superscript"/>
+        </w:rPr>
+        <w:t>th</w:t>
+      </w:r>
+      <w:r>
+        <w:t xml:space="preserve"> </w:t>
+      </w:r>
+      <w:r>
+        <w:t>percentile of the precipitation on wet days (≥ 1 mm)</w:t>
       </w:r>
       <w:r>
         <w:t xml:space="preserve"> in the period 1961-1990. The software supports two approaches to calculating this:</w:t>
@@ -903,12 +908,36 @@
     </w:p>
     <w:p>
       <w:r>
-        <w:t>The software assumes the input time series is from 1961-1990 (10957 days).</w:t>
-      </w:r>
-    </w:p>
-    <w:p>
-      <w:r>
-        <w:t>The output is a new time series with annual percentile data.</w:t>
+        <w:t>The software assumes the input time series</w:t>
+      </w:r>
+      <w:r>
+        <w:t xml:space="preserve"> is from 1961-1990 (10957 days), unless the </w:t>
+      </w:r>
+      <w:r>
+        <w:rPr>
+          <w:i/>
+        </w:rPr>
+        <w:t>use_full_date_range</w:t>
+      </w:r>
+      <w:r>
+        <w:t xml:space="preserve"> option is checked: in that case the entire input time series is selected as historical data.</w:t>
+      </w:r>
+    </w:p>
+    <w:p>
+      <w:r>
+        <w:t>The output is a</w:t>
+      </w:r>
+      <w:r>
+        <w:t xml:space="preserve"> single band</w:t>
+      </w:r>
+      <w:r>
+        <w:t xml:space="preserve"> </w:t>
+      </w:r>
+      <w:r>
+        <w:t xml:space="preserve">image with the </w:t>
+      </w:r>
+      <w:r>
+        <w:t>percentile data.</w:t>
       </w:r>
     </w:p>
     <w:p>
@@ -938,10 +967,10 @@
           <w:noProof/>
         </w:rPr>
         <w:drawing>
-          <wp:inline distT="0" distB="0" distL="0" distR="0" wp14:anchorId="5653A643" wp14:editId="621E2F7B">
-            <wp:extent cx="3564000" cy="1188000"/>
-            <wp:effectExtent l="0" t="0" r="0" b="0"/>
-            <wp:docPr id="11" name="Picture 11"/>
+          <wp:inline distT="0" distB="0" distL="0" distR="0" wp14:anchorId="56AB1BCA" wp14:editId="5716784A">
+            <wp:extent cx="3358800" cy="1497600"/>
+            <wp:effectExtent l="0" t="0" r="0" b="7620"/>
+            <wp:docPr id="2" name="Picture 2"/>
             <wp:cNvGraphicFramePr>
               <a:graphicFrameLocks xmlns:a="http://schemas.openxmlformats.org/drawingml/2006/main" noChangeAspect="1"/>
             </wp:cNvGraphicFramePr>
@@ -949,7 +978,569 @@
               <a:graphicData uri="http://schemas.openxmlformats.org/drawingml/2006/picture">
                 <pic:pic xmlns:pic="http://schemas.openxmlformats.org/drawingml/2006/picture">
                   <pic:nvPicPr>
-                    <pic:cNvPr id="0" name=""/>
+                    <pic:cNvPr id="1" name=""/>
+                    <pic:cNvPicPr/>
+                  </pic:nvPicPr>
+                  <pic:blipFill>
+                    <a:blip r:embed="rId10"/>
+                    <a:stretch>
+                      <a:fillRect/>
+                    </a:stretch>
+                  </pic:blipFill>
+                  <pic:spPr>
+                    <a:xfrm>
+                      <a:off x="0" y="0"/>
+                      <a:ext cx="3358800" cy="1497600"/>
+                    </a:xfrm>
+                    <a:prstGeom prst="rect">
+                      <a:avLst/>
+                    </a:prstGeom>
+                  </pic:spPr>
+                </pic:pic>
+              </a:graphicData>
+            </a:graphic>
+          </wp:inline>
+        </w:drawing>
+      </w:r>
+    </w:p>
+    <w:p>
+      <w:r>
+        <w:t>Explanation of all the fields:</w:t>
+      </w:r>
+    </w:p>
+    <w:tbl>
+      <w:tblPr>
+        <w:tblW w:w="0" w:type="auto"/>
+        <w:shd w:val="clear" w:color="auto" w:fill="F2F2F2"/>
+        <w:tblLook w:val="04A0" w:firstRow="1" w:lastRow="0" w:firstColumn="1" w:lastColumn="0" w:noHBand="0" w:noVBand="1"/>
+      </w:tblPr>
+      <w:tblGrid>
+        <w:gridCol w:w="2898"/>
+        <w:gridCol w:w="6678"/>
+      </w:tblGrid>
+      <w:tr>
+        <w:tc>
+          <w:tcPr>
+            <w:tcW w:w="2898" w:type="dxa"/>
+            <w:shd w:val="clear" w:color="auto" w:fill="F2F2F2"/>
+          </w:tcPr>
+          <w:p>
+            <w:pPr>
+              <w:spacing w:before="0" w:after="0" w:line="240" w:lineRule="auto"/>
+            </w:pPr>
+            <w:r>
+              <w:t>Input time series</w:t>
+            </w:r>
+          </w:p>
+        </w:tc>
+        <w:tc>
+          <w:tcPr>
+            <w:tcW w:w="6678" w:type="dxa"/>
+            <w:shd w:val="clear" w:color="auto" w:fill="F2F2F2"/>
+          </w:tcPr>
+          <w:p>
+            <w:pPr>
+              <w:spacing w:before="0" w:after="0" w:line="240" w:lineRule="auto"/>
+            </w:pPr>
+            <w:r>
+              <w:t>Select a</w:t>
+            </w:r>
+            <w:r>
+              <w:t>n</w:t>
+            </w:r>
+            <w:r>
+              <w:t xml:space="preserve"> </w:t>
+            </w:r>
+            <w:r>
+              <w:t>input precipitation time series</w:t>
+            </w:r>
+          </w:p>
+        </w:tc>
+      </w:tr>
+      <w:tr>
+        <w:tc>
+          <w:tcPr>
+            <w:tcW w:w="2898" w:type="dxa"/>
+            <w:shd w:val="clear" w:color="auto" w:fill="F2F2F2"/>
+          </w:tcPr>
+          <w:p>
+            <w:pPr>
+              <w:spacing w:before="0" w:after="0" w:line="240" w:lineRule="auto"/>
+            </w:pPr>
+            <w:r>
+              <w:t>Percentile</w:t>
+            </w:r>
+          </w:p>
+        </w:tc>
+        <w:tc>
+          <w:tcPr>
+            <w:tcW w:w="6678" w:type="dxa"/>
+            <w:shd w:val="clear" w:color="auto" w:fill="F2F2F2"/>
+          </w:tcPr>
+          <w:p>
+            <w:pPr>
+              <w:spacing w:before="0" w:after="0" w:line="240" w:lineRule="auto"/>
+            </w:pPr>
+            <w:r>
+              <w:t>Select the percentile (95, or 99)</w:t>
+            </w:r>
+          </w:p>
+        </w:tc>
+      </w:tr>
+      <w:tr>
+        <w:tc>
+          <w:tcPr>
+            <w:tcW w:w="2898" w:type="dxa"/>
+            <w:shd w:val="clear" w:color="auto" w:fill="F2F2F2"/>
+          </w:tcPr>
+          <w:p>
+            <w:pPr>
+              <w:spacing w:before="0" w:after="0" w:line="240" w:lineRule="auto"/>
+            </w:pPr>
+            <w:r>
+              <w:t>Use full date range</w:t>
+            </w:r>
+          </w:p>
+        </w:tc>
+        <w:tc>
+          <w:tcPr>
+            <w:tcW w:w="6678" w:type="dxa"/>
+            <w:shd w:val="clear" w:color="auto" w:fill="F2F2F2"/>
+          </w:tcPr>
+          <w:p>
+            <w:pPr>
+              <w:spacing w:before="0" w:after="0" w:line="240" w:lineRule="auto"/>
+            </w:pPr>
+            <w:r>
+              <w:t>Select all data in the time series as historical data (Useful if the historical data is from a different period, or not long enough).</w:t>
+            </w:r>
+          </w:p>
+          <w:p>
+            <w:pPr>
+              <w:spacing w:before="0" w:after="0" w:line="240" w:lineRule="auto"/>
+            </w:pPr>
+            <w:r>
+              <w:t xml:space="preserve">This option disables the </w:t>
+            </w:r>
+            <w:r>
+              <w:rPr>
+                <w:i/>
+              </w:rPr>
+              <w:t>Use out-of-base estimation</w:t>
+            </w:r>
+            <w:r>
+              <w:t>.</w:t>
+            </w:r>
+          </w:p>
+        </w:tc>
+      </w:tr>
+      <w:tr>
+        <w:tc>
+          <w:tcPr>
+            <w:tcW w:w="2898" w:type="dxa"/>
+            <w:shd w:val="clear" w:color="auto" w:fill="F2F2F2"/>
+          </w:tcPr>
+          <w:p>
+            <w:pPr>
+              <w:spacing w:before="0" w:after="0" w:line="240" w:lineRule="auto"/>
+            </w:pPr>
+            <w:r>
+              <w:t>Use out-of-base estimation</w:t>
+            </w:r>
+          </w:p>
+        </w:tc>
+        <w:tc>
+          <w:tcPr>
+            <w:tcW w:w="6678" w:type="dxa"/>
+            <w:shd w:val="clear" w:color="auto" w:fill="F2F2F2"/>
+          </w:tcPr>
+          <w:p>
+            <w:pPr>
+              <w:spacing w:before="0" w:after="0" w:line="240" w:lineRule="auto"/>
+            </w:pPr>
+            <w:r>
+              <w:t xml:space="preserve">If checked will calculate the percentiles with the procedure as outlined in </w:t>
+            </w:r>
+            <w:r>
+              <w:fldChar w:fldCharType="begin"/>
+            </w:r>
+            <w:r>
+              <w:instrText xml:space="preserve"> ADDIN EN.CITE &lt;EndNote&gt;&lt;Cite&gt;&lt;Author&gt;Zhang&lt;/Author&gt;&lt;Year&gt;2005&lt;/Year&gt;&lt;RecNum&gt;22&lt;/RecNum&gt;&lt;DisplayText&gt;(Zhang, Hegerl et al. 2005)&lt;/DisplayText&gt;&lt;record&gt;&lt;rec-number&gt;22&lt;/rec-number&gt;&lt;foreign-keys&gt;&lt;key app="EN" db-id="vx2xpe50ivvappe9axr52ashvazwtfs5dffz"&gt;22&lt;/key&gt;&lt;/foreign-keys&gt;&lt;ref-type name="Journal Article"&gt;17&lt;/ref-type&gt;&lt;contributors&gt;&lt;authors&gt;&lt;author&gt;Zhang, Xuebin&lt;/author&gt;&lt;author&gt;Hegerl, Gabriele&lt;/author&gt;&lt;author&gt;Zwiers, Francis W&lt;/author&gt;&lt;author&gt;Kenyon, Jesse&lt;/author&gt;&lt;/authors&gt;&lt;/contributors&gt;&lt;titles&gt;&lt;title&gt;Avoiding inhomogeneity in percentile-based indices of temperature extremes&lt;/title&gt;&lt;secondary-title&gt;Journal of Climate&lt;/secondary-title&gt;&lt;/titles&gt;&lt;periodical&gt;&lt;full-title&gt;Journal of Climate&lt;/full-title&gt;&lt;/periodical&gt;&lt;pages&gt;1641-1651&lt;/pages&gt;&lt;volume&gt;18&lt;/volume&gt;&lt;number&gt;11&lt;/number&gt;&lt;keywords&gt;&lt;keyword&gt;Climate index, percentile&lt;/keyword&gt;&lt;/keywords&gt;&lt;dates&gt;&lt;year&gt;2005&lt;/year&gt;&lt;/dates&gt;&lt;isbn&gt;1520-0442&lt;/isbn&gt;&lt;urls&gt;&lt;/urls&gt;&lt;/record&gt;&lt;/Cite&gt;&lt;/EndNote&gt;</w:instrText>
+            </w:r>
+            <w:r>
+              <w:fldChar w:fldCharType="separate"/>
+            </w:r>
+            <w:r>
+              <w:rPr>
+                <w:noProof/>
+              </w:rPr>
+              <w:t>(</w:t>
+            </w:r>
+            <w:hyperlink w:anchor="_ENREF_1" w:tooltip="Zhang, 2005 #22" w:history="1">
+              <w:r>
+                <w:rPr>
+                  <w:noProof/>
+                </w:rPr>
+                <w:t>Zhang, Hegerl et al. 2005</w:t>
+              </w:r>
+            </w:hyperlink>
+            <w:r>
+              <w:rPr>
+                <w:noProof/>
+              </w:rPr>
+              <w:t>)</w:t>
+            </w:r>
+            <w:r>
+              <w:fldChar w:fldCharType="end"/>
+            </w:r>
+            <w:r>
+              <w:t>; if not checked straightforward percentile calculation is applied.</w:t>
+            </w:r>
+          </w:p>
+        </w:tc>
+      </w:tr>
+      <w:tr>
+        <w:tc>
+          <w:tcPr>
+            <w:tcW w:w="2898" w:type="dxa"/>
+            <w:shd w:val="clear" w:color="auto" w:fill="F2F2F2"/>
+          </w:tcPr>
+          <w:p>
+            <w:pPr>
+              <w:spacing w:before="0" w:after="0" w:line="240" w:lineRule="auto"/>
+            </w:pPr>
+            <w:r>
+              <w:t>Output name</w:t>
+            </w:r>
+          </w:p>
+        </w:tc>
+        <w:tc>
+          <w:tcPr>
+            <w:tcW w:w="6678" w:type="dxa"/>
+            <w:shd w:val="clear" w:color="auto" w:fill="F2F2F2"/>
+          </w:tcPr>
+          <w:p>
+            <w:pPr>
+              <w:spacing w:before="0" w:after="0" w:line="240" w:lineRule="auto"/>
+            </w:pPr>
+            <w:r>
+              <w:t>The filename for the output time series.</w:t>
+            </w:r>
+          </w:p>
+        </w:tc>
+      </w:tr>
+    </w:tbl>
+    <w:p>
+      <w:pPr>
+        <w:rPr>
+          <w:color w:val="243F60" w:themeColor="accent1" w:themeShade="7F"/>
+          <w:spacing w:val="15"/>
+          <w:sz w:val="22"/>
+          <w:szCs w:val="22"/>
+        </w:rPr>
+      </w:pPr>
+      <w:r>
+        <w:br w:type="page"/>
+      </w:r>
+    </w:p>
+    <w:p>
+      <w:pPr>
+        <w:pStyle w:val="Heading3"/>
+      </w:pPr>
+      <w:r>
+        <w:lastRenderedPageBreak/>
+        <w:t>Rx1day / RX5day</w:t>
+      </w:r>
+      <w:r>
+        <w:t>:</w:t>
+      </w:r>
+      <w:r>
+        <w:t xml:space="preserve"> Annual or mont</w:t>
+      </w:r>
+      <w:r>
+        <w:t>hly maximum 1-day/5-day precipitation</w:t>
+      </w:r>
+    </w:p>
+    <w:p>
+      <w:pPr>
+        <w:rPr>
+          <w:rStyle w:val="SubtleEmphasis"/>
+          <w:i w:val="0"/>
+        </w:rPr>
+      </w:pPr>
+      <w:r>
+        <w:t xml:space="preserve">Menu option is </w:t>
+      </w:r>
+      <w:r>
+        <w:rPr>
+          <w:rStyle w:val="SubtleEmphasis"/>
+        </w:rPr>
+        <w:t xml:space="preserve">‘NRS | </w:t>
+      </w:r>
+      <w:r>
+        <w:rPr>
+          <w:rStyle w:val="SubtleEmphasis"/>
+        </w:rPr>
+        <w:t>Climate indices</w:t>
+      </w:r>
+      <w:r>
+        <w:rPr>
+          <w:rStyle w:val="SubtleEmphasis"/>
+        </w:rPr>
+        <w:t xml:space="preserve"> | </w:t>
+      </w:r>
+      <w:r>
+        <w:rPr>
+          <w:rStyle w:val="SubtleEmphasis"/>
+        </w:rPr>
+        <w:t>17,18 - Rx1day,Rx5day: Maximum 1-day/5-day precipitation</w:t>
+      </w:r>
+      <w:r>
+        <w:t xml:space="preserve">, the command line is </w:t>
+      </w:r>
+      <w:r>
+        <w:rPr>
+          <w:rStyle w:val="SubtleEmphasis"/>
+        </w:rPr>
+        <w:t>‘</w:t>
+      </w:r>
+      <w:r>
+        <w:rPr>
+          <w:rStyle w:val="SubtleEmphasis"/>
+        </w:rPr>
+        <w:t>nrs_climind_rx5day_gui</w:t>
+      </w:r>
+      <w:r>
+        <w:rPr>
+          <w:rStyle w:val="SubtleEmphasis"/>
+        </w:rPr>
+        <w:t>’</w:t>
+      </w:r>
+      <w:r>
+        <w:rPr>
+          <w:rStyle w:val="SubtleEmphasis"/>
+          <w:i w:val="0"/>
+        </w:rPr>
+        <w:t xml:space="preserve">. </w:t>
+      </w:r>
+      <w:r>
+        <w:t xml:space="preserve">This module </w:t>
+      </w:r>
+      <w:r>
+        <w:t>can</w:t>
+      </w:r>
+      <w:r>
+        <w:t xml:space="preserve"> calculate the </w:t>
+      </w:r>
+      <w:r>
+        <w:t xml:space="preserve">maximum 1-day </w:t>
+      </w:r>
+      <w:r>
+        <w:t>precipitation</w:t>
+      </w:r>
+      <w:r>
+        <w:t xml:space="preserve"> or the maximum 5-day precipitation</w:t>
+      </w:r>
+      <w:r>
+        <w:t xml:space="preserve"> and do this either monthly</w:t>
+      </w:r>
+      <w:r>
+        <w:t>,</w:t>
+      </w:r>
+      <w:r>
+        <w:t xml:space="preserve"> yearly</w:t>
+      </w:r>
+      <w:r>
+        <w:t>, or for the entire period</w:t>
+      </w:r>
+      <w:r>
+        <w:t>.</w:t>
+      </w:r>
+      <w:r>
+        <w:t xml:space="preserve"> The last option is useful in case of short period datasets.</w:t>
+      </w:r>
+    </w:p>
+    <w:p>
+      <w:pPr>
+        <w:ind w:left="720" w:hanging="720"/>
+      </w:pPr>
+      <w:r>
+        <w:t>Rx1day</w:t>
+      </w:r>
+      <w:r>
+        <w:tab/>
+      </w:r>
+      <w:r>
+        <w:t>M</w:t>
+      </w:r>
+      <w:r>
+        <w:t>aximum 1-day precipitation:  Let RR</w:t>
+      </w:r>
+      <w:r>
+        <w:rPr>
+          <w:vertAlign w:val="subscript"/>
+        </w:rPr>
+        <w:t>ij</w:t>
+      </w:r>
+      <w:r>
+        <w:t xml:space="preserve"> be the daily precipitation amount on day </w:t>
+      </w:r>
+      <w:r>
+        <w:rPr>
+          <w:i/>
+        </w:rPr>
+        <w:t>i</w:t>
+      </w:r>
+      <w:r>
+        <w:t xml:space="preserve"> in period </w:t>
+      </w:r>
+      <w:r>
+        <w:rPr>
+          <w:i/>
+        </w:rPr>
+        <w:t>j</w:t>
+      </w:r>
+      <w:r>
+        <w:t xml:space="preserve">. The maximum 1-day value for period </w:t>
+      </w:r>
+      <w:r>
+        <w:rPr>
+          <w:i/>
+        </w:rPr>
+        <w:t>j</w:t>
+      </w:r>
+      <w:r>
+        <w:t xml:space="preserve"> is: Rx1day</w:t>
+      </w:r>
+      <w:r>
+        <w:rPr>
+          <w:vertAlign w:val="subscript"/>
+        </w:rPr>
+        <w:t>j</w:t>
+      </w:r>
+      <w:r>
+        <w:t xml:space="preserve"> = max(RR</w:t>
+      </w:r>
+      <w:r>
+        <w:rPr>
+          <w:vertAlign w:val="subscript"/>
+        </w:rPr>
+        <w:t>ij</w:t>
+      </w:r>
+      <w:r>
+        <w:t>)</w:t>
+      </w:r>
+    </w:p>
+    <w:p>
+      <w:pPr>
+        <w:ind w:left="720" w:hanging="720"/>
+      </w:pPr>
+      <w:r>
+        <w:t>Rx5day</w:t>
+      </w:r>
+      <w:r>
+        <w:tab/>
+        <w:t>Maximum consecutive 5-day precipitation: Let RR</w:t>
+      </w:r>
+      <w:r>
+        <w:rPr>
+          <w:vertAlign w:val="subscript"/>
+        </w:rPr>
+        <w:t>kj</w:t>
+      </w:r>
+      <w:r>
+        <w:t xml:space="preserve"> be the precipitation amount for the 5-day interval ending </w:t>
+      </w:r>
+      <w:r>
+        <w:rPr>
+          <w:i/>
+        </w:rPr>
+        <w:t>k</w:t>
+      </w:r>
+      <w:r>
+        <w:t xml:space="preserve">, period </w:t>
+      </w:r>
+      <w:r>
+        <w:rPr>
+          <w:i/>
+        </w:rPr>
+        <w:t>j</w:t>
+      </w:r>
+      <w:r>
+        <w:t xml:space="preserve">. Then maximum 5-day value for period </w:t>
+      </w:r>
+      <w:r>
+        <w:rPr>
+          <w:i/>
+        </w:rPr>
+        <w:t>j</w:t>
+      </w:r>
+      <w:r>
+        <w:t xml:space="preserve"> is: Rx5day</w:t>
+      </w:r>
+      <w:r>
+        <w:rPr>
+          <w:vertAlign w:val="subscript"/>
+        </w:rPr>
+        <w:t>j</w:t>
+      </w:r>
+      <w:r>
+        <w:t xml:space="preserve"> = max (RR</w:t>
+      </w:r>
+      <w:r>
+        <w:rPr>
+          <w:vertAlign w:val="subscript"/>
+        </w:rPr>
+        <w:t>kj</w:t>
+      </w:r>
+      <w:r>
+        <w:t>)</w:t>
+      </w:r>
+    </w:p>
+    <w:p>
+      <w:r>
+        <w:t>The output is a new time series with annual or monthly precipitation data.</w:t>
+      </w:r>
+    </w:p>
+    <w:p>
+      <w:pPr>
+        <w:rPr>
+          <w:rStyle w:val="SubtleEmphasis"/>
+          <w:i w:val="0"/>
+        </w:rPr>
+      </w:pPr>
+      <w:r>
+        <w:t>The user interface is shown below</w:t>
+      </w:r>
+      <w:r>
+        <w:rPr>
+          <w:rStyle w:val="SubtleEmphasis"/>
+          <w:i w:val="0"/>
+        </w:rPr>
+        <w:t>:</w:t>
+      </w:r>
+    </w:p>
+    <w:p>
+      <w:pPr>
+        <w:ind w:firstLine="720"/>
+      </w:pPr>
+      <w:r>
+        <w:rPr>
+          <w:noProof/>
+        </w:rPr>
+        <w:drawing>
+          <wp:inline distT="0" distB="0" distL="0" distR="0" wp14:anchorId="71F571F4" wp14:editId="1A49795F">
+            <wp:extent cx="3351600" cy="1569600"/>
+            <wp:effectExtent l="0" t="0" r="1270" b="0"/>
+            <wp:docPr id="3" name="Picture 3"/>
+            <wp:cNvGraphicFramePr>
+              <a:graphicFrameLocks xmlns:a="http://schemas.openxmlformats.org/drawingml/2006/main" noChangeAspect="1"/>
+            </wp:cNvGraphicFramePr>
+            <a:graphic xmlns:a="http://schemas.openxmlformats.org/drawingml/2006/main">
+              <a:graphicData uri="http://schemas.openxmlformats.org/drawingml/2006/picture">
+                <pic:pic xmlns:pic="http://schemas.openxmlformats.org/drawingml/2006/picture">
+                  <pic:nvPicPr>
+                    <pic:cNvPr id="1" name=""/>
                     <pic:cNvPicPr/>
                   </pic:nvPicPr>
                   <pic:blipFill>
@@ -961,7 +1552,7 @@
                   <pic:spPr>
                     <a:xfrm>
                       <a:off x="0" y="0"/>
-                      <a:ext cx="3564000" cy="1188000"/>
+                      <a:ext cx="3351600" cy="1569600"/>
                     </a:xfrm>
                     <a:prstGeom prst="rect">
                       <a:avLst/>
@@ -1039,7 +1630,7 @@
               <w:spacing w:before="0" w:after="0" w:line="240" w:lineRule="auto"/>
             </w:pPr>
             <w:r>
-              <w:t>Use out-of-base estimation</w:t>
+              <w:t>Start date</w:t>
             </w:r>
           </w:p>
         </w:tc>
@@ -1053,42 +1644,79 @@
               <w:spacing w:before="0" w:after="0" w:line="240" w:lineRule="auto"/>
             </w:pPr>
             <w:r>
-              <w:t xml:space="preserve">If checked will calculate the percentiles with the procedure as outlined in </w:t>
-            </w:r>
-            <w:r>
-              <w:fldChar w:fldCharType="begin"/>
-            </w:r>
-            <w:r>
-              <w:instrText xml:space="preserve"> ADDIN EN.CITE &lt;EndNote&gt;&lt;Cite&gt;&lt;Author&gt;Zhang&lt;/Author&gt;&lt;Year&gt;2005&lt;/Year&gt;&lt;RecNum&gt;22&lt;/RecNum&gt;&lt;DisplayText&gt;(Zhang, Hegerl et al. 2005)&lt;/DisplayText&gt;&lt;record&gt;&lt;rec-number&gt;22&lt;/rec-number&gt;&lt;foreign-keys&gt;&lt;key app="EN" db-id="vx2xpe50ivvappe9axr52ashvazwtfs5dffz"&gt;22&lt;/key&gt;&lt;/foreign-keys&gt;&lt;ref-type name="Journal Article"&gt;17&lt;/ref-type&gt;&lt;contributors&gt;&lt;authors&gt;&lt;author&gt;Zhang, Xuebin&lt;/author&gt;&lt;author&gt;Hegerl, Gabriele&lt;/author&gt;&lt;author&gt;Zwiers, Francis W&lt;/author&gt;&lt;author&gt;Kenyon, Jesse&lt;/author&gt;&lt;/authors&gt;&lt;/contributors&gt;&lt;titles&gt;&lt;title&gt;Avoiding inhomogeneity in percentile-based indices of temperature extremes&lt;/title&gt;&lt;secondary-title&gt;Journal of Climate&lt;/secondary-title&gt;&lt;/titles&gt;&lt;periodical&gt;&lt;full-title&gt;Journal of Climate&lt;/full-title&gt;&lt;/periodical&gt;&lt;pages&gt;1641-1651&lt;/pages&gt;&lt;volume&gt;18&lt;/volume&gt;&lt;number&gt;11&lt;/number&gt;&lt;keywords&gt;&lt;keyword&gt;Climate index, percentile&lt;/keyword&gt;&lt;/keywords&gt;&lt;dates&gt;&lt;year&gt;2005&lt;/year&gt;&lt;/dates&gt;&lt;isbn&gt;1520-0442&lt;/isbn&gt;&lt;urls&gt;&lt;/urls&gt;&lt;/record&gt;&lt;/Cite&gt;&lt;/EndNote&gt;</w:instrText>
-            </w:r>
-            <w:r>
-              <w:fldChar w:fldCharType="separate"/>
-            </w:r>
-            <w:r>
-              <w:rPr>
-                <w:noProof/>
-              </w:rPr>
-              <w:t>(</w:t>
-            </w:r>
-            <w:hyperlink w:anchor="_ENREF_1" w:tooltip="Zhang, 2005 #22" w:history="1">
-              <w:r>
-                <w:rPr>
-                  <w:noProof/>
-                </w:rPr>
-                <w:t>Zhang, Hegerl et al. 2005</w:t>
-              </w:r>
-            </w:hyperlink>
-            <w:r>
-              <w:rPr>
-                <w:noProof/>
-              </w:rPr>
-              <w:t>)</w:t>
-            </w:r>
-            <w:r>
-              <w:fldChar w:fldCharType="end"/>
-            </w:r>
-            <w:r>
-              <w:t>; if not checked straightforward percentile calculation is applied.</w:t>
+              <w:t>Specifies the date associated with the first band.</w:t>
+            </w:r>
+          </w:p>
+        </w:tc>
+      </w:tr>
+      <w:tr>
+        <w:tc>
+          <w:tcPr>
+            <w:tcW w:w="2898" w:type="dxa"/>
+            <w:shd w:val="clear" w:color="auto" w:fill="F2F2F2"/>
+          </w:tcPr>
+          <w:p>
+            <w:pPr>
+              <w:spacing w:before="0" w:after="0" w:line="240" w:lineRule="auto"/>
+            </w:pPr>
+            <w:r>
+              <w:t>End date</w:t>
+            </w:r>
+          </w:p>
+        </w:tc>
+        <w:tc>
+          <w:tcPr>
+            <w:tcW w:w="6678" w:type="dxa"/>
+            <w:shd w:val="clear" w:color="auto" w:fill="F2F2F2"/>
+          </w:tcPr>
+          <w:p>
+            <w:pPr>
+              <w:spacing w:before="0" w:after="0" w:line="240" w:lineRule="auto"/>
+            </w:pPr>
+            <w:r>
+              <w:t>Specifies the date associated with the last band.</w:t>
+            </w:r>
+          </w:p>
+        </w:tc>
+      </w:tr>
+      <w:tr>
+        <w:tc>
+          <w:tcPr>
+            <w:tcW w:w="2898" w:type="dxa"/>
+            <w:shd w:val="clear" w:color="auto" w:fill="F2F2F2"/>
+          </w:tcPr>
+          <w:p>
+            <w:pPr>
+              <w:spacing w:before="0" w:after="0" w:line="240" w:lineRule="auto"/>
+            </w:pPr>
+            <w:r>
+              <w:t>Aggregation period</w:t>
+            </w:r>
+          </w:p>
+        </w:tc>
+        <w:tc>
+          <w:tcPr>
+            <w:tcW w:w="6678" w:type="dxa"/>
+            <w:shd w:val="clear" w:color="auto" w:fill="F2F2F2"/>
+          </w:tcPr>
+          <w:p>
+            <w:pPr>
+              <w:spacing w:before="0" w:after="0" w:line="240" w:lineRule="auto"/>
+            </w:pPr>
+            <w:r>
+              <w:t>Select output monthly</w:t>
+            </w:r>
+            <w:r>
+              <w:t>,</w:t>
+            </w:r>
+            <w:r>
+              <w:t xml:space="preserve"> yearly</w:t>
+            </w:r>
+            <w:r>
+              <w:t>, or the entire period</w:t>
+            </w:r>
+            <w:r>
+              <w:t>.</w:t>
             </w:r>
           </w:p>
         </w:tc>
@@ -1144,351 +1772,171 @@
       </w:pPr>
       <w:r>
         <w:lastRenderedPageBreak/>
-        <w:t>Rx1day</w:t>
-      </w:r>
-      <w:r>
-        <w:t xml:space="preserve"> / RX5day</w:t>
-      </w:r>
-      <w:r>
+        <w:t>Rnn: Annual days count with precipitation higher than specified threshold</w:t>
+      </w:r>
+    </w:p>
+    <w:p>
+      <w:r>
+        <w:t xml:space="preserve">Menu option is </w:t>
+      </w:r>
+      <w:r>
+        <w:rPr>
+          <w:rStyle w:val="SubtleEmphasis"/>
+        </w:rPr>
+        <w:t xml:space="preserve">‘NRS | </w:t>
+      </w:r>
+      <w:r>
+        <w:rPr>
+          <w:rStyle w:val="SubtleEmphasis"/>
+        </w:rPr>
+        <w:t>Climate indices</w:t>
+      </w:r>
+      <w:r>
+        <w:rPr>
+          <w:rStyle w:val="SubtleEmphasis"/>
+        </w:rPr>
+        <w:t xml:space="preserve"> | </w:t>
+      </w:r>
+      <w:r>
+        <w:rPr>
+          <w:rStyle w:val="SubtleEmphasis"/>
+        </w:rPr>
+        <w:t>22 - Rnn: Count wet days</w:t>
+      </w:r>
+      <w:r>
+        <w:t xml:space="preserve">, the command line is </w:t>
+      </w:r>
+      <w:r>
+        <w:rPr>
+          <w:rStyle w:val="SubtleEmphasis"/>
+        </w:rPr>
+        <w:t>‘</w:t>
+      </w:r>
+      <w:r>
+        <w:rPr>
+          <w:rStyle w:val="SubtleEmphasis"/>
+        </w:rPr>
+        <w:t>nrs_climind_rnn_gui</w:t>
+      </w:r>
+      <w:r>
+        <w:rPr>
+          <w:rStyle w:val="SubtleEmphasis"/>
+        </w:rPr>
+        <w:t>’</w:t>
+      </w:r>
+      <w:r>
+        <w:rPr>
+          <w:rStyle w:val="SubtleEmphasis"/>
+          <w:i w:val="0"/>
+        </w:rPr>
+        <w:t xml:space="preserve">. </w:t>
+      </w:r>
+      <w:r>
+        <w:t xml:space="preserve">This module will </w:t>
+      </w:r>
+      <w:r>
+        <w:t>count all days with a precipitation higher than a user specified limit. Note that this also implies the R10 and R20 indices that use 10 mm and 20 mm respectively.</w:t>
+      </w:r>
+    </w:p>
+    <w:p>
+      <w:pPr>
+        <w:ind w:left="720" w:hanging="720"/>
+      </w:pPr>
+      <w:r>
+        <w:rPr>
+          <w:rFonts w:hint="eastAsia"/>
+        </w:rPr>
+        <w:t>Rnn</w:t>
+      </w:r>
+      <w:r>
+        <w:tab/>
+      </w:r>
+      <w:r>
+        <w:rPr>
+          <w:rFonts w:hint="eastAsia"/>
+        </w:rPr>
+        <w:t>Annual count of days when PRCP</w:t>
+      </w:r>
+      <w:r>
+        <w:t>≥</w:t>
+      </w:r>
+      <w:r>
+        <w:rPr>
+          <w:rFonts w:hint="eastAsia"/>
+        </w:rPr>
+        <w:t xml:space="preserve"> nn</w:t>
+      </w:r>
+      <w:r>
+        <w:t xml:space="preserve"> </w:t>
+      </w:r>
+      <w:r>
+        <w:rPr>
+          <w:rFonts w:hint="eastAsia"/>
+        </w:rPr>
+        <w:t xml:space="preserve">mm, </w:t>
+      </w:r>
+      <w:r>
+        <w:t xml:space="preserve">where </w:t>
+      </w:r>
+      <w:r>
+        <w:rPr>
+          <w:rFonts w:hint="eastAsia"/>
+        </w:rPr>
+        <w:t>nn is a user defined threshold: Let RRij be the daily precipitation amount on day i in period j. Count the number of days where</w:t>
+      </w:r>
+      <w:r>
+        <w:t xml:space="preserve"> </w:t>
+      </w:r>
+      <w:r>
+        <w:rPr>
+          <w:rFonts w:hint="eastAsia"/>
+        </w:rPr>
+        <w:t xml:space="preserve">RRij </w:t>
+      </w:r>
+      <w:r>
+        <w:t>≥</w:t>
+      </w:r>
+      <w:r>
+        <w:rPr>
+          <w:rFonts w:hint="eastAsia"/>
+        </w:rPr>
+        <w:t xml:space="preserve"> nn</w:t>
+      </w:r>
+      <w:r>
+        <w:t xml:space="preserve"> </w:t>
+      </w:r>
+      <w:r>
+        <w:rPr>
+          <w:rFonts w:hint="eastAsia"/>
+        </w:rPr>
+        <w:t>mm</w:t>
+      </w:r>
+      <w:r>
+        <w:t>.</w:t>
+      </w:r>
+    </w:p>
+    <w:p>
+      <w:r>
+        <w:t>The output is a new time series with annual day count data.</w:t>
+      </w:r>
+    </w:p>
+    <w:p>
+      <w:pPr>
+        <w:rPr>
+          <w:rStyle w:val="SubtleEmphasis"/>
+          <w:i w:val="0"/>
+        </w:rPr>
+      </w:pPr>
+      <w:r>
+        <w:t>The user interface is shown below</w:t>
+      </w:r>
+      <w:r>
+        <w:rPr>
+          <w:rStyle w:val="SubtleEmphasis"/>
+          <w:i w:val="0"/>
+        </w:rPr>
         <w:t>:</w:t>
       </w:r>
-      <w:r>
-        <w:t xml:space="preserve"> Annual or mont</w:t>
-      </w:r>
-      <w:r>
-        <w:t>hly maximum 1-day/5-day precipitation</w:t>
-      </w:r>
-    </w:p>
-    <w:p>
-      <w:pPr>
-        <w:rPr>
-          <w:rStyle w:val="SubtleEmphasis"/>
-          <w:i w:val="0"/>
-        </w:rPr>
-      </w:pPr>
-      <w:r>
-        <w:t xml:space="preserve">Menu option is </w:t>
-      </w:r>
-      <w:r>
-        <w:rPr>
-          <w:rStyle w:val="SubtleEmphasis"/>
-        </w:rPr>
-        <w:t xml:space="preserve">‘NRS | </w:t>
-      </w:r>
-      <w:r>
-        <w:rPr>
-          <w:rStyle w:val="SubtleEmphasis"/>
-        </w:rPr>
-        <w:t>Climate indices</w:t>
-      </w:r>
-      <w:r>
-        <w:rPr>
-          <w:rStyle w:val="SubtleEmphasis"/>
-        </w:rPr>
-        <w:t xml:space="preserve"> | </w:t>
-      </w:r>
-      <w:r>
-        <w:rPr>
-          <w:rStyle w:val="SubtleEmphasis"/>
-        </w:rPr>
-        <w:t>17</w:t>
-      </w:r>
-      <w:proofErr w:type="gramStart"/>
-      <w:r>
-        <w:rPr>
-          <w:rStyle w:val="SubtleEmphasis"/>
-        </w:rPr>
-        <w:t>,18</w:t>
-      </w:r>
-      <w:proofErr w:type="gramEnd"/>
-      <w:r>
-        <w:rPr>
-          <w:rStyle w:val="SubtleEmphasis"/>
-        </w:rPr>
-        <w:t xml:space="preserve"> - Rx1day,Rx5day: Maximum 1-day/5-day precipitation</w:t>
-      </w:r>
-      <w:r>
-        <w:t xml:space="preserve">, the command line is </w:t>
-      </w:r>
-      <w:r>
-        <w:rPr>
-          <w:rStyle w:val="SubtleEmphasis"/>
-        </w:rPr>
-        <w:t>‘</w:t>
-      </w:r>
-      <w:r>
-        <w:rPr>
-          <w:rStyle w:val="SubtleEmphasis"/>
-        </w:rPr>
-        <w:t>nrs_climind_rx5day_gui</w:t>
-      </w:r>
-      <w:r>
-        <w:rPr>
-          <w:rStyle w:val="SubtleEmphasis"/>
-        </w:rPr>
-        <w:t>’</w:t>
-      </w:r>
-      <w:r>
-        <w:rPr>
-          <w:rStyle w:val="SubtleEmphasis"/>
-          <w:i w:val="0"/>
-        </w:rPr>
-        <w:t xml:space="preserve">. </w:t>
-      </w:r>
-      <w:r>
-        <w:t xml:space="preserve">This module </w:t>
-      </w:r>
-      <w:r>
-        <w:t>can</w:t>
-      </w:r>
-      <w:r>
-        <w:t xml:space="preserve"> calculate the </w:t>
-      </w:r>
-      <w:r>
-        <w:t xml:space="preserve">maximum 1-day </w:t>
-      </w:r>
-      <w:r>
-        <w:t>precipitation</w:t>
-      </w:r>
-      <w:r>
-        <w:t xml:space="preserve"> or the maximum 5-day precipitation</w:t>
-      </w:r>
-      <w:r>
-        <w:t xml:space="preserve"> and do this either monthly or yearly.</w:t>
-      </w:r>
-    </w:p>
-    <w:p>
-      <w:pPr>
-        <w:ind w:left="720" w:hanging="720"/>
-      </w:pPr>
-      <w:r>
-        <w:t>Rx1day</w:t>
-      </w:r>
-      <w:r>
-        <w:tab/>
-      </w:r>
-      <w:r>
-        <w:t>M</w:t>
-      </w:r>
-      <w:r>
-        <w:t>aximum 1-day precipitation:</w:t>
-      </w:r>
-      <w:r>
-        <w:t xml:space="preserve"> </w:t>
-      </w:r>
-      <w:r>
-        <w:t xml:space="preserve"> Let </w:t>
-      </w:r>
-      <w:proofErr w:type="spellStart"/>
-      <w:r>
-        <w:t>RR</w:t>
-      </w:r>
-      <w:r>
-        <w:rPr>
-          <w:vertAlign w:val="subscript"/>
-        </w:rPr>
-        <w:t>ij</w:t>
-      </w:r>
-      <w:proofErr w:type="spellEnd"/>
-      <w:r>
-        <w:t xml:space="preserve"> be the daily precipitation amount on day </w:t>
-      </w:r>
-      <w:proofErr w:type="spellStart"/>
-      <w:r>
-        <w:rPr>
-          <w:i/>
-        </w:rPr>
-        <w:t>i</w:t>
-      </w:r>
-      <w:proofErr w:type="spellEnd"/>
-      <w:r>
-        <w:t xml:space="preserve"> in period </w:t>
-      </w:r>
-      <w:r>
-        <w:rPr>
-          <w:i/>
-        </w:rPr>
-        <w:t>j</w:t>
-      </w:r>
-      <w:r>
-        <w:t xml:space="preserve">. The maximum 1-day value for period </w:t>
-      </w:r>
-      <w:r>
-        <w:rPr>
-          <w:i/>
-        </w:rPr>
-        <w:t>j</w:t>
-      </w:r>
-      <w:r>
-        <w:t xml:space="preserve"> </w:t>
-      </w:r>
-      <w:r>
-        <w:t>is</w:t>
-      </w:r>
-      <w:r>
-        <w:t>:</w:t>
-      </w:r>
-      <w:r>
-        <w:t xml:space="preserve"> </w:t>
-      </w:r>
-      <w:r>
-        <w:t>Rx1day</w:t>
-      </w:r>
-      <w:r>
-        <w:rPr>
-          <w:vertAlign w:val="subscript"/>
-        </w:rPr>
-        <w:t>j</w:t>
-      </w:r>
-      <w:r>
-        <w:t xml:space="preserve"> = </w:t>
-      </w:r>
-      <w:proofErr w:type="gramStart"/>
-      <w:r>
-        <w:t>max(</w:t>
-      </w:r>
-      <w:proofErr w:type="spellStart"/>
-      <w:proofErr w:type="gramEnd"/>
-      <w:r>
-        <w:t>RR</w:t>
-      </w:r>
-      <w:r>
-        <w:rPr>
-          <w:vertAlign w:val="subscript"/>
-        </w:rPr>
-        <w:t>ij</w:t>
-      </w:r>
-      <w:proofErr w:type="spellEnd"/>
-      <w:r>
-        <w:t>)</w:t>
-      </w:r>
-    </w:p>
-    <w:p>
-      <w:pPr>
-        <w:ind w:left="720" w:hanging="720"/>
-      </w:pPr>
-      <w:r>
-        <w:t>Rx5day</w:t>
-      </w:r>
-      <w:r>
-        <w:tab/>
-      </w:r>
-      <w:r>
-        <w:t>Maximum consecutive 5-day precipitation:</w:t>
-      </w:r>
-      <w:r>
-        <w:t xml:space="preserve"> Let </w:t>
-      </w:r>
-      <w:proofErr w:type="spellStart"/>
-      <w:r>
-        <w:t>RR</w:t>
-      </w:r>
-      <w:r>
-        <w:rPr>
-          <w:vertAlign w:val="subscript"/>
-        </w:rPr>
-        <w:t>kj</w:t>
-      </w:r>
-      <w:proofErr w:type="spellEnd"/>
-      <w:r>
-        <w:t xml:space="preserve"> </w:t>
-      </w:r>
-      <w:proofErr w:type="gramStart"/>
-      <w:r>
-        <w:t>be</w:t>
-      </w:r>
-      <w:proofErr w:type="gramEnd"/>
-      <w:r>
-        <w:t xml:space="preserve"> the precipitation amount for the 5-day interval ending </w:t>
-      </w:r>
-      <w:r>
-        <w:rPr>
-          <w:i/>
-        </w:rPr>
-        <w:t>k</w:t>
-      </w:r>
-      <w:r>
-        <w:t xml:space="preserve">, period </w:t>
-      </w:r>
-      <w:r>
-        <w:rPr>
-          <w:i/>
-        </w:rPr>
-        <w:t>j</w:t>
-      </w:r>
-      <w:r>
-        <w:t>. Then maximum 5-day value</w:t>
-      </w:r>
-      <w:r>
-        <w:t xml:space="preserve"> for period </w:t>
-      </w:r>
-      <w:r>
-        <w:rPr>
-          <w:i/>
-        </w:rPr>
-        <w:t>j</w:t>
-      </w:r>
-      <w:r>
-        <w:t xml:space="preserve"> </w:t>
-      </w:r>
-      <w:r>
-        <w:t>is</w:t>
-      </w:r>
-      <w:r>
-        <w:t>: Rx5day</w:t>
-      </w:r>
-      <w:r>
-        <w:rPr>
-          <w:vertAlign w:val="subscript"/>
-        </w:rPr>
-        <w:t>j</w:t>
-      </w:r>
-      <w:r>
-        <w:t xml:space="preserve"> = max (</w:t>
-      </w:r>
-      <w:proofErr w:type="spellStart"/>
-      <w:r>
-        <w:t>RR</w:t>
-      </w:r>
-      <w:r>
-        <w:rPr>
-          <w:vertAlign w:val="subscript"/>
-        </w:rPr>
-        <w:t>kj</w:t>
-      </w:r>
-      <w:proofErr w:type="spellEnd"/>
-      <w:r>
-        <w:t>)</w:t>
-      </w:r>
-    </w:p>
-    <w:p>
-      <w:r>
-        <w:t xml:space="preserve">The output is a new time series with annual </w:t>
-      </w:r>
-      <w:r>
-        <w:t xml:space="preserve">or monthly precipitation </w:t>
-      </w:r>
-      <w:r>
-        <w:t>data.</w:t>
-      </w:r>
-    </w:p>
-    <w:p>
-      <w:pPr>
-        <w:rPr>
-          <w:rStyle w:val="SubtleEmphasis"/>
-          <w:i w:val="0"/>
-        </w:rPr>
-      </w:pPr>
-      <w:r>
-        <w:t>The user interface is shown below</w:t>
-      </w:r>
-      <w:r>
-        <w:rPr>
-          <w:rStyle w:val="SubtleEmphasis"/>
-          <w:i w:val="0"/>
-        </w:rPr>
-        <w:t>:</w:t>
-      </w:r>
     </w:p>
     <w:p>
       <w:pPr>
@@ -1499,10 +1947,10 @@
           <w:noProof/>
         </w:rPr>
         <w:drawing>
-          <wp:inline distT="0" distB="0" distL="0" distR="0" wp14:anchorId="3B10650A" wp14:editId="7F0104EC">
-            <wp:extent cx="3560400" cy="1666800"/>
-            <wp:effectExtent l="0" t="0" r="2540" b="0"/>
-            <wp:docPr id="6" name="Picture 6"/>
+          <wp:inline distT="0" distB="0" distL="0" distR="0" wp14:anchorId="6526DF32" wp14:editId="1F4D7EF9">
+            <wp:extent cx="3564000" cy="1587600"/>
+            <wp:effectExtent l="0" t="0" r="0" b="0"/>
+            <wp:docPr id="7" name="Picture 7"/>
             <wp:cNvGraphicFramePr>
               <a:graphicFrameLocks xmlns:a="http://schemas.openxmlformats.org/drawingml/2006/main" noChangeAspect="1"/>
             </wp:cNvGraphicFramePr>
@@ -1522,7 +1970,7 @@
                   <pic:spPr>
                     <a:xfrm>
                       <a:off x="0" y="0"/>
-                      <a:ext cx="3560400" cy="1666800"/>
+                      <a:ext cx="3564000" cy="1587600"/>
                     </a:xfrm>
                     <a:prstGeom prst="rect">
                       <a:avLst/>
@@ -1584,13 +2032,7 @@
               <w:t xml:space="preserve"> </w:t>
             </w:r>
             <w:r>
-              <w:t xml:space="preserve">input </w:t>
-            </w:r>
-            <w:r>
-              <w:t xml:space="preserve">precipitation </w:t>
-            </w:r>
-            <w:r>
-              <w:t>time series</w:t>
+              <w:t>input precipitation time series</w:t>
             </w:r>
           </w:p>
         </w:tc>
@@ -1606,7 +2048,7 @@
               <w:spacing w:before="0" w:after="0" w:line="240" w:lineRule="auto"/>
             </w:pPr>
             <w:r>
-              <w:t>Start date</w:t>
+              <w:t>Wet limit</w:t>
             </w:r>
           </w:p>
         </w:tc>
@@ -1620,7 +2062,7 @@
               <w:spacing w:before="0" w:after="0" w:line="240" w:lineRule="auto"/>
             </w:pPr>
             <w:r>
-              <w:t>Specifies the date associated with the first band.</w:t>
+              <w:t>Specify the limit for counting days</w:t>
             </w:r>
           </w:p>
         </w:tc>
@@ -1636,7 +2078,7 @@
               <w:spacing w:before="0" w:after="0" w:line="240" w:lineRule="auto"/>
             </w:pPr>
             <w:r>
-              <w:t>End date</w:t>
+              <w:t>Start date</w:t>
             </w:r>
           </w:p>
         </w:tc>
@@ -1650,13 +2092,7 @@
               <w:spacing w:before="0" w:after="0" w:line="240" w:lineRule="auto"/>
             </w:pPr>
             <w:r>
-              <w:t xml:space="preserve">Specifies the date associated with the </w:t>
-            </w:r>
-            <w:r>
-              <w:t>last</w:t>
-            </w:r>
-            <w:r>
-              <w:t xml:space="preserve"> band.</w:t>
+              <w:t>Specifies the date associated with the first band.</w:t>
             </w:r>
           </w:p>
         </w:tc>
@@ -1672,7 +2108,7 @@
               <w:spacing w:before="0" w:after="0" w:line="240" w:lineRule="auto"/>
             </w:pPr>
             <w:r>
-              <w:t>Aggregation period</w:t>
+              <w:t>End date</w:t>
             </w:r>
           </w:p>
         </w:tc>
@@ -1686,7 +2122,7 @@
               <w:spacing w:before="0" w:after="0" w:line="240" w:lineRule="auto"/>
             </w:pPr>
             <w:r>
-              <w:t>Select output monthly or yearly.</w:t>
+              <w:t>Specifies the date associated with the last band.</w:t>
             </w:r>
           </w:p>
         </w:tc>
@@ -1742,16 +2178,16 @@
       </w:pPr>
       <w:r>
         <w:lastRenderedPageBreak/>
-        <w:t>Rnn</w:t>
-      </w:r>
-      <w:r>
-        <w:t xml:space="preserve">: </w:t>
-      </w:r>
-      <w:r>
-        <w:t>Annual days count with precipitation higher than specified threshold</w:t>
-      </w:r>
-    </w:p>
-    <w:p>
+        <w:t>CDD / CWD: Maximum number of consecutive dry / wet days</w:t>
+      </w:r>
+    </w:p>
+    <w:p>
+      <w:pPr>
+        <w:rPr>
+          <w:rStyle w:val="SubtleEmphasis"/>
+          <w:i w:val="0"/>
+        </w:rPr>
+      </w:pPr>
       <w:r>
         <w:t xml:space="preserve">Menu option is </w:t>
       </w:r>
@@ -1777,21 +2213,25 @@
         <w:rPr>
           <w:rStyle w:val="SubtleEmphasis"/>
         </w:rPr>
-        <w:t xml:space="preserve">22 - </w:t>
-      </w:r>
-      <w:proofErr w:type="spellStart"/>
-      <w:r>
-        <w:rPr>
-          <w:rStyle w:val="SubtleEmphasis"/>
-        </w:rPr>
-        <w:t>Rnn</w:t>
-      </w:r>
-      <w:proofErr w:type="spellEnd"/>
-      <w:r>
-        <w:rPr>
-          <w:rStyle w:val="SubtleEmphasis"/>
-        </w:rPr>
-        <w:t>: Count wet days</w:t>
+        <w:t>23,</w:t>
+      </w:r>
+      <w:r>
+        <w:rPr>
+          <w:rStyle w:val="SubtleEmphasis"/>
+        </w:rPr>
+        <w:t>24</w:t>
+      </w:r>
+      <w:r>
+        <w:rPr>
+          <w:rStyle w:val="SubtleEmphasis"/>
+        </w:rPr>
+        <w:t xml:space="preserve"> - </w:t>
+      </w:r>
+      <w:r>
+        <w:rPr>
+          <w:rStyle w:val="SubtleEmphasis"/>
+        </w:rPr>
+        <w:t>Maximum consecutive dry/wet</w:t>
       </w:r>
       <w:r>
         <w:t xml:space="preserve">, the command line is </w:t>
@@ -1802,14 +2242,12 @@
         </w:rPr>
         <w:t>‘</w:t>
       </w:r>
-      <w:proofErr w:type="spellStart"/>
-      <w:r>
-        <w:rPr>
-          <w:rStyle w:val="SubtleEmphasis"/>
-        </w:rPr>
-        <w:t>nrs_climind_rnn_gui</w:t>
-      </w:r>
-      <w:proofErr w:type="spellEnd"/>
+      <w:r>
+        <w:rPr>
+          <w:rStyle w:val="SubtleEmphasis"/>
+        </w:rPr>
+        <w:t>nrs_climind_cdd_gui</w:t>
+      </w:r>
       <w:r>
         <w:rPr>
           <w:rStyle w:val="SubtleEmphasis"/>
@@ -1824,24 +2262,70 @@
         <w:t xml:space="preserve">. </w:t>
       </w:r>
       <w:r>
-        <w:t xml:space="preserve">This module will </w:t>
-      </w:r>
-      <w:r>
-        <w:t>count all days with a precipitation higher than a user specified limit. Note that this also implies the R10 and R20 indices that use 10 mm and 20 mm respectively.</w:t>
+        <w:t>This</w:t>
+      </w:r>
+      <w:r>
+        <w:t xml:space="preserve"> module will both calculate the dry and wet spells.</w:t>
       </w:r>
     </w:p>
     <w:p>
       <w:pPr>
         <w:ind w:left="720" w:hanging="720"/>
       </w:pPr>
-      <w:proofErr w:type="spellStart"/>
+      <w:r>
+        <w:t>CDD</w:t>
+      </w:r>
+      <w:r>
+        <w:tab/>
+        <w:t>Maximum length of dry spell, maximum number of consecutive days with RR &lt; 1mm: Let RR</w:t>
+      </w:r>
+      <w:r>
+        <w:rPr>
+          <w:vertAlign w:val="subscript"/>
+        </w:rPr>
+        <w:t>ij</w:t>
+      </w:r>
+      <w:r>
+        <w:t xml:space="preserve"> be the daily precipitation amount on day </w:t>
+      </w:r>
+      <w:r>
+        <w:rPr>
+          <w:i/>
+        </w:rPr>
+        <w:t>i</w:t>
+      </w:r>
+      <w:r>
+        <w:t xml:space="preserve"> in period </w:t>
+      </w:r>
+      <w:r>
+        <w:rPr>
+          <w:i/>
+        </w:rPr>
+        <w:t>j</w:t>
+      </w:r>
+      <w:r>
+        <w:t>. Count the largest number of consecutive days where RR</w:t>
+      </w:r>
+      <w:r>
+        <w:rPr>
+          <w:vertAlign w:val="subscript"/>
+        </w:rPr>
+        <w:t>ij</w:t>
+      </w:r>
+      <w:r>
+        <w:t xml:space="preserve"> &lt; 1mm.</w:t>
+      </w:r>
+    </w:p>
+    <w:p>
+      <w:pPr>
+        <w:ind w:left="720" w:hanging="720"/>
+      </w:pPr>
       <w:r>
         <w:rPr>
           <w:rFonts w:hint="eastAsia"/>
         </w:rPr>
-        <w:t>Rnn</w:t>
-      </w:r>
-      <w:proofErr w:type="spellEnd"/>
+        <w:t>CWD</w:t>
+      </w:r>
       <w:r>
         <w:tab/>
       </w:r>
@@ -1849,7 +2333,7 @@
         <w:rPr>
           <w:rFonts w:hint="eastAsia"/>
         </w:rPr>
-        <w:t>Annual count of days when PRCP</w:t>
+        <w:t xml:space="preserve">Maximum length of wet spell, maximum number of consecutive days with RR </w:t>
       </w:r>
       <w:r>
         <w:t>≥</w:t>
@@ -1858,112 +2342,77 @@
         <w:rPr>
           <w:rFonts w:hint="eastAsia"/>
         </w:rPr>
+        <w:t xml:space="preserve"> 1mm: Let RR</w:t>
+      </w:r>
+      <w:r>
+        <w:rPr>
+          <w:rFonts w:hint="eastAsia"/>
+          <w:vertAlign w:val="subscript"/>
+        </w:rPr>
+        <w:t>ij</w:t>
+      </w:r>
+      <w:r>
+        <w:rPr>
+          <w:rFonts w:hint="eastAsia"/>
+        </w:rPr>
+        <w:t xml:space="preserve"> be the daily precipitation amount on day </w:t>
+      </w:r>
+      <w:r>
+        <w:rPr>
+          <w:rFonts w:hint="eastAsia"/>
+          <w:i/>
+        </w:rPr>
+        <w:t>i</w:t>
+      </w:r>
+      <w:r>
+        <w:rPr>
+          <w:rFonts w:hint="eastAsia"/>
+        </w:rPr>
+        <w:t xml:space="preserve"> in period </w:t>
+      </w:r>
+      <w:r>
+        <w:rPr>
+          <w:rFonts w:hint="eastAsia"/>
+          <w:i/>
+        </w:rPr>
+        <w:t>j</w:t>
+      </w:r>
+      <w:r>
+        <w:rPr>
+          <w:rFonts w:hint="eastAsia"/>
+        </w:rPr>
+        <w:t>. Count the largest number of consecutive days where</w:t>
+      </w:r>
+      <w:r>
         <w:t xml:space="preserve"> </w:t>
       </w:r>
-      <w:proofErr w:type="spellStart"/>
       <w:r>
         <w:rPr>
           <w:rFonts w:hint="eastAsia"/>
         </w:rPr>
-        <w:t>nn</w:t>
-      </w:r>
-      <w:proofErr w:type="spellEnd"/>
-      <w:r>
+        <w:t>RR</w:t>
+      </w:r>
+      <w:r>
+        <w:rPr>
+          <w:rFonts w:hint="eastAsia"/>
+          <w:vertAlign w:val="subscript"/>
+        </w:rPr>
+        <w:t>ij</w:t>
+      </w:r>
+      <w:r>
+        <w:rPr>
+          <w:rFonts w:hint="eastAsia"/>
+        </w:rPr>
         <w:t xml:space="preserve"> </w:t>
       </w:r>
       <w:r>
+        <w:t>≥</w:t>
+      </w:r>
+      <w:r>
         <w:rPr>
           <w:rFonts w:hint="eastAsia"/>
         </w:rPr>
-        <w:t xml:space="preserve">mm, </w:t>
-      </w:r>
-      <w:r>
-        <w:t xml:space="preserve">where </w:t>
-      </w:r>
-      <w:proofErr w:type="spellStart"/>
-      <w:r>
-        <w:rPr>
-          <w:rFonts w:hint="eastAsia"/>
-        </w:rPr>
-        <w:t>nn</w:t>
-      </w:r>
-      <w:proofErr w:type="spellEnd"/>
-      <w:r>
-        <w:rPr>
-          <w:rFonts w:hint="eastAsia"/>
-        </w:rPr>
-        <w:t xml:space="preserve"> is a user defined threshold: Let </w:t>
-      </w:r>
-      <w:proofErr w:type="spellStart"/>
-      <w:r>
-        <w:rPr>
-          <w:rFonts w:hint="eastAsia"/>
-        </w:rPr>
-        <w:t>RRij</w:t>
-      </w:r>
-      <w:proofErr w:type="spellEnd"/>
-      <w:r>
-        <w:rPr>
-          <w:rFonts w:hint="eastAsia"/>
-        </w:rPr>
-        <w:t xml:space="preserve"> be the daily precipitation amount on day </w:t>
-      </w:r>
-      <w:proofErr w:type="spellStart"/>
-      <w:r>
-        <w:rPr>
-          <w:rFonts w:hint="eastAsia"/>
-        </w:rPr>
-        <w:t>i</w:t>
-      </w:r>
-      <w:proofErr w:type="spellEnd"/>
-      <w:r>
-        <w:rPr>
-          <w:rFonts w:hint="eastAsia"/>
-        </w:rPr>
-        <w:t xml:space="preserve"> in period j. Count the number of days where</w:t>
-      </w:r>
-      <w:r>
-        <w:t xml:space="preserve"> </w:t>
-      </w:r>
-      <w:proofErr w:type="spellStart"/>
-      <w:r>
-        <w:rPr>
-          <w:rFonts w:hint="eastAsia"/>
-        </w:rPr>
-        <w:t>RRij</w:t>
-      </w:r>
-      <w:proofErr w:type="spellEnd"/>
-      <w:r>
-        <w:rPr>
-          <w:rFonts w:hint="eastAsia"/>
-        </w:rPr>
-        <w:t xml:space="preserve"> </w:t>
-      </w:r>
-      <w:r>
-        <w:t>≥</w:t>
-      </w:r>
-      <w:r>
-        <w:rPr>
-          <w:rFonts w:hint="eastAsia"/>
-        </w:rPr>
-        <w:t xml:space="preserve"> </w:t>
-      </w:r>
-      <w:proofErr w:type="spellStart"/>
-      <w:r>
-        <w:rPr>
-          <w:rFonts w:hint="eastAsia"/>
-        </w:rPr>
-        <w:t>nn</w:t>
-      </w:r>
-      <w:proofErr w:type="spellEnd"/>
-      <w:r>
-        <w:t xml:space="preserve"> </w:t>
-      </w:r>
-      <w:r>
-        <w:rPr>
-          <w:rFonts w:hint="eastAsia"/>
-        </w:rPr>
-        <w:t>mm</w:t>
+        <w:t xml:space="preserve"> 1mm</w:t>
       </w:r>
       <w:r>
         <w:t>.</w:t>
@@ -1971,13 +2420,15 @@
     </w:p>
     <w:p>
       <w:r>
-        <w:t xml:space="preserve">The output is a new time series with annual </w:t>
-      </w:r>
-      <w:r>
-        <w:t xml:space="preserve">day count </w:t>
-      </w:r>
-      <w:r>
-        <w:t>data.</w:t>
+        <w:t>The software extends the definition, by allowing the limit to be</w:t>
+      </w:r>
+      <w:r>
+        <w:t xml:space="preserve"> user specified. The default limit still is 1 mm.</w:t>
+      </w:r>
+    </w:p>
+    <w:p>
+      <w:r>
+        <w:t>The output contains two bands, one with CDD index and one with the CWD index. The current version calculates the indices for the entire period only.</w:t>
       </w:r>
     </w:p>
     <w:p>
@@ -2001,16 +2452,20 @@
     <w:p>
       <w:pPr>
         <w:ind w:firstLine="720"/>
+        <w:rPr>
+          <w:rStyle w:val="SubtleEmphasis"/>
+          <w:i w:val="0"/>
+        </w:rPr>
       </w:pPr>
       <w:r>
         <w:rPr>
           <w:noProof/>
         </w:rPr>
         <w:drawing>
-          <wp:inline distT="0" distB="0" distL="0" distR="0" wp14:anchorId="6526DF32" wp14:editId="1F4D7EF9">
-            <wp:extent cx="3564000" cy="1587600"/>
+          <wp:inline distT="0" distB="0" distL="0" distR="0" wp14:anchorId="7B0CC8F5" wp14:editId="3486492E">
+            <wp:extent cx="3564000" cy="1188000"/>
             <wp:effectExtent l="0" t="0" r="0" b="0"/>
-            <wp:docPr id="7" name="Picture 7"/>
+            <wp:docPr id="5" name="Picture 5"/>
             <wp:cNvGraphicFramePr>
               <a:graphicFrameLocks xmlns:a="http://schemas.openxmlformats.org/drawingml/2006/main" noChangeAspect="1"/>
             </wp:cNvGraphicFramePr>
@@ -2030,7 +2485,7 @@
                   <pic:spPr>
                     <a:xfrm>
                       <a:off x="0" y="0"/>
-                      <a:ext cx="3564000" cy="1587600"/>
+                      <a:ext cx="3564000" cy="1188000"/>
                     </a:xfrm>
                     <a:prstGeom prst="rect">
                       <a:avLst/>
@@ -2044,6 +2499,13 @@
       </w:r>
     </w:p>
     <w:p>
+      <w:r>
+        <w:rPr>
+          <w:rStyle w:val="SubtleEmphasis"/>
+          <w:i w:val="0"/>
+        </w:rPr>
+        <w:t xml:space="preserve"> </w:t>
+      </w:r>
       <w:r>
         <w:t>Explanation of all the fields:</w:t>
       </w:r>
@@ -2092,582 +2554,6 @@
               <w:t xml:space="preserve"> </w:t>
             </w:r>
             <w:r>
-              <w:t>input precipitation time series</w:t>
-            </w:r>
-          </w:p>
-        </w:tc>
-      </w:tr>
-      <w:tr>
-        <w:tc>
-          <w:tcPr>
-            <w:tcW w:w="2898" w:type="dxa"/>
-            <w:shd w:val="clear" w:color="auto" w:fill="F2F2F2"/>
-          </w:tcPr>
-          <w:p>
-            <w:pPr>
-              <w:spacing w:before="0" w:after="0" w:line="240" w:lineRule="auto"/>
-            </w:pPr>
-            <w:r>
-              <w:t>Wet limit</w:t>
-            </w:r>
-          </w:p>
-        </w:tc>
-        <w:tc>
-          <w:tcPr>
-            <w:tcW w:w="6678" w:type="dxa"/>
-            <w:shd w:val="clear" w:color="auto" w:fill="F2F2F2"/>
-          </w:tcPr>
-          <w:p>
-            <w:pPr>
-              <w:spacing w:before="0" w:after="0" w:line="240" w:lineRule="auto"/>
-            </w:pPr>
-            <w:r>
-              <w:t>Specify the limit for counting days</w:t>
-            </w:r>
-          </w:p>
-        </w:tc>
-      </w:tr>
-      <w:tr>
-        <w:tc>
-          <w:tcPr>
-            <w:tcW w:w="2898" w:type="dxa"/>
-            <w:shd w:val="clear" w:color="auto" w:fill="F2F2F2"/>
-          </w:tcPr>
-          <w:p>
-            <w:pPr>
-              <w:spacing w:before="0" w:after="0" w:line="240" w:lineRule="auto"/>
-            </w:pPr>
-            <w:r>
-              <w:t>Start date</w:t>
-            </w:r>
-          </w:p>
-        </w:tc>
-        <w:tc>
-          <w:tcPr>
-            <w:tcW w:w="6678" w:type="dxa"/>
-            <w:shd w:val="clear" w:color="auto" w:fill="F2F2F2"/>
-          </w:tcPr>
-          <w:p>
-            <w:pPr>
-              <w:spacing w:before="0" w:after="0" w:line="240" w:lineRule="auto"/>
-            </w:pPr>
-            <w:r>
-              <w:t>Specifies the date associated with the first band.</w:t>
-            </w:r>
-          </w:p>
-        </w:tc>
-      </w:tr>
-      <w:tr>
-        <w:tc>
-          <w:tcPr>
-            <w:tcW w:w="2898" w:type="dxa"/>
-            <w:shd w:val="clear" w:color="auto" w:fill="F2F2F2"/>
-          </w:tcPr>
-          <w:p>
-            <w:pPr>
-              <w:spacing w:before="0" w:after="0" w:line="240" w:lineRule="auto"/>
-            </w:pPr>
-            <w:r>
-              <w:t>End date</w:t>
-            </w:r>
-          </w:p>
-        </w:tc>
-        <w:tc>
-          <w:tcPr>
-            <w:tcW w:w="6678" w:type="dxa"/>
-            <w:shd w:val="clear" w:color="auto" w:fill="F2F2F2"/>
-          </w:tcPr>
-          <w:p>
-            <w:pPr>
-              <w:spacing w:before="0" w:after="0" w:line="240" w:lineRule="auto"/>
-            </w:pPr>
-            <w:r>
-              <w:t>Specifies the date associated with the last band.</w:t>
-            </w:r>
-          </w:p>
-        </w:tc>
-      </w:tr>
-      <w:tr>
-        <w:tc>
-          <w:tcPr>
-            <w:tcW w:w="2898" w:type="dxa"/>
-            <w:shd w:val="clear" w:color="auto" w:fill="F2F2F2"/>
-          </w:tcPr>
-          <w:p>
-            <w:pPr>
-              <w:spacing w:before="0" w:after="0" w:line="240" w:lineRule="auto"/>
-            </w:pPr>
-            <w:r>
-              <w:t>Output name</w:t>
-            </w:r>
-          </w:p>
-        </w:tc>
-        <w:tc>
-          <w:tcPr>
-            <w:tcW w:w="6678" w:type="dxa"/>
-            <w:shd w:val="clear" w:color="auto" w:fill="F2F2F2"/>
-          </w:tcPr>
-          <w:p>
-            <w:pPr>
-              <w:spacing w:before="0" w:after="0" w:line="240" w:lineRule="auto"/>
-            </w:pPr>
-            <w:r>
-              <w:t>The filename for the output time series.</w:t>
-            </w:r>
-          </w:p>
-        </w:tc>
-      </w:tr>
-    </w:tbl>
-    <w:p/>
-    <w:p>
-      <w:pPr>
-        <w:rPr>
-          <w:color w:val="243F60" w:themeColor="accent1" w:themeShade="7F"/>
-          <w:spacing w:val="15"/>
-          <w:sz w:val="22"/>
-          <w:szCs w:val="22"/>
-        </w:rPr>
-      </w:pPr>
-      <w:r>
-        <w:br w:type="page"/>
-      </w:r>
-    </w:p>
-    <w:p>
-      <w:pPr>
-        <w:pStyle w:val="Heading3"/>
-      </w:pPr>
-      <w:r>
-        <w:lastRenderedPageBreak/>
-        <w:t>CDD</w:t>
-      </w:r>
-      <w:r>
-        <w:t xml:space="preserve"> / CWD: </w:t>
-      </w:r>
-      <w:r>
-        <w:t>Maximum number of consecutive dry</w:t>
-      </w:r>
-      <w:r>
-        <w:t xml:space="preserve"> / wet</w:t>
-      </w:r>
-      <w:r>
-        <w:t xml:space="preserve"> days</w:t>
-      </w:r>
-    </w:p>
-    <w:p>
-      <w:pPr>
-        <w:rPr>
-          <w:rStyle w:val="SubtleEmphasis"/>
-          <w:i w:val="0"/>
-        </w:rPr>
-      </w:pPr>
-      <w:r>
-        <w:t xml:space="preserve">Menu option is </w:t>
-      </w:r>
-      <w:r>
-        <w:rPr>
-          <w:rStyle w:val="SubtleEmphasis"/>
-        </w:rPr>
-        <w:t xml:space="preserve">‘NRS | </w:t>
-      </w:r>
-      <w:r>
-        <w:rPr>
-          <w:rStyle w:val="SubtleEmphasis"/>
-        </w:rPr>
-        <w:t>Climate indices</w:t>
-      </w:r>
-      <w:r>
-        <w:rPr>
-          <w:rStyle w:val="SubtleEmphasis"/>
-        </w:rPr>
-        <w:t xml:space="preserve"> | </w:t>
-      </w:r>
-      <w:r>
-        <w:rPr>
-          <w:rStyle w:val="SubtleEmphasis"/>
-        </w:rPr>
-        <w:t>23</w:t>
-      </w:r>
-      <w:proofErr w:type="gramStart"/>
-      <w:r>
-        <w:rPr>
-          <w:rStyle w:val="SubtleEmphasis"/>
-        </w:rPr>
-        <w:t>,</w:t>
-      </w:r>
-      <w:r>
-        <w:rPr>
-          <w:rStyle w:val="SubtleEmphasis"/>
-        </w:rPr>
-        <w:t>24</w:t>
-      </w:r>
-      <w:proofErr w:type="gramEnd"/>
-      <w:r>
-        <w:rPr>
-          <w:rStyle w:val="SubtleEmphasis"/>
-        </w:rPr>
-        <w:t xml:space="preserve"> - </w:t>
-      </w:r>
-      <w:r>
-        <w:rPr>
-          <w:rStyle w:val="SubtleEmphasis"/>
-        </w:rPr>
-        <w:t>Maximum consecutive dry/wet</w:t>
-      </w:r>
-      <w:r>
-        <w:t xml:space="preserve">, the command line is </w:t>
-      </w:r>
-      <w:r>
-        <w:rPr>
-          <w:rStyle w:val="SubtleEmphasis"/>
-        </w:rPr>
-        <w:t>‘</w:t>
-      </w:r>
-      <w:proofErr w:type="spellStart"/>
-      <w:r>
-        <w:rPr>
-          <w:rStyle w:val="SubtleEmphasis"/>
-        </w:rPr>
-        <w:t>nrs_climind_cdd_gui</w:t>
-      </w:r>
-      <w:proofErr w:type="spellEnd"/>
-      <w:r>
-        <w:rPr>
-          <w:rStyle w:val="SubtleEmphasis"/>
-        </w:rPr>
-        <w:t>’</w:t>
-      </w:r>
-      <w:r>
-        <w:rPr>
-          <w:rStyle w:val="SubtleEmphasis"/>
-          <w:i w:val="0"/>
-        </w:rPr>
-        <w:t xml:space="preserve">. </w:t>
-      </w:r>
-      <w:r>
-        <w:t>This</w:t>
-      </w:r>
-      <w:r>
-        <w:t xml:space="preserve"> module will both calculate the dry and wet spells.</w:t>
-      </w:r>
-    </w:p>
-    <w:p>
-      <w:pPr>
-        <w:ind w:left="720" w:hanging="720"/>
-      </w:pPr>
-      <w:r>
-        <w:t>CDD</w:t>
-      </w:r>
-      <w:r>
-        <w:tab/>
-      </w:r>
-      <w:r>
-        <w:t xml:space="preserve">Maximum length of dry spell, maximum number of consecutive days with RR &lt; 1mm: Let </w:t>
-      </w:r>
-      <w:proofErr w:type="spellStart"/>
-      <w:r>
-        <w:t>RR</w:t>
-      </w:r>
-      <w:r>
-        <w:rPr>
-          <w:vertAlign w:val="subscript"/>
-        </w:rPr>
-        <w:t>ij</w:t>
-      </w:r>
-      <w:proofErr w:type="spellEnd"/>
-      <w:r>
-        <w:t xml:space="preserve"> be the daily precipitation amount on day </w:t>
-      </w:r>
-      <w:proofErr w:type="spellStart"/>
-      <w:r>
-        <w:rPr>
-          <w:i/>
-        </w:rPr>
-        <w:t>i</w:t>
-      </w:r>
-      <w:proofErr w:type="spellEnd"/>
-      <w:r>
-        <w:t xml:space="preserve"> in period </w:t>
-      </w:r>
-      <w:r>
-        <w:rPr>
-          <w:i/>
-        </w:rPr>
-        <w:t>j</w:t>
-      </w:r>
-      <w:r>
-        <w:t>. Count the largest nu</w:t>
-      </w:r>
-      <w:r>
-        <w:t xml:space="preserve">mber of consecutive days where </w:t>
-      </w:r>
-      <w:proofErr w:type="spellStart"/>
-      <w:r>
-        <w:t>RR</w:t>
-      </w:r>
-      <w:r>
-        <w:rPr>
-          <w:vertAlign w:val="subscript"/>
-        </w:rPr>
-        <w:t>ij</w:t>
-      </w:r>
-      <w:proofErr w:type="spellEnd"/>
-      <w:r>
-        <w:t xml:space="preserve"> &lt; 1mm</w:t>
-      </w:r>
-      <w:r>
-        <w:t>.</w:t>
-      </w:r>
-    </w:p>
-    <w:p>
-      <w:pPr>
-        <w:ind w:left="720" w:hanging="720"/>
-      </w:pPr>
-      <w:r>
-        <w:rPr>
-          <w:rFonts w:hint="eastAsia"/>
-        </w:rPr>
-        <w:t>CWD</w:t>
-      </w:r>
-      <w:r>
-        <w:tab/>
-      </w:r>
-      <w:r>
-        <w:rPr>
-          <w:rFonts w:hint="eastAsia"/>
-        </w:rPr>
-        <w:t xml:space="preserve">Maximum length of wet spell, maximum number of consecutive days with RR </w:t>
-      </w:r>
-      <w:r>
-        <w:t>≥</w:t>
-      </w:r>
-      <w:r>
-        <w:rPr>
-          <w:rFonts w:hint="eastAsia"/>
-        </w:rPr>
-        <w:t xml:space="preserve"> 1mm: Let </w:t>
-      </w:r>
-      <w:proofErr w:type="spellStart"/>
-      <w:r>
-        <w:rPr>
-          <w:rFonts w:hint="eastAsia"/>
-        </w:rPr>
-        <w:t>RR</w:t>
-      </w:r>
-      <w:r>
-        <w:rPr>
-          <w:rFonts w:hint="eastAsia"/>
-          <w:vertAlign w:val="subscript"/>
-        </w:rPr>
-        <w:t>ij</w:t>
-      </w:r>
-      <w:proofErr w:type="spellEnd"/>
-      <w:r>
-        <w:rPr>
-          <w:rFonts w:hint="eastAsia"/>
-        </w:rPr>
-        <w:t xml:space="preserve"> be the daily precipitation amount on day </w:t>
-      </w:r>
-      <w:proofErr w:type="spellStart"/>
-      <w:r>
-        <w:rPr>
-          <w:rFonts w:hint="eastAsia"/>
-          <w:i/>
-        </w:rPr>
-        <w:t>i</w:t>
-      </w:r>
-      <w:proofErr w:type="spellEnd"/>
-      <w:r>
-        <w:rPr>
-          <w:rFonts w:hint="eastAsia"/>
-        </w:rPr>
-        <w:t xml:space="preserve"> in period </w:t>
-      </w:r>
-      <w:r>
-        <w:rPr>
-          <w:rFonts w:hint="eastAsia"/>
-          <w:i/>
-        </w:rPr>
-        <w:t>j</w:t>
-      </w:r>
-      <w:r>
-        <w:rPr>
-          <w:rFonts w:hint="eastAsia"/>
-        </w:rPr>
-        <w:t>. Count the largest number of consecutive days where</w:t>
-      </w:r>
-      <w:r>
-        <w:t xml:space="preserve"> </w:t>
-      </w:r>
-      <w:proofErr w:type="spellStart"/>
-      <w:r>
-        <w:rPr>
-          <w:rFonts w:hint="eastAsia"/>
-        </w:rPr>
-        <w:t>RR</w:t>
-      </w:r>
-      <w:r>
-        <w:rPr>
-          <w:rFonts w:hint="eastAsia"/>
-          <w:vertAlign w:val="subscript"/>
-        </w:rPr>
-        <w:t>ij</w:t>
-      </w:r>
-      <w:proofErr w:type="spellEnd"/>
-      <w:r>
-        <w:rPr>
-          <w:rFonts w:hint="eastAsia"/>
-        </w:rPr>
-        <w:t xml:space="preserve"> </w:t>
-      </w:r>
-      <w:r>
-        <w:t>≥</w:t>
-      </w:r>
-      <w:r>
-        <w:rPr>
-          <w:rFonts w:hint="eastAsia"/>
-        </w:rPr>
-        <w:t xml:space="preserve"> 1mm</w:t>
-      </w:r>
-      <w:r>
-        <w:t>.</w:t>
-      </w:r>
-    </w:p>
-    <w:p>
-      <w:r>
-        <w:t>The software extends the definition, by allowing the limit to be</w:t>
-      </w:r>
-      <w:r>
-        <w:t xml:space="preserve"> user specified. The default limit still is 1 mm.</w:t>
-      </w:r>
-    </w:p>
-    <w:p>
-      <w:r>
-        <w:t>The output contains two bands, one with CDD index and one with the CWD index. The current version calculates the indices for the entire period only.</w:t>
-      </w:r>
-    </w:p>
-    <w:p>
-      <w:pPr>
-        <w:rPr>
-          <w:rStyle w:val="SubtleEmphasis"/>
-          <w:i w:val="0"/>
-        </w:rPr>
-      </w:pPr>
-      <w:r>
-        <w:t>The user interface is shown below</w:t>
-      </w:r>
-      <w:r>
-        <w:rPr>
-          <w:rStyle w:val="SubtleEmphasis"/>
-          <w:i w:val="0"/>
-        </w:rPr>
-        <w:t>:</w:t>
-      </w:r>
-    </w:p>
-    <w:p>
-      <w:pPr>
-        <w:ind w:firstLine="720"/>
-        <w:rPr>
-          <w:rStyle w:val="SubtleEmphasis"/>
-          <w:i w:val="0"/>
-        </w:rPr>
-      </w:pPr>
-      <w:r>
-        <w:rPr>
-          <w:noProof/>
-        </w:rPr>
-        <w:drawing>
-          <wp:inline distT="0" distB="0" distL="0" distR="0" wp14:anchorId="7B0CC8F5" wp14:editId="3486492E">
-            <wp:extent cx="3564000" cy="1188000"/>
-            <wp:effectExtent l="0" t="0" r="0" b="0"/>
-            <wp:docPr id="5" name="Picture 5"/>
-            <wp:cNvGraphicFramePr>
-              <a:graphicFrameLocks xmlns:a="http://schemas.openxmlformats.org/drawingml/2006/main" noChangeAspect="1"/>
-            </wp:cNvGraphicFramePr>
-            <a:graphic xmlns:a="http://schemas.openxmlformats.org/drawingml/2006/main">
-              <a:graphicData uri="http://schemas.openxmlformats.org/drawingml/2006/picture">
-                <pic:pic xmlns:pic="http://schemas.openxmlformats.org/drawingml/2006/picture">
-                  <pic:nvPicPr>
-                    <pic:cNvPr id="0" name=""/>
-                    <pic:cNvPicPr/>
-                  </pic:nvPicPr>
-                  <pic:blipFill>
-                    <a:blip r:embed="rId14"/>
-                    <a:stretch>
-                      <a:fillRect/>
-                    </a:stretch>
-                  </pic:blipFill>
-                  <pic:spPr>
-                    <a:xfrm>
-                      <a:off x="0" y="0"/>
-                      <a:ext cx="3564000" cy="1188000"/>
-                    </a:xfrm>
-                    <a:prstGeom prst="rect">
-                      <a:avLst/>
-                    </a:prstGeom>
-                  </pic:spPr>
-                </pic:pic>
-              </a:graphicData>
-            </a:graphic>
-          </wp:inline>
-        </w:drawing>
-      </w:r>
-    </w:p>
-    <w:p>
-      <w:r>
-        <w:rPr>
-          <w:rStyle w:val="SubtleEmphasis"/>
-          <w:i w:val="0"/>
-        </w:rPr>
-        <w:t xml:space="preserve"> </w:t>
-      </w:r>
-      <w:r>
-        <w:t>Explanation of all the fields:</w:t>
-      </w:r>
-    </w:p>
-    <w:tbl>
-      <w:tblPr>
-        <w:tblW w:w="0" w:type="auto"/>
-        <w:shd w:val="clear" w:color="auto" w:fill="F2F2F2"/>
-        <w:tblLook w:val="04A0" w:firstRow="1" w:lastRow="0" w:firstColumn="1" w:lastColumn="0" w:noHBand="0" w:noVBand="1"/>
-      </w:tblPr>
-      <w:tblGrid>
-        <w:gridCol w:w="2898"/>
-        <w:gridCol w:w="6678"/>
-      </w:tblGrid>
-      <w:tr>
-        <w:tc>
-          <w:tcPr>
-            <w:tcW w:w="2898" w:type="dxa"/>
-            <w:shd w:val="clear" w:color="auto" w:fill="F2F2F2"/>
-          </w:tcPr>
-          <w:p>
-            <w:pPr>
-              <w:spacing w:before="0" w:after="0" w:line="240" w:lineRule="auto"/>
-            </w:pPr>
-            <w:r>
-              <w:t>Input time series</w:t>
-            </w:r>
-          </w:p>
-        </w:tc>
-        <w:tc>
-          <w:tcPr>
-            <w:tcW w:w="6678" w:type="dxa"/>
-            <w:shd w:val="clear" w:color="auto" w:fill="F2F2F2"/>
-          </w:tcPr>
-          <w:p>
-            <w:pPr>
-              <w:spacing w:before="0" w:after="0" w:line="240" w:lineRule="auto"/>
-            </w:pPr>
-            <w:r>
-              <w:t>Select a</w:t>
-            </w:r>
-            <w:r>
-              <w:t>n</w:t>
-            </w:r>
-            <w:r>
-              <w:t xml:space="preserve"> </w:t>
-            </w:r>
-            <w:r>
               <w:t xml:space="preserve">input </w:t>
             </w:r>
             <w:r>
@@ -2793,6 +2679,13 @@
           <w:rStyle w:val="SubtleEmphasis"/>
           <w:i w:val="0"/>
         </w:rPr>
+        <w:t xml:space="preserve"> / R99pToT</w:t>
+      </w:r>
+      <w:r>
+        <w:rPr>
+          <w:rStyle w:val="SubtleEmphasis"/>
+          <w:i w:val="0"/>
+        </w:rPr>
         <w:t>: Annual total very wet day precipitation</w:t>
       </w:r>
     </w:p>
@@ -2828,7 +2721,31 @@
         <w:rPr>
           <w:rStyle w:val="SubtleEmphasis"/>
         </w:rPr>
-        <w:t>25 - r95p: Annual total very wet day precipitation</w:t>
+        <w:t>25</w:t>
+      </w:r>
+      <w:r>
+        <w:rPr>
+          <w:rStyle w:val="SubtleEmphasis"/>
+        </w:rPr>
+        <w:t>, 26</w:t>
+      </w:r>
+      <w:r>
+        <w:rPr>
+          <w:rStyle w:val="SubtleEmphasis"/>
+        </w:rPr>
+        <w:t xml:space="preserve"> - r95p</w:t>
+      </w:r>
+      <w:r>
+        <w:rPr>
+          <w:rStyle w:val="SubtleEmphasis"/>
+        </w:rPr>
+        <w:t>,r99p</w:t>
+      </w:r>
+      <w:r>
+        <w:rPr>
+          <w:rStyle w:val="SubtleEmphasis"/>
+        </w:rPr>
+        <w:t>: Annual total very wet day precipitation</w:t>
       </w:r>
       <w:r>
         <w:t xml:space="preserve">, the command line is </w:t>
@@ -2877,7 +2794,22 @@
         <w:t>th</w:t>
       </w:r>
       <w:r>
-        <w:t xml:space="preserve"> percentile of 30 years of historical data (usually 1960 to and including 1990)</w:t>
+        <w:t xml:space="preserve"> </w:t>
+      </w:r>
+      <w:r>
+        <w:t>or 99</w:t>
+      </w:r>
+      <w:r>
+        <w:rPr>
+          <w:vertAlign w:val="superscript"/>
+        </w:rPr>
+        <w:t>th</w:t>
+      </w:r>
+      <w:r>
+        <w:t xml:space="preserve"> </w:t>
+      </w:r>
+      <w:r>
+        <w:t>percentile of 30 years of historical data (usually 1960 to and including 1990)</w:t>
       </w:r>
       <w:r>
         <w:t>.</w:t>
@@ -2885,13 +2817,25 @@
     </w:p>
     <w:p>
       <w:pPr>
-        <w:ind w:left="720" w:hanging="720"/>
+        <w:ind w:left="1134" w:hanging="1134"/>
       </w:pPr>
       <w:r>
         <w:rPr>
           <w:rFonts w:hint="eastAsia"/>
         </w:rPr>
-        <w:t>R95pTOT</w:t>
+        <w:t>R95pT</w:t>
+      </w:r>
+      <w:r>
+        <w:t>o</w:t>
+      </w:r>
+      <w:r>
+        <w:rPr>
+          <w:rFonts w:hint="eastAsia"/>
+        </w:rPr>
+        <w:t>T</w:t>
+      </w:r>
+      <w:r>
+        <w:t>, R99pToT</w:t>
       </w:r>
       <w:r>
         <w:tab/>
@@ -2900,14 +2844,16 @@
         <w:rPr>
           <w:rFonts w:hint="eastAsia"/>
         </w:rPr>
-        <w:t xml:space="preserve">Annual total PRCP when RR &gt; 95p. Let </w:t>
-      </w:r>
-      <w:proofErr w:type="spellStart"/>
+        <w:t xml:space="preserve">Annual total PRCP when RR &gt; </w:t>
+      </w:r>
+      <w:r>
+        <w:t>threshold</w:t>
+      </w:r>
       <w:r>
         <w:rPr>
           <w:rFonts w:hint="eastAsia"/>
         </w:rPr>
-        <w:t>RR</w:t>
+        <w:t>. Let RR</w:t>
       </w:r>
       <w:r>
         <w:rPr>
@@ -2916,7 +2862,6 @@
         </w:rPr>
         <w:t>wj</w:t>
       </w:r>
-      <w:proofErr w:type="spellEnd"/>
       <w:r>
         <w:rPr>
           <w:rFonts w:hint="eastAsia"/>
@@ -2932,7 +2877,6 @@
         </w:rPr>
         <w:t xml:space="preserve">1.0mm) in period </w:t>
       </w:r>
-      <w:proofErr w:type="spellStart"/>
       <w:r>
         <w:rPr>
           <w:rFonts w:hint="eastAsia"/>
@@ -2940,7 +2884,6 @@
         </w:rPr>
         <w:t>i</w:t>
       </w:r>
-      <w:proofErr w:type="spellEnd"/>
       <w:r>
         <w:rPr>
           <w:rFonts w:hint="eastAsia"/>
@@ -2971,22 +2914,41 @@
         <w:t xml:space="preserve"> </w:t>
       </w:r>
       <w:r>
+        <w:t>or 99</w:t>
+      </w:r>
+      <w:r>
+        <w:rPr>
+          <w:vertAlign w:val="superscript"/>
+        </w:rPr>
+        <w:t>th</w:t>
+      </w:r>
+      <w:r>
+        <w:t xml:space="preserve"> </w:t>
+      </w:r>
+      <w:r>
         <w:rPr>
           <w:rFonts w:hint="eastAsia"/>
         </w:rPr>
-        <w:t xml:space="preserve">percentile of precipitation on wet days in the 1961-1990 period. If W represents the number of wet days </w:t>
+        <w:t xml:space="preserve">percentile of precipitation on wet days in the </w:t>
+      </w:r>
+      <w:r>
+        <w:t xml:space="preserve">historical </w:t>
+      </w:r>
+      <w:r>
+        <w:rPr>
+          <w:rFonts w:hint="eastAsia"/>
+        </w:rPr>
+        <w:t xml:space="preserve">period. If W represents the number of wet days </w:t>
       </w:r>
       <w:r>
         <w:t>in the period, then</w:t>
       </w:r>
-      <w:proofErr w:type="gramStart"/>
       <w:r>
         <w:t>:</w:t>
       </w:r>
       <w:r>
         <w:t xml:space="preserve"> </w:t>
       </w:r>
-      <w:proofErr w:type="gramEnd"/>
       <m:oMath>
         <m:sSub>
           <m:sSubPr>
@@ -3080,14 +3042,12 @@
       <w:r>
         <w:t>, where RR</w:t>
       </w:r>
-      <w:proofErr w:type="spellStart"/>
       <w:r>
         <w:rPr>
           <w:vertAlign w:val="subscript"/>
         </w:rPr>
         <w:t>wj</w:t>
       </w:r>
-      <w:proofErr w:type="spellEnd"/>
       <w:r>
         <w:t xml:space="preserve"> ≥ </w:t>
       </w:r>
@@ -3110,6 +3070,79 @@
     </w:p>
     <w:p>
       <w:pPr>
+        <w:ind w:left="1134" w:hanging="1134"/>
+      </w:pPr>
+      <w:r>
+        <w:t>R95p%</w:t>
+      </w:r>
+      <w:r>
+        <w:t>, R99p%</w:t>
+      </w:r>
+      <w:r>
+        <w:tab/>
+      </w:r>
+      <w:r>
+        <w:rPr>
+          <w:rFonts w:hint="eastAsia"/>
+        </w:rPr>
+        <w:t xml:space="preserve">Precipitation fraction of annual total precipitation due to daily rainfall </w:t>
+      </w:r>
+      <w:r>
+        <w:rPr>
+          <w:rFonts w:hint="eastAsia"/>
+        </w:rPr>
+        <w:t>≥</w:t>
+      </w:r>
+      <w:r>
+        <w:rPr>
+          <w:rFonts w:hint="eastAsia"/>
+        </w:rPr>
+        <w:t xml:space="preserve">95th </w:t>
+      </w:r>
+      <w:r>
+        <w:t>or 99</w:t>
+      </w:r>
+      <w:r>
+        <w:rPr>
+          <w:vertAlign w:val="superscript"/>
+        </w:rPr>
+        <w:t>th</w:t>
+      </w:r>
+      <w:r>
+        <w:t xml:space="preserve"> </w:t>
+      </w:r>
+      <w:r>
+        <w:rPr>
+          <w:rFonts w:hint="eastAsia"/>
+        </w:rPr>
+        <w:t>percentile of</w:t>
+      </w:r>
+      <w:r>
+        <w:t xml:space="preserve"> present daily precipitation </w:t>
+      </w:r>
+      <w:r>
+        <w:rPr>
+          <w:rFonts w:hint="eastAsia"/>
+        </w:rPr>
+        <w:t xml:space="preserve">in the </w:t>
+      </w:r>
+      <w:r>
+        <w:t xml:space="preserve">historical </w:t>
+      </w:r>
+      <w:r>
+        <w:rPr>
+          <w:rFonts w:hint="eastAsia"/>
+        </w:rPr>
+        <w:t>period</w:t>
+      </w:r>
+      <w:r>
+        <w:t xml:space="preserve"> with respect to the total annual precipitation.</w:t>
+      </w:r>
+      <w:bookmarkStart w:id="2" w:name="_GoBack"/>
+      <w:bookmarkEnd w:id="2"/>
+    </w:p>
+    <w:p>
+      <w:pPr>
         <w:rPr>
           <w:i/>
         </w:rPr>
@@ -3124,7 +3157,22 @@
         <w:t>th</w:t>
       </w:r>
       <w:r>
-        <w:t xml:space="preserve"> percentile data can be calculated </w:t>
+        <w:t xml:space="preserve"> </w:t>
+      </w:r>
+      <w:r>
+        <w:t>or 99</w:t>
+      </w:r>
+      <w:r>
+        <w:rPr>
+          <w:vertAlign w:val="superscript"/>
+        </w:rPr>
+        <w:t>th</w:t>
+      </w:r>
+      <w:r>
+        <w:t xml:space="preserve"> </w:t>
+      </w:r>
+      <w:r>
+        <w:t xml:space="preserve">percentile data can be calculated </w:t>
       </w:r>
       <w:r>
         <w:t xml:space="preserve">separately </w:t>
@@ -3142,7 +3190,7 @@
         <w:rPr>
           <w:i/>
         </w:rPr>
-        <w:instrText xml:space="preserve"> REF _Ref372112091 \h </w:instrText>
+        <w:instrText xml:space="preserve"> REF _Ref372112091 \h  \* MERGEFORMAT </w:instrText>
       </w:r>
       <w:r>
         <w:rPr>
@@ -3153,24 +3201,30 @@
         <w:rPr>
           <w:i/>
         </w:rPr>
-        <w:instrText xml:space="preserve"> \* MERGEFORMAT </w:instrText>
+        <w:fldChar w:fldCharType="separate"/>
       </w:r>
       <w:r>
         <w:rPr>
           <w:i/>
         </w:rPr>
-        <w:fldChar w:fldCharType="separate"/>
+        <w:t>Determine hist</w:t>
       </w:r>
       <w:r>
         <w:rPr>
           <w:i/>
         </w:rPr>
-        <w:t>Determine historical 95th percentile</w:t>
+        <w:t>o</w:t>
       </w:r>
       <w:r>
         <w:rPr>
           <w:i/>
         </w:rPr>
+        <w:t>rical percentile</w:t>
+      </w:r>
+      <w:r>
+        <w:rPr>
+          <w:i/>
+        </w:rPr>
         <w:fldChar w:fldCharType="end"/>
       </w:r>
     </w:p>
@@ -3218,10 +3272,10 @@
           <w:noProof/>
         </w:rPr>
         <w:drawing>
-          <wp:inline distT="0" distB="0" distL="0" distR="0" wp14:anchorId="03EA5EDD" wp14:editId="0566D832">
-            <wp:extent cx="3564000" cy="1587600"/>
+          <wp:inline distT="0" distB="0" distL="0" distR="0" wp14:anchorId="1FDBAAF6" wp14:editId="56D421DE">
+            <wp:extent cx="3358800" cy="1684800"/>
             <wp:effectExtent l="0" t="0" r="0" b="0"/>
-            <wp:docPr id="9" name="Picture 9"/>
+            <wp:docPr id="4" name="Picture 4"/>
             <wp:cNvGraphicFramePr>
               <a:graphicFrameLocks xmlns:a="http://schemas.openxmlformats.org/drawingml/2006/main" noChangeAspect="1"/>
             </wp:cNvGraphicFramePr>
@@ -3229,11 +3283,11 @@
               <a:graphicData uri="http://schemas.openxmlformats.org/drawingml/2006/picture">
                 <pic:pic xmlns:pic="http://schemas.openxmlformats.org/drawingml/2006/picture">
                   <pic:nvPicPr>
-                    <pic:cNvPr id="0" name=""/>
+                    <pic:cNvPr id="1" name=""/>
                     <pic:cNvPicPr/>
                   </pic:nvPicPr>
                   <pic:blipFill>
-                    <a:blip r:embed="rId15"/>
+                    <a:blip r:embed="rId14"/>
                     <a:stretch>
                       <a:fillRect/>
                     </a:stretch>
@@ -3241,7 +3295,7 @@
                   <pic:spPr>
                     <a:xfrm>
                       <a:off x="0" y="0"/>
-                      <a:ext cx="3564000" cy="1587600"/>
+                      <a:ext cx="3358800" cy="1684800"/>
                     </a:xfrm>
                     <a:prstGeom prst="rect">
                       <a:avLst/>
@@ -3424,6 +3478,36 @@
               <w:spacing w:before="0" w:after="0" w:line="240" w:lineRule="auto"/>
             </w:pPr>
             <w:r>
+              <w:t>Calculate fraction</w:t>
+            </w:r>
+          </w:p>
+        </w:tc>
+        <w:tc>
+          <w:tcPr>
+            <w:tcW w:w="6678" w:type="dxa"/>
+            <w:shd w:val="clear" w:color="auto" w:fill="F2F2F2"/>
+          </w:tcPr>
+          <w:p>
+            <w:pPr>
+              <w:spacing w:before="0" w:after="0" w:line="240" w:lineRule="auto"/>
+            </w:pPr>
+            <w:r>
+              <w:t>When checked also calculate the R99p% or R99p% fraction.</w:t>
+            </w:r>
+          </w:p>
+        </w:tc>
+      </w:tr>
+      <w:tr>
+        <w:tc>
+          <w:tcPr>
+            <w:tcW w:w="2898" w:type="dxa"/>
+            <w:shd w:val="clear" w:color="auto" w:fill="F2F2F2"/>
+          </w:tcPr>
+          <w:p>
+            <w:pPr>
+              <w:spacing w:before="0" w:after="0" w:line="240" w:lineRule="auto"/>
+            </w:pPr>
+            <w:r>
               <w:t>Output name</w:t>
             </w:r>
           </w:p>
@@ -3518,14 +3602,12 @@
         </w:rPr>
         <w:t>‘</w:t>
       </w:r>
-      <w:proofErr w:type="spellStart"/>
       <w:r>
         <w:rPr>
           <w:rStyle w:val="SubtleEmphasis"/>
         </w:rPr>
         <w:t>nrs_climind_ptot_gui</w:t>
       </w:r>
-      <w:proofErr w:type="spellEnd"/>
       <w:r>
         <w:rPr>
           <w:rStyle w:val="SubtleEmphasis"/>
@@ -3560,11 +3642,7 @@
         <w:tab/>
       </w:r>
       <w:r>
-        <w:t xml:space="preserve">Annual total precipitation in wet days: Let </w:t>
-      </w:r>
-      <w:proofErr w:type="spellStart"/>
-      <w:r>
-        <w:t>RR</w:t>
+        <w:t>Annual total precipitation in wet days: Let RR</w:t>
       </w:r>
       <w:r>
         <w:rPr>
@@ -3572,18 +3650,15 @@
         </w:rPr>
         <w:t>ij</w:t>
       </w:r>
-      <w:proofErr w:type="spellEnd"/>
       <w:r>
         <w:t xml:space="preserve"> be the daily precipitation amount on day </w:t>
       </w:r>
-      <w:proofErr w:type="spellStart"/>
       <w:r>
         <w:rPr>
           <w:i/>
         </w:rPr>
         <w:t>i</w:t>
       </w:r>
-      <w:proofErr w:type="spellEnd"/>
       <w:r>
         <w:t xml:space="preserve"> in period </w:t>
       </w:r>
@@ -3606,13 +3681,8 @@
         <w:t>j</w:t>
       </w:r>
       <w:r>
-        <w:t>, then</w:t>
-      </w:r>
-      <w:proofErr w:type="gramStart"/>
-      <w:r>
-        <w:t xml:space="preserve">: </w:t>
-      </w:r>
-      <w:proofErr w:type="gramEnd"/>
+        <w:t xml:space="preserve">, then: </w:t>
+      </w:r>
       <m:oMath>
         <m:sSub>
           <m:sSubPr>
@@ -3662,13 +3732,7 @@
               <w:rPr>
                 <w:rFonts w:ascii="Cambria Math" w:hAnsi="Cambria Math"/>
               </w:rPr>
-              <m:t>i</m:t>
-            </m:r>
-            <m:r>
-              <w:rPr>
-                <w:rFonts w:ascii="Cambria Math" w:hAnsi="Cambria Math"/>
-              </w:rPr>
-              <m:t>=1</m:t>
+              <m:t>i=1</m:t>
             </m:r>
           </m:sub>
           <m:sup>
@@ -3702,13 +3766,7 @@
                   <w:rPr>
                     <w:rFonts w:ascii="Cambria Math" w:hAnsi="Cambria Math"/>
                   </w:rPr>
-                  <m:t>i</m:t>
-                </m:r>
-                <m:r>
-                  <w:rPr>
-                    <w:rFonts w:ascii="Cambria Math" w:hAnsi="Cambria Math"/>
-                  </w:rPr>
-                  <m:t>j</m:t>
+                  <m:t>ij</m:t>
                 </m:r>
               </m:sub>
             </m:sSub>
@@ -3716,11 +3774,7 @@
         </m:nary>
       </m:oMath>
       <w:r>
-        <w:t xml:space="preserve">, where </w:t>
-      </w:r>
-      <w:proofErr w:type="spellStart"/>
-      <w:r>
-        <w:t>RR</w:t>
+        <w:t>, where RR</w:t>
       </w:r>
       <w:r>
         <w:rPr>
@@ -3734,15 +3788,8 @@
         </w:rPr>
         <w:t>j</w:t>
       </w:r>
-      <w:proofErr w:type="spellEnd"/>
-      <w:r>
-        <w:t xml:space="preserve"> ≥ </w:t>
-      </w:r>
-      <w:r>
-        <w:t>1 mm</w:t>
-      </w:r>
-      <w:r>
-        <w:t>.</w:t>
+      <w:r>
+        <w:t xml:space="preserve"> ≥ 1 mm.</w:t>
       </w:r>
     </w:p>
     <w:p>
@@ -3808,7 +3855,7 @@
                     <pic:cNvPicPr/>
                   </pic:nvPicPr>
                   <pic:blipFill>
-                    <a:blip r:embed="rId16"/>
+                    <a:blip r:embed="rId15"/>
                     <a:stretch>
                       <a:fillRect/>
                     </a:stretch>
@@ -4002,7 +4049,7 @@
       <w:r>
         <w:t xml:space="preserve">: </w:t>
       </w:r>
-      <w:hyperlink r:id="rId17" w:history="1">
+      <w:hyperlink r:id="rId16" w:history="1">
         <w:r>
           <w:rPr>
             <w:rStyle w:val="Hyperlink"/>
@@ -4011,15 +4058,7 @@
         </w:r>
       </w:hyperlink>
       <w:r>
-        <w:t xml:space="preserve"> </w:t>
-      </w:r>
-      <w:proofErr w:type="gramStart"/>
-      <w:r>
-        <w:t>The</w:t>
-      </w:r>
-      <w:proofErr w:type="gramEnd"/>
-      <w:r>
-        <w:t xml:space="preserve"> main list with the definitions of the 27 core climate indices</w:t>
+        <w:t xml:space="preserve"> The main list with the definitions of the 27 core climate indices</w:t>
       </w:r>
     </w:p>
     <w:p>
@@ -4034,6 +4073,9 @@
         <w:fldChar w:fldCharType="begin"/>
       </w:r>
       <w:r>
+        <w:rPr>
+          <w:lang w:val="nl-NL"/>
+        </w:rPr>
         <w:instrText xml:space="preserve"> ADDIN EN.REFLIST </w:instrText>
       </w:r>
       <w:r>
@@ -4044,8 +4086,16 @@
         <w:rPr>
           <w:rFonts w:ascii="Calibri" w:hAnsi="Calibri"/>
           <w:noProof/>
-        </w:rPr>
-        <w:t xml:space="preserve">Zhang, X., G. Hegerl, et al. (2005). "Avoiding inhomogeneity in percentile-based indices of temperature extremes." </w:t>
+          <w:lang w:val="nl-NL"/>
+        </w:rPr>
+        <w:t xml:space="preserve">Zhang, X., G. Hegerl, et al. </w:t>
+      </w:r>
+      <w:r>
+        <w:rPr>
+          <w:rFonts w:ascii="Calibri" w:hAnsi="Calibri"/>
+          <w:noProof/>
+        </w:rPr>
+        <w:t xml:space="preserve">(2005). "Avoiding inhomogeneity in percentile-based indices of temperature extremes." </w:t>
       </w:r>
       <w:r>
         <w:rPr>
@@ -4121,7 +4171,7 @@
 </file>
 
 <file path=word/endnotes.xml><?xml version="1.0" encoding="utf-8"?>
-<w:endnotes xmlns:wpc="http://schemas.microsoft.com/office/word/2010/wordprocessingCanvas" xmlns:mc="http://schemas.openxmlformats.org/markup-compatibility/2006" xmlns:o="urn:schemas-microsoft-com:office:office" xmlns:r="http://schemas.openxmlformats.org/officeDocument/2006/relationships" xmlns:m="http://schemas.openxmlformats.org/officeDocument/2006/math" xmlns:v="urn:schemas-microsoft-com:vml" xmlns:wp14="http://schemas.microsoft.com/office/word/2010/wordprocessingDrawing" xmlns:wp="http://schemas.openxmlformats.org/drawingml/2006/wordprocessingDrawing" xmlns:w10="urn:schemas-microsoft-com:office:word" xmlns:w="http://schemas.openxmlformats.org/wordprocessingml/2006/main" xmlns:w14="http://schemas.microsoft.com/office/word/2010/wordml" xmlns:wpg="http://schemas.microsoft.com/office/word/2010/wordprocessingGroup" xmlns:wpi="http://schemas.microsoft.com/office/word/2010/wordprocessingInk" xmlns:wne="http://schemas.microsoft.com/office/word/2006/wordml" xmlns:wps="http://schemas.microsoft.com/office/word/2010/wordprocessingShape" mc:Ignorable="w14 wp14">
+<w:endnotes xmlns:wpc="http://schemas.microsoft.com/office/word/2010/wordprocessingCanvas" xmlns:mc="http://schemas.openxmlformats.org/markup-compatibility/2006" xmlns:o="urn:schemas-microsoft-com:office:office" xmlns:r="http://schemas.openxmlformats.org/officeDocument/2006/relationships" xmlns:m="http://schemas.openxmlformats.org/officeDocument/2006/math" xmlns:v="urn:schemas-microsoft-com:vml" xmlns:wp14="http://schemas.microsoft.com/office/word/2010/wordprocessingDrawing" xmlns:wp="http://schemas.openxmlformats.org/drawingml/2006/wordprocessingDrawing" xmlns:w10="urn:schemas-microsoft-com:office:word" xmlns:w="http://schemas.openxmlformats.org/wordprocessingml/2006/main" xmlns:w14="http://schemas.microsoft.com/office/word/2010/wordml" xmlns:w15="http://schemas.microsoft.com/office/word/2012/wordml" xmlns:wpg="http://schemas.microsoft.com/office/word/2010/wordprocessingGroup" xmlns:wpi="http://schemas.microsoft.com/office/word/2010/wordprocessingInk" xmlns:wne="http://schemas.microsoft.com/office/word/2006/wordml" xmlns:wps="http://schemas.microsoft.com/office/word/2010/wordprocessingShape" mc:Ignorable="w14 w15 wp14">
   <w:endnote w:type="separator" w:id="-1">
     <w:p>
       <w:pPr>
@@ -4146,7 +4196,7 @@
 </file>
 
 <file path=word/footnotes.xml><?xml version="1.0" encoding="utf-8"?>
-<w:footnotes xmlns:wpc="http://schemas.microsoft.com/office/word/2010/wordprocessingCanvas" xmlns:mc="http://schemas.openxmlformats.org/markup-compatibility/2006" xmlns:o="urn:schemas-microsoft-com:office:office" xmlns:r="http://schemas.openxmlformats.org/officeDocument/2006/relationships" xmlns:m="http://schemas.openxmlformats.org/officeDocument/2006/math" xmlns:v="urn:schemas-microsoft-com:vml" xmlns:wp14="http://schemas.microsoft.com/office/word/2010/wordprocessingDrawing" xmlns:wp="http://schemas.openxmlformats.org/drawingml/2006/wordprocessingDrawing" xmlns:w10="urn:schemas-microsoft-com:office:word" xmlns:w="http://schemas.openxmlformats.org/wordprocessingml/2006/main" xmlns:w14="http://schemas.microsoft.com/office/word/2010/wordml" xmlns:wpg="http://schemas.microsoft.com/office/word/2010/wordprocessingGroup" xmlns:wpi="http://schemas.microsoft.com/office/word/2010/wordprocessingInk" xmlns:wne="http://schemas.microsoft.com/office/word/2006/wordml" xmlns:wps="http://schemas.microsoft.com/office/word/2010/wordprocessingShape" mc:Ignorable="w14 wp14">
+<w:footnotes xmlns:wpc="http://schemas.microsoft.com/office/word/2010/wordprocessingCanvas" xmlns:mc="http://schemas.openxmlformats.org/markup-compatibility/2006" xmlns:o="urn:schemas-microsoft-com:office:office" xmlns:r="http://schemas.openxmlformats.org/officeDocument/2006/relationships" xmlns:m="http://schemas.openxmlformats.org/officeDocument/2006/math" xmlns:v="urn:schemas-microsoft-com:vml" xmlns:wp14="http://schemas.microsoft.com/office/word/2010/wordprocessingDrawing" xmlns:wp="http://schemas.openxmlformats.org/drawingml/2006/wordprocessingDrawing" xmlns:w10="urn:schemas-microsoft-com:office:word" xmlns:w="http://schemas.openxmlformats.org/wordprocessingml/2006/main" xmlns:w14="http://schemas.microsoft.com/office/word/2010/wordml" xmlns:w15="http://schemas.microsoft.com/office/word/2012/wordml" xmlns:wpg="http://schemas.microsoft.com/office/word/2010/wordprocessingGroup" xmlns:wpi="http://schemas.microsoft.com/office/word/2010/wordprocessingInk" xmlns:wne="http://schemas.microsoft.com/office/word/2006/wordml" xmlns:wps="http://schemas.microsoft.com/office/word/2010/wordprocessingShape" mc:Ignorable="w14 w15 wp14">
   <w:footnote w:type="separator" w:id="-1">
     <w:p>
       <w:pPr>
@@ -4171,8 +4221,8 @@
 </file>
 
 <file path=word/numbering.xml><?xml version="1.0" encoding="utf-8"?>
-<w:numbering xmlns:wpc="http://schemas.microsoft.com/office/word/2010/wordprocessingCanvas" xmlns:mc="http://schemas.openxmlformats.org/markup-compatibility/2006" xmlns:o="urn:schemas-microsoft-com:office:office" xmlns:r="http://schemas.openxmlformats.org/officeDocument/2006/relationships" xmlns:m="http://schemas.openxmlformats.org/officeDocument/2006/math" xmlns:v="urn:schemas-microsoft-com:vml" xmlns:wp14="http://schemas.microsoft.com/office/word/2010/wordprocessingDrawing" xmlns:wp="http://schemas.openxmlformats.org/drawingml/2006/wordprocessingDrawing" xmlns:w10="urn:schemas-microsoft-com:office:word" xmlns:w="http://schemas.openxmlformats.org/wordprocessingml/2006/main" xmlns:w14="http://schemas.microsoft.com/office/word/2010/wordml" xmlns:wpg="http://schemas.microsoft.com/office/word/2010/wordprocessingGroup" xmlns:wpi="http://schemas.microsoft.com/office/word/2010/wordprocessingInk" xmlns:wne="http://schemas.microsoft.com/office/word/2006/wordml" xmlns:wps="http://schemas.microsoft.com/office/word/2010/wordprocessingShape" mc:Ignorable="w14 wp14">
-  <w:abstractNum w:abstractNumId="0">
+<w:numbering xmlns:wpc="http://schemas.microsoft.com/office/word/2010/wordprocessingCanvas" xmlns:mc="http://schemas.openxmlformats.org/markup-compatibility/2006" xmlns:o="urn:schemas-microsoft-com:office:office" xmlns:r="http://schemas.openxmlformats.org/officeDocument/2006/relationships" xmlns:m="http://schemas.openxmlformats.org/officeDocument/2006/math" xmlns:v="urn:schemas-microsoft-com:vml" xmlns:wp14="http://schemas.microsoft.com/office/word/2010/wordprocessingDrawing" xmlns:wp="http://schemas.openxmlformats.org/drawingml/2006/wordprocessingDrawing" xmlns:w10="urn:schemas-microsoft-com:office:word" xmlns:w="http://schemas.openxmlformats.org/wordprocessingml/2006/main" xmlns:w14="http://schemas.microsoft.com/office/word/2010/wordml" xmlns:w15="http://schemas.microsoft.com/office/word/2012/wordml" xmlns:wpg="http://schemas.microsoft.com/office/word/2010/wordprocessingGroup" xmlns:wpi="http://schemas.microsoft.com/office/word/2010/wordprocessingInk" xmlns:wne="http://schemas.microsoft.com/office/word/2006/wordml" xmlns:wps="http://schemas.microsoft.com/office/word/2010/wordprocessingShape" mc:Ignorable="w14 w15 wp14">
+  <w:abstractNum w:abstractNumId="0" w15:restartNumberingAfterBreak="0">
     <w:nsid w:val="1EA55100"/>
     <w:multiLevelType w:val="hybridMultilevel"/>
     <w:tmpl w:val="64ACACDA"/>
@@ -4285,7 +4335,7 @@
       </w:rPr>
     </w:lvl>
   </w:abstractNum>
-  <w:abstractNum w:abstractNumId="1">
+  <w:abstractNum w:abstractNumId="1" w15:restartNumberingAfterBreak="0">
     <w:nsid w:val="56C80A72"/>
     <w:multiLevelType w:val="hybridMultilevel"/>
     <w:tmpl w:val="D8D4D78C"/>
@@ -4374,7 +4424,7 @@
       </w:pPr>
     </w:lvl>
   </w:abstractNum>
-  <w:abstractNum w:abstractNumId="2">
+  <w:abstractNum w:abstractNumId="2" w15:restartNumberingAfterBreak="0">
     <w:nsid w:val="6908294C"/>
     <w:multiLevelType w:val="hybridMultilevel"/>
     <w:tmpl w:val="FF3EA822"/>
@@ -4499,7 +4549,7 @@
 </file>
 
 <file path=word/styles.xml><?xml version="1.0" encoding="utf-8"?>
-<w:styles xmlns:mc="http://schemas.openxmlformats.org/markup-compatibility/2006" xmlns:r="http://schemas.openxmlformats.org/officeDocument/2006/relationships" xmlns:w="http://schemas.openxmlformats.org/wordprocessingml/2006/main" xmlns:w14="http://schemas.microsoft.com/office/word/2010/wordml" mc:Ignorable="w14">
+<w:styles xmlns:mc="http://schemas.openxmlformats.org/markup-compatibility/2006" xmlns:r="http://schemas.openxmlformats.org/officeDocument/2006/relationships" xmlns:w="http://schemas.openxmlformats.org/wordprocessingml/2006/main" xmlns:w14="http://schemas.microsoft.com/office/word/2010/wordml" xmlns:w15="http://schemas.microsoft.com/office/word/2012/wordml" mc:Ignorable="w14 w15">
   <w:docDefaults>
     <w:rPrDefault>
       <w:rPr>
@@ -4515,144 +4565,378 @@
       </w:pPr>
     </w:pPrDefault>
   </w:docDefaults>
-  <w:latentStyles w:defLockedState="0" w:defUIPriority="99" w:defSemiHidden="1" w:defUnhideWhenUsed="1" w:defQFormat="0" w:count="267">
-    <w:lsdException w:name="Normal" w:semiHidden="0" w:uiPriority="0" w:unhideWhenUsed="0" w:qFormat="1"/>
-    <w:lsdException w:name="heading 1" w:semiHidden="0" w:uiPriority="9" w:unhideWhenUsed="0" w:qFormat="1"/>
-    <w:lsdException w:name="heading 2" w:uiPriority="9" w:qFormat="1"/>
-    <w:lsdException w:name="heading 3" w:uiPriority="9" w:qFormat="1"/>
-    <w:lsdException w:name="heading 4" w:uiPriority="9" w:qFormat="1"/>
-    <w:lsdException w:name="heading 5" w:uiPriority="9" w:qFormat="1"/>
-    <w:lsdException w:name="heading 6" w:uiPriority="9" w:qFormat="1"/>
-    <w:lsdException w:name="heading 7" w:uiPriority="9" w:qFormat="1"/>
-    <w:lsdException w:name="heading 8" w:uiPriority="9" w:qFormat="1"/>
-    <w:lsdException w:name="heading 9" w:uiPriority="9" w:qFormat="1"/>
-    <w:lsdException w:name="toc 1" w:uiPriority="39"/>
-    <w:lsdException w:name="toc 2" w:uiPriority="39"/>
-    <w:lsdException w:name="toc 3" w:uiPriority="39"/>
-    <w:lsdException w:name="toc 4" w:uiPriority="39"/>
-    <w:lsdException w:name="toc 5" w:uiPriority="39"/>
-    <w:lsdException w:name="toc 6" w:uiPriority="39"/>
-    <w:lsdException w:name="toc 7" w:uiPriority="39"/>
-    <w:lsdException w:name="toc 8" w:uiPriority="39"/>
-    <w:lsdException w:name="toc 9" w:uiPriority="39"/>
-    <w:lsdException w:name="caption" w:uiPriority="35" w:qFormat="1"/>
-    <w:lsdException w:name="Title" w:semiHidden="0" w:uiPriority="10" w:unhideWhenUsed="0" w:qFormat="1"/>
-    <w:lsdException w:name="Default Paragraph Font" w:uiPriority="1"/>
-    <w:lsdException w:name="Subtitle" w:semiHidden="0" w:uiPriority="11" w:unhideWhenUsed="0" w:qFormat="1"/>
-    <w:lsdException w:name="Strong" w:semiHidden="0" w:uiPriority="22" w:unhideWhenUsed="0" w:qFormat="1"/>
-    <w:lsdException w:name="Emphasis" w:semiHidden="0" w:uiPriority="20" w:unhideWhenUsed="0" w:qFormat="1"/>
-    <w:lsdException w:name="Table Grid" w:semiHidden="0" w:uiPriority="59" w:unhideWhenUsed="0"/>
-    <w:lsdException w:name="Placeholder Text" w:unhideWhenUsed="0"/>
-    <w:lsdException w:name="No Spacing" w:semiHidden="0" w:uiPriority="1" w:unhideWhenUsed="0" w:qFormat="1"/>
-    <w:lsdException w:name="Light Shading" w:semiHidden="0" w:uiPriority="60" w:unhideWhenUsed="0"/>
-    <w:lsdException w:name="Light List" w:semiHidden="0" w:uiPriority="61" w:unhideWhenUsed="0"/>
-    <w:lsdException w:name="Light Grid" w:semiHidden="0" w:uiPriority="62" w:unhideWhenUsed="0"/>
-    <w:lsdException w:name="Medium Shading 1" w:semiHidden="0" w:uiPriority="63" w:unhideWhenUsed="0"/>
-    <w:lsdException w:name="Medium Shading 2" w:semiHidden="0" w:uiPriority="64" w:unhideWhenUsed="0"/>
-    <w:lsdException w:name="Medium List 1" w:semiHidden="0" w:uiPriority="65" w:unhideWhenUsed="0"/>
-    <w:lsdException w:name="Medium List 2" w:semiHidden="0" w:uiPriority="66" w:unhideWhenUsed="0"/>
-    <w:lsdException w:name="Medium Grid 1" w:semiHidden="0" w:uiPriority="67" w:unhideWhenUsed="0"/>
-    <w:lsdException w:name="Medium Grid 2" w:semiHidden="0" w:uiPriority="68" w:unhideWhenUsed="0"/>
-    <w:lsdException w:name="Medium Grid 3" w:semiHidden="0" w:uiPriority="69" w:unhideWhenUsed="0"/>
-    <w:lsdException w:name="Dark List" w:semiHidden="0" w:uiPriority="70" w:unhideWhenUsed="0"/>
-    <w:lsdException w:name="Colorful Shading" w:semiHidden="0" w:uiPriority="71" w:unhideWhenUsed="0"/>
-    <w:lsdException w:name="Colorful List" w:semiHidden="0" w:uiPriority="72" w:unhideWhenUsed="0"/>
-    <w:lsdException w:name="Colorful Grid" w:semiHidden="0" w:uiPriority="73" w:unhideWhenUsed="0"/>
-    <w:lsdException w:name="Light Shading Accent 1" w:semiHidden="0" w:uiPriority="60" w:unhideWhenUsed="0"/>
-    <w:lsdException w:name="Light List Accent 1" w:semiHidden="0" w:uiPriority="61" w:unhideWhenUsed="0"/>
-    <w:lsdException w:name="Light Grid Accent 1" w:semiHidden="0" w:uiPriority="62" w:unhideWhenUsed="0"/>
-    <w:lsdException w:name="Medium Shading 1 Accent 1" w:semiHidden="0" w:uiPriority="63" w:unhideWhenUsed="0"/>
-    <w:lsdException w:name="Medium Shading 2 Accent 1" w:semiHidden="0" w:uiPriority="64" w:unhideWhenUsed="0"/>
-    <w:lsdException w:name="Medium List 1 Accent 1" w:semiHidden="0" w:uiPriority="65" w:unhideWhenUsed="0"/>
-    <w:lsdException w:name="Revision" w:unhideWhenUsed="0"/>
-    <w:lsdException w:name="List Paragraph" w:semiHidden="0" w:uiPriority="34" w:unhideWhenUsed="0" w:qFormat="1"/>
-    <w:lsdException w:name="Quote" w:semiHidden="0" w:uiPriority="29" w:unhideWhenUsed="0" w:qFormat="1"/>
-    <w:lsdException w:name="Intense Quote" w:semiHidden="0" w:uiPriority="30" w:unhideWhenUsed="0" w:qFormat="1"/>
-    <w:lsdException w:name="Medium List 2 Accent 1" w:semiHidden="0" w:uiPriority="66" w:unhideWhenUsed="0"/>
-    <w:lsdException w:name="Medium Grid 1 Accent 1" w:semiHidden="0" w:uiPriority="67" w:unhideWhenUsed="0"/>
-    <w:lsdException w:name="Medium Grid 2 Accent 1" w:semiHidden="0" w:uiPriority="68" w:unhideWhenUsed="0"/>
-    <w:lsdException w:name="Medium Grid 3 Accent 1" w:semiHidden="0" w:uiPriority="69" w:unhideWhenUsed="0"/>
-    <w:lsdException w:name="Dark List Accent 1" w:semiHidden="0" w:uiPriority="70" w:unhideWhenUsed="0"/>
-    <w:lsdException w:name="Colorful Shading Accent 1" w:semiHidden="0" w:uiPriority="71" w:unhideWhenUsed="0"/>
-    <w:lsdException w:name="Colorful List Accent 1" w:semiHidden="0" w:uiPriority="72" w:unhideWhenUsed="0"/>
-    <w:lsdException w:name="Colorful Grid Accent 1" w:semiHidden="0" w:uiPriority="73" w:unhideWhenUsed="0"/>
-    <w:lsdException w:name="Light Shading Accent 2" w:semiHidden="0" w:uiPriority="60" w:unhideWhenUsed="0"/>
-    <w:lsdException w:name="Light List Accent 2" w:semiHidden="0" w:uiPriority="61" w:unhideWhenUsed="0"/>
-    <w:lsdException w:name="Light Grid Accent 2" w:semiHidden="0" w:uiPriority="62" w:unhideWhenUsed="0"/>
-    <w:lsdException w:name="Medium Shading 1 Accent 2" w:semiHidden="0" w:uiPriority="63" w:unhideWhenUsed="0"/>
-    <w:lsdException w:name="Medium Shading 2 Accent 2" w:semiHidden="0" w:uiPriority="64" w:unhideWhenUsed="0"/>
-    <w:lsdException w:name="Medium List 1 Accent 2" w:semiHidden="0" w:uiPriority="65" w:unhideWhenUsed="0"/>
-    <w:lsdException w:name="Medium List 2 Accent 2" w:semiHidden="0" w:uiPriority="66" w:unhideWhenUsed="0"/>
-    <w:lsdException w:name="Medium Grid 1 Accent 2" w:semiHidden="0" w:uiPriority="67" w:unhideWhenUsed="0"/>
-    <w:lsdException w:name="Medium Grid 2 Accent 2" w:semiHidden="0" w:uiPriority="68" w:unhideWhenUsed="0"/>
-    <w:lsdException w:name="Medium Grid 3 Accent 2" w:semiHidden="0" w:uiPriority="69" w:unhideWhenUsed="0"/>
-    <w:lsdException w:name="Dark List Accent 2" w:semiHidden="0" w:uiPriority="70" w:unhideWhenUsed="0"/>
-    <w:lsdException w:name="Colorful Shading Accent 2" w:semiHidden="0" w:uiPriority="71" w:unhideWhenUsed="0"/>
-    <w:lsdException w:name="Colorful List Accent 2" w:semiHidden="0" w:uiPriority="72" w:unhideWhenUsed="0"/>
-    <w:lsdException w:name="Colorful Grid Accent 2" w:semiHidden="0" w:uiPriority="73" w:unhideWhenUsed="0"/>
-    <w:lsdException w:name="Light Shading Accent 3" w:semiHidden="0" w:uiPriority="60" w:unhideWhenUsed="0"/>
-    <w:lsdException w:name="Light List Accent 3" w:semiHidden="0" w:uiPriority="61" w:unhideWhenUsed="0"/>
-    <w:lsdException w:name="Light Grid Accent 3" w:semiHidden="0" w:uiPriority="62" w:unhideWhenUsed="0"/>
-    <w:lsdException w:name="Medium Shading 1 Accent 3" w:semiHidden="0" w:uiPriority="63" w:unhideWhenUsed="0"/>
-    <w:lsdException w:name="Medium Shading 2 Accent 3" w:semiHidden="0" w:uiPriority="64" w:unhideWhenUsed="0"/>
-    <w:lsdException w:name="Medium List 1 Accent 3" w:semiHidden="0" w:uiPriority="65" w:unhideWhenUsed="0"/>
-    <w:lsdException w:name="Medium List 2 Accent 3" w:semiHidden="0" w:uiPriority="66" w:unhideWhenUsed="0"/>
-    <w:lsdException w:name="Medium Grid 1 Accent 3" w:semiHidden="0" w:uiPriority="67" w:unhideWhenUsed="0"/>
-    <w:lsdException w:name="Medium Grid 2 Accent 3" w:semiHidden="0" w:uiPriority="68" w:unhideWhenUsed="0"/>
-    <w:lsdException w:name="Medium Grid 3 Accent 3" w:semiHidden="0" w:uiPriority="69" w:unhideWhenUsed="0"/>
-    <w:lsdException w:name="Dark List Accent 3" w:semiHidden="0" w:uiPriority="70" w:unhideWhenUsed="0"/>
-    <w:lsdException w:name="Colorful Shading Accent 3" w:semiHidden="0" w:uiPriority="71" w:unhideWhenUsed="0"/>
-    <w:lsdException w:name="Colorful List Accent 3" w:semiHidden="0" w:uiPriority="72" w:unhideWhenUsed="0"/>
-    <w:lsdException w:name="Colorful Grid Accent 3" w:semiHidden="0" w:uiPriority="73" w:unhideWhenUsed="0"/>
-    <w:lsdException w:name="Light Shading Accent 4" w:semiHidden="0" w:uiPriority="60" w:unhideWhenUsed="0"/>
-    <w:lsdException w:name="Light List Accent 4" w:semiHidden="0" w:uiPriority="61" w:unhideWhenUsed="0"/>
-    <w:lsdException w:name="Light Grid Accent 4" w:semiHidden="0" w:uiPriority="62" w:unhideWhenUsed="0"/>
-    <w:lsdException w:name="Medium Shading 1 Accent 4" w:semiHidden="0" w:uiPriority="63" w:unhideWhenUsed="0"/>
-    <w:lsdException w:name="Medium Shading 2 Accent 4" w:semiHidden="0" w:uiPriority="64" w:unhideWhenUsed="0"/>
-    <w:lsdException w:name="Medium List 1 Accent 4" w:semiHidden="0" w:uiPriority="65" w:unhideWhenUsed="0"/>
-    <w:lsdException w:name="Medium List 2 Accent 4" w:semiHidden="0" w:uiPriority="66" w:unhideWhenUsed="0"/>
-    <w:lsdException w:name="Medium Grid 1 Accent 4" w:semiHidden="0" w:uiPriority="67" w:unhideWhenUsed="0"/>
-    <w:lsdException w:name="Medium Grid 2 Accent 4" w:semiHidden="0" w:uiPriority="68" w:unhideWhenUsed="0"/>
-    <w:lsdException w:name="Medium Grid 3 Accent 4" w:semiHidden="0" w:uiPriority="69" w:unhideWhenUsed="0"/>
-    <w:lsdException w:name="Dark List Accent 4" w:semiHidden="0" w:uiPriority="70" w:unhideWhenUsed="0"/>
-    <w:lsdException w:name="Colorful Shading Accent 4" w:semiHidden="0" w:uiPriority="71" w:unhideWhenUsed="0"/>
-    <w:lsdException w:name="Colorful List Accent 4" w:semiHidden="0" w:uiPriority="72" w:unhideWhenUsed="0"/>
-    <w:lsdException w:name="Colorful Grid Accent 4" w:semiHidden="0" w:uiPriority="73" w:unhideWhenUsed="0"/>
-    <w:lsdException w:name="Light Shading Accent 5" w:semiHidden="0" w:uiPriority="60" w:unhideWhenUsed="0"/>
-    <w:lsdException w:name="Light List Accent 5" w:semiHidden="0" w:uiPriority="61" w:unhideWhenUsed="0"/>
-    <w:lsdException w:name="Light Grid Accent 5" w:semiHidden="0" w:uiPriority="62" w:unhideWhenUsed="0"/>
-    <w:lsdException w:name="Medium Shading 1 Accent 5" w:semiHidden="0" w:uiPriority="63" w:unhideWhenUsed="0"/>
-    <w:lsdException w:name="Medium Shading 2 Accent 5" w:semiHidden="0" w:uiPriority="64" w:unhideWhenUsed="0"/>
-    <w:lsdException w:name="Medium List 1 Accent 5" w:semiHidden="0" w:uiPriority="65" w:unhideWhenUsed="0"/>
-    <w:lsdException w:name="Medium List 2 Accent 5" w:semiHidden="0" w:uiPriority="66" w:unhideWhenUsed="0"/>
-    <w:lsdException w:name="Medium Grid 1 Accent 5" w:semiHidden="0" w:uiPriority="67" w:unhideWhenUsed="0"/>
-    <w:lsdException w:name="Medium Grid 2 Accent 5" w:semiHidden="0" w:uiPriority="68" w:unhideWhenUsed="0"/>
-    <w:lsdException w:name="Medium Grid 3 Accent 5" w:semiHidden="0" w:uiPriority="69" w:unhideWhenUsed="0"/>
-    <w:lsdException w:name="Dark List Accent 5" w:semiHidden="0" w:uiPriority="70" w:unhideWhenUsed="0"/>
-    <w:lsdException w:name="Colorful Shading Accent 5" w:semiHidden="0" w:uiPriority="71" w:unhideWhenUsed="0"/>
-    <w:lsdException w:name="Colorful List Accent 5" w:semiHidden="0" w:uiPriority="72" w:unhideWhenUsed="0"/>
-    <w:lsdException w:name="Colorful Grid Accent 5" w:semiHidden="0" w:uiPriority="73" w:unhideWhenUsed="0"/>
-    <w:lsdException w:name="Light Shading Accent 6" w:semiHidden="0" w:uiPriority="60" w:unhideWhenUsed="0"/>
-    <w:lsdException w:name="Light List Accent 6" w:semiHidden="0" w:uiPriority="61" w:unhideWhenUsed="0"/>
-    <w:lsdException w:name="Light Grid Accent 6" w:semiHidden="0" w:uiPriority="62" w:unhideWhenUsed="0"/>
-    <w:lsdException w:name="Medium Shading 1 Accent 6" w:semiHidden="0" w:uiPriority="63" w:unhideWhenUsed="0"/>
-    <w:lsdException w:name="Medium Shading 2 Accent 6" w:semiHidden="0" w:uiPriority="64" w:unhideWhenUsed="0"/>
-    <w:lsdException w:name="Medium List 1 Accent 6" w:semiHidden="0" w:uiPriority="65" w:unhideWhenUsed="0"/>
-    <w:lsdException w:name="Medium List 2 Accent 6" w:semiHidden="0" w:uiPriority="66" w:unhideWhenUsed="0"/>
-    <w:lsdException w:name="Medium Grid 1 Accent 6" w:semiHidden="0" w:uiPriority="67" w:unhideWhenUsed="0"/>
-    <w:lsdException w:name="Medium Grid 2 Accent 6" w:semiHidden="0" w:uiPriority="68" w:unhideWhenUsed="0"/>
-    <w:lsdException w:name="Medium Grid 3 Accent 6" w:semiHidden="0" w:uiPriority="69" w:unhideWhenUsed="0"/>
-    <w:lsdException w:name="Dark List Accent 6" w:semiHidden="0" w:uiPriority="70" w:unhideWhenUsed="0"/>
-    <w:lsdException w:name="Colorful Shading Accent 6" w:semiHidden="0" w:uiPriority="71" w:unhideWhenUsed="0"/>
-    <w:lsdException w:name="Colorful List Accent 6" w:semiHidden="0" w:uiPriority="72" w:unhideWhenUsed="0"/>
-    <w:lsdException w:name="Colorful Grid Accent 6" w:semiHidden="0" w:uiPriority="73" w:unhideWhenUsed="0"/>
-    <w:lsdException w:name="Subtle Emphasis" w:semiHidden="0" w:uiPriority="19" w:unhideWhenUsed="0" w:qFormat="1"/>
-    <w:lsdException w:name="Intense Emphasis" w:semiHidden="0" w:uiPriority="21" w:unhideWhenUsed="0" w:qFormat="1"/>
-    <w:lsdException w:name="Subtle Reference" w:semiHidden="0" w:uiPriority="31" w:unhideWhenUsed="0" w:qFormat="1"/>
-    <w:lsdException w:name="Intense Reference" w:semiHidden="0" w:uiPriority="32" w:unhideWhenUsed="0" w:qFormat="1"/>
-    <w:lsdException w:name="Book Title" w:semiHidden="0" w:uiPriority="33" w:unhideWhenUsed="0" w:qFormat="1"/>
-    <w:lsdException w:name="Bibliography" w:uiPriority="37"/>
-    <w:lsdException w:name="TOC Heading" w:uiPriority="39" w:qFormat="1"/>
+  <w:latentStyles w:defLockedState="0" w:defUIPriority="99" w:defSemiHidden="0" w:defUnhideWhenUsed="0" w:defQFormat="0" w:count="371">
+    <w:lsdException w:name="Normal" w:uiPriority="0" w:qFormat="1"/>
+    <w:lsdException w:name="heading 1" w:uiPriority="9" w:qFormat="1"/>
+    <w:lsdException w:name="heading 2" w:semiHidden="1" w:uiPriority="9" w:unhideWhenUsed="1" w:qFormat="1"/>
+    <w:lsdException w:name="heading 3" w:semiHidden="1" w:uiPriority="9" w:unhideWhenUsed="1" w:qFormat="1"/>
+    <w:lsdException w:name="heading 4" w:semiHidden="1" w:uiPriority="9" w:unhideWhenUsed="1" w:qFormat="1"/>
+    <w:lsdException w:name="heading 5" w:semiHidden="1" w:uiPriority="9" w:unhideWhenUsed="1" w:qFormat="1"/>
+    <w:lsdException w:name="heading 6" w:semiHidden="1" w:uiPriority="9" w:unhideWhenUsed="1" w:qFormat="1"/>
+    <w:lsdException w:name="heading 7" w:semiHidden="1" w:uiPriority="9" w:unhideWhenUsed="1" w:qFormat="1"/>
+    <w:lsdException w:name="heading 8" w:semiHidden="1" w:uiPriority="9" w:unhideWhenUsed="1" w:qFormat="1"/>
+    <w:lsdException w:name="heading 9" w:semiHidden="1" w:uiPriority="9" w:unhideWhenUsed="1" w:qFormat="1"/>
+    <w:lsdException w:name="index 1" w:semiHidden="1" w:unhideWhenUsed="1"/>
+    <w:lsdException w:name="index 2" w:semiHidden="1" w:unhideWhenUsed="1"/>
+    <w:lsdException w:name="index 3" w:semiHidden="1" w:unhideWhenUsed="1"/>
+    <w:lsdException w:name="index 4" w:semiHidden="1" w:unhideWhenUsed="1"/>
+    <w:lsdException w:name="index 5" w:semiHidden="1" w:unhideWhenUsed="1"/>
+    <w:lsdException w:name="index 6" w:semiHidden="1" w:unhideWhenUsed="1"/>
+    <w:lsdException w:name="index 7" w:semiHidden="1" w:unhideWhenUsed="1"/>
+    <w:lsdException w:name="index 8" w:semiHidden="1" w:unhideWhenUsed="1"/>
+    <w:lsdException w:name="index 9" w:semiHidden="1" w:unhideWhenUsed="1"/>
+    <w:lsdException w:name="toc 1" w:semiHidden="1" w:uiPriority="39" w:unhideWhenUsed="1"/>
+    <w:lsdException w:name="toc 2" w:semiHidden="1" w:uiPriority="39" w:unhideWhenUsed="1"/>
+    <w:lsdException w:name="toc 3" w:semiHidden="1" w:uiPriority="39" w:unhideWhenUsed="1"/>
+    <w:lsdException w:name="toc 4" w:semiHidden="1" w:uiPriority="39" w:unhideWhenUsed="1"/>
+    <w:lsdException w:name="toc 5" w:semiHidden="1" w:uiPriority="39" w:unhideWhenUsed="1"/>
+    <w:lsdException w:name="toc 6" w:semiHidden="1" w:uiPriority="39" w:unhideWhenUsed="1"/>
+    <w:lsdException w:name="toc 7" w:semiHidden="1" w:uiPriority="39" w:unhideWhenUsed="1"/>
+    <w:lsdException w:name="toc 8" w:semiHidden="1" w:uiPriority="39" w:unhideWhenUsed="1"/>
+    <w:lsdException w:name="toc 9" w:semiHidden="1" w:uiPriority="39" w:unhideWhenUsed="1"/>
+    <w:lsdException w:name="Normal Indent" w:semiHidden="1" w:unhideWhenUsed="1"/>
+    <w:lsdException w:name="footnote text" w:semiHidden="1" w:unhideWhenUsed="1"/>
+    <w:lsdException w:name="annotation text" w:semiHidden="1" w:unhideWhenUsed="1"/>
+    <w:lsdException w:name="header" w:semiHidden="1" w:unhideWhenUsed="1"/>
+    <w:lsdException w:name="footer" w:semiHidden="1" w:unhideWhenUsed="1"/>
+    <w:lsdException w:name="index heading" w:semiHidden="1" w:unhideWhenUsed="1"/>
+    <w:lsdException w:name="caption" w:semiHidden="1" w:uiPriority="35" w:unhideWhenUsed="1" w:qFormat="1"/>
+    <w:lsdException w:name="table of figures" w:semiHidden="1" w:unhideWhenUsed="1"/>
+    <w:lsdException w:name="envelope address" w:semiHidden="1" w:unhideWhenUsed="1"/>
+    <w:lsdException w:name="envelope return" w:semiHidden="1" w:unhideWhenUsed="1"/>
+    <w:lsdException w:name="footnote reference" w:semiHidden="1" w:unhideWhenUsed="1"/>
+    <w:lsdException w:name="annotation reference" w:semiHidden="1" w:unhideWhenUsed="1"/>
+    <w:lsdException w:name="line number" w:semiHidden="1" w:unhideWhenUsed="1"/>
+    <w:lsdException w:name="page number" w:semiHidden="1" w:unhideWhenUsed="1"/>
+    <w:lsdException w:name="endnote reference" w:semiHidden="1" w:unhideWhenUsed="1"/>
+    <w:lsdException w:name="endnote text" w:semiHidden="1" w:unhideWhenUsed="1"/>
+    <w:lsdException w:name="table of authorities" w:semiHidden="1" w:unhideWhenUsed="1"/>
+    <w:lsdException w:name="macro" w:semiHidden="1" w:unhideWhenUsed="1"/>
+    <w:lsdException w:name="toa heading" w:semiHidden="1" w:unhideWhenUsed="1"/>
+    <w:lsdException w:name="List" w:semiHidden="1" w:unhideWhenUsed="1"/>
+    <w:lsdException w:name="List Bullet" w:semiHidden="1" w:unhideWhenUsed="1"/>
+    <w:lsdException w:name="List Number" w:semiHidden="1" w:unhideWhenUsed="1"/>
+    <w:lsdException w:name="List 2" w:semiHidden="1" w:unhideWhenUsed="1"/>
+    <w:lsdException w:name="List 3" w:semiHidden="1" w:unhideWhenUsed="1"/>
+    <w:lsdException w:name="List 4" w:semiHidden="1" w:unhideWhenUsed="1"/>
+    <w:lsdException w:name="List 5" w:semiHidden="1" w:unhideWhenUsed="1"/>
+    <w:lsdException w:name="List Bullet 2" w:semiHidden="1" w:unhideWhenUsed="1"/>
+    <w:lsdException w:name="List Bullet 3" w:semiHidden="1" w:unhideWhenUsed="1"/>
+    <w:lsdException w:name="List Bullet 4" w:semiHidden="1" w:unhideWhenUsed="1"/>
+    <w:lsdException w:name="List Bullet 5" w:semiHidden="1" w:unhideWhenUsed="1"/>
+    <w:lsdException w:name="List Number 2" w:semiHidden="1" w:unhideWhenUsed="1"/>
+    <w:lsdException w:name="List Number 3" w:semiHidden="1" w:unhideWhenUsed="1"/>
+    <w:lsdException w:name="List Number 4" w:semiHidden="1" w:unhideWhenUsed="1"/>
+    <w:lsdException w:name="List Number 5" w:semiHidden="1" w:unhideWhenUsed="1"/>
+    <w:lsdException w:name="Title" w:uiPriority="10" w:qFormat="1"/>
+    <w:lsdException w:name="Closing" w:semiHidden="1" w:unhideWhenUsed="1"/>
+    <w:lsdException w:name="Signature" w:semiHidden="1" w:unhideWhenUsed="1"/>
+    <w:lsdException w:name="Default Paragraph Font" w:semiHidden="1" w:uiPriority="1" w:unhideWhenUsed="1"/>
+    <w:lsdException w:name="Body Text" w:semiHidden="1" w:unhideWhenUsed="1"/>
+    <w:lsdException w:name="Body Text Indent" w:semiHidden="1" w:unhideWhenUsed="1"/>
+    <w:lsdException w:name="List Continue" w:semiHidden="1" w:unhideWhenUsed="1"/>
+    <w:lsdException w:name="List Continue 2" w:semiHidden="1" w:unhideWhenUsed="1"/>
+    <w:lsdException w:name="List Continue 3" w:semiHidden="1" w:unhideWhenUsed="1"/>
+    <w:lsdException w:name="List Continue 4" w:semiHidden="1" w:unhideWhenUsed="1"/>
+    <w:lsdException w:name="List Continue 5" w:semiHidden="1" w:unhideWhenUsed="1"/>
+    <w:lsdException w:name="Message Header" w:semiHidden="1" w:unhideWhenUsed="1"/>
+    <w:lsdException w:name="Subtitle" w:uiPriority="11" w:qFormat="1"/>
+    <w:lsdException w:name="Salutation" w:semiHidden="1" w:unhideWhenUsed="1"/>
+    <w:lsdException w:name="Date" w:semiHidden="1" w:unhideWhenUsed="1"/>
+    <w:lsdException w:name="Body Text First Indent" w:semiHidden="1" w:unhideWhenUsed="1"/>
+    <w:lsdException w:name="Body Text First Indent 2" w:semiHidden="1" w:unhideWhenUsed="1"/>
+    <w:lsdException w:name="Note Heading" w:semiHidden="1" w:unhideWhenUsed="1"/>
+    <w:lsdException w:name="Body Text 2" w:semiHidden="1" w:unhideWhenUsed="1"/>
+    <w:lsdException w:name="Body Text 3" w:semiHidden="1" w:unhideWhenUsed="1"/>
+    <w:lsdException w:name="Body Text Indent 2" w:semiHidden="1" w:unhideWhenUsed="1"/>
+    <w:lsdException w:name="Body Text Indent 3" w:semiHidden="1" w:unhideWhenUsed="1"/>
+    <w:lsdException w:name="Block Text" w:semiHidden="1" w:unhideWhenUsed="1"/>
+    <w:lsdException w:name="Hyperlink" w:semiHidden="1" w:unhideWhenUsed="1"/>
+    <w:lsdException w:name="FollowedHyperlink" w:semiHidden="1" w:unhideWhenUsed="1"/>
+    <w:lsdException w:name="Strong" w:uiPriority="22" w:qFormat="1"/>
+    <w:lsdException w:name="Emphasis" w:uiPriority="20" w:qFormat="1"/>
+    <w:lsdException w:name="Document Map" w:semiHidden="1" w:unhideWhenUsed="1"/>
+    <w:lsdException w:name="Plain Text" w:semiHidden="1" w:unhideWhenUsed="1"/>
+    <w:lsdException w:name="E-mail Signature" w:semiHidden="1" w:unhideWhenUsed="1"/>
+    <w:lsdException w:name="HTML Top of Form" w:semiHidden="1" w:unhideWhenUsed="1"/>
+    <w:lsdException w:name="HTML Bottom of Form" w:semiHidden="1" w:unhideWhenUsed="1"/>
+    <w:lsdException w:name="Normal (Web)" w:semiHidden="1" w:unhideWhenUsed="1"/>
+    <w:lsdException w:name="HTML Acronym" w:semiHidden="1" w:unhideWhenUsed="1"/>
+    <w:lsdException w:name="HTML Address" w:semiHidden="1" w:unhideWhenUsed="1"/>
+    <w:lsdException w:name="HTML Cite" w:semiHidden="1" w:unhideWhenUsed="1"/>
+    <w:lsdException w:name="HTML Code" w:semiHidden="1" w:unhideWhenUsed="1"/>
+    <w:lsdException w:name="HTML Definition" w:semiHidden="1" w:unhideWhenUsed="1"/>
+    <w:lsdException w:name="HTML Keyboard" w:semiHidden="1" w:unhideWhenUsed="1"/>
+    <w:lsdException w:name="HTML Preformatted" w:semiHidden="1" w:unhideWhenUsed="1"/>
+    <w:lsdException w:name="HTML Sample" w:semiHidden="1" w:unhideWhenUsed="1"/>
+    <w:lsdException w:name="HTML Typewriter" w:semiHidden="1" w:unhideWhenUsed="1"/>
+    <w:lsdException w:name="HTML Variable" w:semiHidden="1" w:unhideWhenUsed="1"/>
+    <w:lsdException w:name="Normal Table" w:semiHidden="1" w:unhideWhenUsed="1"/>
+    <w:lsdException w:name="annotation subject" w:semiHidden="1" w:unhideWhenUsed="1"/>
+    <w:lsdException w:name="No List" w:semiHidden="1" w:unhideWhenUsed="1"/>
+    <w:lsdException w:name="Outline List 1" w:semiHidden="1" w:unhideWhenUsed="1"/>
+    <w:lsdException w:name="Outline List 2" w:semiHidden="1" w:unhideWhenUsed="1"/>
+    <w:lsdException w:name="Outline List 3" w:semiHidden="1" w:unhideWhenUsed="1"/>
+    <w:lsdException w:name="Table Simple 1" w:semiHidden="1" w:unhideWhenUsed="1"/>
+    <w:lsdException w:name="Table Simple 2" w:semiHidden="1" w:unhideWhenUsed="1"/>
+    <w:lsdException w:name="Table Simple 3" w:semiHidden="1" w:unhideWhenUsed="1"/>
+    <w:lsdException w:name="Table Classic 1" w:semiHidden="1" w:unhideWhenUsed="1"/>
+    <w:lsdException w:name="Table Classic 2" w:semiHidden="1" w:unhideWhenUsed="1"/>
+    <w:lsdException w:name="Table Classic 3" w:semiHidden="1" w:unhideWhenUsed="1"/>
+    <w:lsdException w:name="Table Classic 4" w:semiHidden="1" w:unhideWhenUsed="1"/>
+    <w:lsdException w:name="Table Colorful 1" w:semiHidden="1" w:unhideWhenUsed="1"/>
+    <w:lsdException w:name="Table Colorful 2" w:semiHidden="1" w:unhideWhenUsed="1"/>
+    <w:lsdException w:name="Table Colorful 3" w:semiHidden="1" w:unhideWhenUsed="1"/>
+    <w:lsdException w:name="Table Columns 1" w:semiHidden="1" w:unhideWhenUsed="1"/>
+    <w:lsdException w:name="Table Columns 2" w:semiHidden="1" w:unhideWhenUsed="1"/>
+    <w:lsdException w:name="Table Columns 3" w:semiHidden="1" w:unhideWhenUsed="1"/>
+    <w:lsdException w:name="Table Columns 4" w:semiHidden="1" w:unhideWhenUsed="1"/>
+    <w:lsdException w:name="Table Columns 5" w:semiHidden="1" w:unhideWhenUsed="1"/>
+    <w:lsdException w:name="Table Grid 1" w:semiHidden="1" w:unhideWhenUsed="1"/>
+    <w:lsdException w:name="Table Grid 2" w:semiHidden="1" w:unhideWhenUsed="1"/>
+    <w:lsdException w:name="Table Grid 3" w:semiHidden="1" w:unhideWhenUsed="1"/>
+    <w:lsdException w:name="Table Grid 4" w:semiHidden="1" w:unhideWhenUsed="1"/>
+    <w:lsdException w:name="Table Grid 5" w:semiHidden="1" w:unhideWhenUsed="1"/>
+    <w:lsdException w:name="Table Grid 6" w:semiHidden="1" w:unhideWhenUsed="1"/>
+    <w:lsdException w:name="Table Grid 7" w:semiHidden="1" w:unhideWhenUsed="1"/>
+    <w:lsdException w:name="Table Grid 8" w:semiHidden="1" w:unhideWhenUsed="1"/>
+    <w:lsdException w:name="Table List 1" w:semiHidden="1" w:unhideWhenUsed="1"/>
+    <w:lsdException w:name="Table List 2" w:semiHidden="1" w:unhideWhenUsed="1"/>
+    <w:lsdException w:name="Table List 3" w:semiHidden="1" w:unhideWhenUsed="1"/>
+    <w:lsdException w:name="Table List 4" w:semiHidden="1" w:unhideWhenUsed="1"/>
+    <w:lsdException w:name="Table List 5" w:semiHidden="1" w:unhideWhenUsed="1"/>
+    <w:lsdException w:name="Table List 6" w:semiHidden="1" w:unhideWhenUsed="1"/>
+    <w:lsdException w:name="Table List 7" w:semiHidden="1" w:unhideWhenUsed="1"/>
+    <w:lsdException w:name="Table List 8" w:semiHidden="1" w:unhideWhenUsed="1"/>
+    <w:lsdException w:name="Table 3D effects 1" w:semiHidden="1" w:unhideWhenUsed="1"/>
+    <w:lsdException w:name="Table 3D effects 2" w:semiHidden="1" w:unhideWhenUsed="1"/>
+    <w:lsdException w:name="Table 3D effects 3" w:semiHidden="1" w:unhideWhenUsed="1"/>
+    <w:lsdException w:name="Table Contemporary" w:semiHidden="1" w:unhideWhenUsed="1"/>
+    <w:lsdException w:name="Table Elegant" w:semiHidden="1" w:unhideWhenUsed="1"/>
+    <w:lsdException w:name="Table Professional" w:semiHidden="1" w:unhideWhenUsed="1"/>
+    <w:lsdException w:name="Table Subtle 1" w:semiHidden="1" w:unhideWhenUsed="1"/>
+    <w:lsdException w:name="Table Subtle 2" w:semiHidden="1" w:unhideWhenUsed="1"/>
+    <w:lsdException w:name="Table Web 1" w:semiHidden="1" w:unhideWhenUsed="1"/>
+    <w:lsdException w:name="Table Web 2" w:semiHidden="1" w:unhideWhenUsed="1"/>
+    <w:lsdException w:name="Table Web 3" w:semiHidden="1" w:unhideWhenUsed="1"/>
+    <w:lsdException w:name="Balloon Text" w:semiHidden="1" w:unhideWhenUsed="1"/>
+    <w:lsdException w:name="Table Grid" w:uiPriority="59"/>
+    <w:lsdException w:name="Table Theme" w:semiHidden="1" w:unhideWhenUsed="1"/>
+    <w:lsdException w:name="Placeholder Text" w:semiHidden="1"/>
+    <w:lsdException w:name="No Spacing" w:uiPriority="1" w:qFormat="1"/>
+    <w:lsdException w:name="Light Shading" w:uiPriority="60"/>
+    <w:lsdException w:name="Light List" w:uiPriority="61"/>
+    <w:lsdException w:name="Light Grid" w:uiPriority="62"/>
+    <w:lsdException w:name="Medium Shading 1" w:uiPriority="63"/>
+    <w:lsdException w:name="Medium Shading 2" w:uiPriority="64"/>
+    <w:lsdException w:name="Medium List 1" w:uiPriority="65"/>
+    <w:lsdException w:name="Medium List 2" w:uiPriority="66"/>
+    <w:lsdException w:name="Medium Grid 1" w:uiPriority="67"/>
+    <w:lsdException w:name="Medium Grid 2" w:uiPriority="68"/>
+    <w:lsdException w:name="Medium Grid 3" w:uiPriority="69"/>
+    <w:lsdException w:name="Dark List" w:uiPriority="70"/>
+    <w:lsdException w:name="Colorful Shading" w:uiPriority="71"/>
+    <w:lsdException w:name="Colorful List" w:uiPriority="72"/>
+    <w:lsdException w:name="Colorful Grid" w:uiPriority="73"/>
+    <w:lsdException w:name="Light Shading Accent 1" w:uiPriority="60"/>
+    <w:lsdException w:name="Light List Accent 1" w:uiPriority="61"/>
+    <w:lsdException w:name="Light Grid Accent 1" w:uiPriority="62"/>
+    <w:lsdException w:name="Medium Shading 1 Accent 1" w:uiPriority="63"/>
+    <w:lsdException w:name="Medium Shading 2 Accent 1" w:uiPriority="64"/>
+    <w:lsdException w:name="Medium List 1 Accent 1" w:uiPriority="65"/>
+    <w:lsdException w:name="Revision" w:semiHidden="1"/>
+    <w:lsdException w:name="List Paragraph" w:uiPriority="34" w:qFormat="1"/>
+    <w:lsdException w:name="Quote" w:uiPriority="29" w:qFormat="1"/>
+    <w:lsdException w:name="Intense Quote" w:uiPriority="30" w:qFormat="1"/>
+    <w:lsdException w:name="Medium List 2 Accent 1" w:uiPriority="66"/>
+    <w:lsdException w:name="Medium Grid 1 Accent 1" w:uiPriority="67"/>
+    <w:lsdException w:name="Medium Grid 2 Accent 1" w:uiPriority="68"/>
+    <w:lsdException w:name="Medium Grid 3 Accent 1" w:uiPriority="69"/>
+    <w:lsdException w:name="Dark List Accent 1" w:uiPriority="70"/>
+    <w:lsdException w:name="Colorful Shading Accent 1" w:uiPriority="71"/>
+    <w:lsdException w:name="Colorful List Accent 1" w:uiPriority="72"/>
+    <w:lsdException w:name="Colorful Grid Accent 1" w:uiPriority="73"/>
+    <w:lsdException w:name="Light Shading Accent 2" w:uiPriority="60"/>
+    <w:lsdException w:name="Light List Accent 2" w:uiPriority="61"/>
+    <w:lsdException w:name="Light Grid Accent 2" w:uiPriority="62"/>
+    <w:lsdException w:name="Medium Shading 1 Accent 2" w:uiPriority="63"/>
+    <w:lsdException w:name="Medium Shading 2 Accent 2" w:uiPriority="64"/>
+    <w:lsdException w:name="Medium List 1 Accent 2" w:uiPriority="65"/>
+    <w:lsdException w:name="Medium List 2 Accent 2" w:uiPriority="66"/>
+    <w:lsdException w:name="Medium Grid 1 Accent 2" w:uiPriority="67"/>
+    <w:lsdException w:name="Medium Grid 2 Accent 2" w:uiPriority="68"/>
+    <w:lsdException w:name="Medium Grid 3 Accent 2" w:uiPriority="69"/>
+    <w:lsdException w:name="Dark List Accent 2" w:uiPriority="70"/>
+    <w:lsdException w:name="Colorful Shading Accent 2" w:uiPriority="71"/>
+    <w:lsdException w:name="Colorful List Accent 2" w:uiPriority="72"/>
+    <w:lsdException w:name="Colorful Grid Accent 2" w:uiPriority="73"/>
+    <w:lsdException w:name="Light Shading Accent 3" w:uiPriority="60"/>
+    <w:lsdException w:name="Light List Accent 3" w:uiPriority="61"/>
+    <w:lsdException w:name="Light Grid Accent 3" w:uiPriority="62"/>
+    <w:lsdException w:name="Medium Shading 1 Accent 3" w:uiPriority="63"/>
+    <w:lsdException w:name="Medium Shading 2 Accent 3" w:uiPriority="64"/>
+    <w:lsdException w:name="Medium List 1 Accent 3" w:uiPriority="65"/>
+    <w:lsdException w:name="Medium List 2 Accent 3" w:uiPriority="66"/>
+    <w:lsdException w:name="Medium Grid 1 Accent 3" w:uiPriority="67"/>
+    <w:lsdException w:name="Medium Grid 2 Accent 3" w:uiPriority="68"/>
+    <w:lsdException w:name="Medium Grid 3 Accent 3" w:uiPriority="69"/>
+    <w:lsdException w:name="Dark List Accent 3" w:uiPriority="70"/>
+    <w:lsdException w:name="Colorful Shading Accent 3" w:uiPriority="71"/>
+    <w:lsdException w:name="Colorful List Accent 3" w:uiPriority="72"/>
+    <w:lsdException w:name="Colorful Grid Accent 3" w:uiPriority="73"/>
+    <w:lsdException w:name="Light Shading Accent 4" w:uiPriority="60"/>
+    <w:lsdException w:name="Light List Accent 4" w:uiPriority="61"/>
+    <w:lsdException w:name="Light Grid Accent 4" w:uiPriority="62"/>
+    <w:lsdException w:name="Medium Shading 1 Accent 4" w:uiPriority="63"/>
+    <w:lsdException w:name="Medium Shading 2 Accent 4" w:uiPriority="64"/>
+    <w:lsdException w:name="Medium List 1 Accent 4" w:uiPriority="65"/>
+    <w:lsdException w:name="Medium List 2 Accent 4" w:uiPriority="66"/>
+    <w:lsdException w:name="Medium Grid 1 Accent 4" w:uiPriority="67"/>
+    <w:lsdException w:name="Medium Grid 2 Accent 4" w:uiPriority="68"/>
+    <w:lsdException w:name="Medium Grid 3 Accent 4" w:uiPriority="69"/>
+    <w:lsdException w:name="Dark List Accent 4" w:uiPriority="70"/>
+    <w:lsdException w:name="Colorful Shading Accent 4" w:uiPriority="71"/>
+    <w:lsdException w:name="Colorful List Accent 4" w:uiPriority="72"/>
+    <w:lsdException w:name="Colorful Grid Accent 4" w:uiPriority="73"/>
+    <w:lsdException w:name="Light Shading Accent 5" w:uiPriority="60"/>
+    <w:lsdException w:name="Light List Accent 5" w:uiPriority="61"/>
+    <w:lsdException w:name="Light Grid Accent 5" w:uiPriority="62"/>
+    <w:lsdException w:name="Medium Shading 1 Accent 5" w:uiPriority="63"/>
+    <w:lsdException w:name="Medium Shading 2 Accent 5" w:uiPriority="64"/>
+    <w:lsdException w:name="Medium List 1 Accent 5" w:uiPriority="65"/>
+    <w:lsdException w:name="Medium List 2 Accent 5" w:uiPriority="66"/>
+    <w:lsdException w:name="Medium Grid 1 Accent 5" w:uiPriority="67"/>
+    <w:lsdException w:name="Medium Grid 2 Accent 5" w:uiPriority="68"/>
+    <w:lsdException w:name="Medium Grid 3 Accent 5" w:uiPriority="69"/>
+    <w:lsdException w:name="Dark List Accent 5" w:uiPriority="70"/>
+    <w:lsdException w:name="Colorful Shading Accent 5" w:uiPriority="71"/>
+    <w:lsdException w:name="Colorful List Accent 5" w:uiPriority="72"/>
+    <w:lsdException w:name="Colorful Grid Accent 5" w:uiPriority="73"/>
+    <w:lsdException w:name="Light Shading Accent 6" w:uiPriority="60"/>
+    <w:lsdException w:name="Light List Accent 6" w:uiPriority="61"/>
+    <w:lsdException w:name="Light Grid Accent 6" w:uiPriority="62"/>
+    <w:lsdException w:name="Medium Shading 1 Accent 6" w:uiPriority="63"/>
+    <w:lsdException w:name="Medium Shading 2 Accent 6" w:uiPriority="64"/>
+    <w:lsdException w:name="Medium List 1 Accent 6" w:uiPriority="65"/>
+    <w:lsdException w:name="Medium List 2 Accent 6" w:uiPriority="66"/>
+    <w:lsdException w:name="Medium Grid 1 Accent 6" w:uiPriority="67"/>
+    <w:lsdException w:name="Medium Grid 2 Accent 6" w:uiPriority="68"/>
+    <w:lsdException w:name="Medium Grid 3 Accent 6" w:uiPriority="69"/>
+    <w:lsdException w:name="Dark List Accent 6" w:uiPriority="70"/>
+    <w:lsdException w:name="Colorful Shading Accent 6" w:uiPriority="71"/>
+    <w:lsdException w:name="Colorful List Accent 6" w:uiPriority="72"/>
+    <w:lsdException w:name="Colorful Grid Accent 6" w:uiPriority="73"/>
+    <w:lsdException w:name="Subtle Emphasis" w:uiPriority="19" w:qFormat="1"/>
+    <w:lsdException w:name="Intense Emphasis" w:uiPriority="21" w:qFormat="1"/>
+    <w:lsdException w:name="Subtle Reference" w:uiPriority="31" w:qFormat="1"/>
+    <w:lsdException w:name="Intense Reference" w:uiPriority="32" w:qFormat="1"/>
+    <w:lsdException w:name="Book Title" w:uiPriority="33" w:qFormat="1"/>
+    <w:lsdException w:name="Bibliography" w:semiHidden="1" w:uiPriority="37" w:unhideWhenUsed="1"/>
+    <w:lsdException w:name="TOC Heading" w:semiHidden="1" w:uiPriority="39" w:unhideWhenUsed="1" w:qFormat="1"/>
+    <w:lsdException w:name="Plain Table 1" w:uiPriority="41"/>
+    <w:lsdException w:name="Plain Table 2" w:uiPriority="42"/>
+    <w:lsdException w:name="Plain Table 3" w:uiPriority="43"/>
+    <w:lsdException w:name="Plain Table 4" w:uiPriority="44"/>
+    <w:lsdException w:name="Plain Table 5" w:uiPriority="45"/>
+    <w:lsdException w:name="Grid Table Light" w:uiPriority="40"/>
+    <w:lsdException w:name="Grid Table 1 Light" w:uiPriority="46"/>
+    <w:lsdException w:name="Grid Table 2" w:uiPriority="47"/>
+    <w:lsdException w:name="Grid Table 3" w:uiPriority="48"/>
+    <w:lsdException w:name="Grid Table 4" w:uiPriority="49"/>
+    <w:lsdException w:name="Grid Table 5 Dark" w:uiPriority="50"/>
+    <w:lsdException w:name="Grid Table 6 Colorful" w:uiPriority="51"/>
+    <w:lsdException w:name="Grid Table 7 Colorful" w:uiPriority="52"/>
+    <w:lsdException w:name="Grid Table 1 Light Accent 1" w:uiPriority="46"/>
+    <w:lsdException w:name="Grid Table 2 Accent 1" w:uiPriority="47"/>
+    <w:lsdException w:name="Grid Table 3 Accent 1" w:uiPriority="48"/>
+    <w:lsdException w:name="Grid Table 4 Accent 1" w:uiPriority="49"/>
+    <w:lsdException w:name="Grid Table 5 Dark Accent 1" w:uiPriority="50"/>
+    <w:lsdException w:name="Grid Table 6 Colorful Accent 1" w:uiPriority="51"/>
+    <w:lsdException w:name="Grid Table 7 Colorful Accent 1" w:uiPriority="52"/>
+    <w:lsdException w:name="Grid Table 1 Light Accent 2" w:uiPriority="46"/>
+    <w:lsdException w:name="Grid Table 2 Accent 2" w:uiPriority="47"/>
+    <w:lsdException w:name="Grid Table 3 Accent 2" w:uiPriority="48"/>
+    <w:lsdException w:name="Grid Table 4 Accent 2" w:uiPriority="49"/>
+    <w:lsdException w:name="Grid Table 5 Dark Accent 2" w:uiPriority="50"/>
+    <w:lsdException w:name="Grid Table 6 Colorful Accent 2" w:uiPriority="51"/>
+    <w:lsdException w:name="Grid Table 7 Colorful Accent 2" w:uiPriority="52"/>
+    <w:lsdException w:name="Grid Table 1 Light Accent 3" w:uiPriority="46"/>
+    <w:lsdException w:name="Grid Table 2 Accent 3" w:uiPriority="47"/>
+    <w:lsdException w:name="Grid Table 3 Accent 3" w:uiPriority="48"/>
+    <w:lsdException w:name="Grid Table 4 Accent 3" w:uiPriority="49"/>
+    <w:lsdException w:name="Grid Table 5 Dark Accent 3" w:uiPriority="50"/>
+    <w:lsdException w:name="Grid Table 6 Colorful Accent 3" w:uiPriority="51"/>
+    <w:lsdException w:name="Grid Table 7 Colorful Accent 3" w:uiPriority="52"/>
+    <w:lsdException w:name="Grid Table 1 Light Accent 4" w:uiPriority="46"/>
+    <w:lsdException w:name="Grid Table 2 Accent 4" w:uiPriority="47"/>
+    <w:lsdException w:name="Grid Table 3 Accent 4" w:uiPriority="48"/>
+    <w:lsdException w:name="Grid Table 4 Accent 4" w:uiPriority="49"/>
+    <w:lsdException w:name="Grid Table 5 Dark Accent 4" w:uiPriority="50"/>
+    <w:lsdException w:name="Grid Table 6 Colorful Accent 4" w:uiPriority="51"/>
+    <w:lsdException w:name="Grid Table 7 Colorful Accent 4" w:uiPriority="52"/>
+    <w:lsdException w:name="Grid Table 1 Light Accent 5" w:uiPriority="46"/>
+    <w:lsdException w:name="Grid Table 2 Accent 5" w:uiPriority="47"/>
+    <w:lsdException w:name="Grid Table 3 Accent 5" w:uiPriority="48"/>
+    <w:lsdException w:name="Grid Table 4 Accent 5" w:uiPriority="49"/>
+    <w:lsdException w:name="Grid Table 5 Dark Accent 5" w:uiPriority="50"/>
+    <w:lsdException w:name="Grid Table 6 Colorful Accent 5" w:uiPriority="51"/>
+    <w:lsdException w:name="Grid Table 7 Colorful Accent 5" w:uiPriority="52"/>
+    <w:lsdException w:name="Grid Table 1 Light Accent 6" w:uiPriority="46"/>
+    <w:lsdException w:name="Grid Table 2 Accent 6" w:uiPriority="47"/>
+    <w:lsdException w:name="Grid Table 3 Accent 6" w:uiPriority="48"/>
+    <w:lsdException w:name="Grid Table 4 Accent 6" w:uiPriority="49"/>
+    <w:lsdException w:name="Grid Table 5 Dark Accent 6" w:uiPriority="50"/>
+    <w:lsdException w:name="Grid Table 6 Colorful Accent 6" w:uiPriority="51"/>
+    <w:lsdException w:name="Grid Table 7 Colorful Accent 6" w:uiPriority="52"/>
+    <w:lsdException w:name="List Table 1 Light" w:uiPriority="46"/>
+    <w:lsdException w:name="List Table 2" w:uiPriority="47"/>
+    <w:lsdException w:name="List Table 3" w:uiPriority="48"/>
+    <w:lsdException w:name="List Table 4" w:uiPriority="49"/>
+    <w:lsdException w:name="List Table 5 Dark" w:uiPriority="50"/>
+    <w:lsdException w:name="List Table 6 Colorful" w:uiPriority="51"/>
+    <w:lsdException w:name="List Table 7 Colorful" w:uiPriority="52"/>
+    <w:lsdException w:name="List Table 1 Light Accent 1" w:uiPriority="46"/>
+    <w:lsdException w:name="List Table 2 Accent 1" w:uiPriority="47"/>
+    <w:lsdException w:name="List Table 3 Accent 1" w:uiPriority="48"/>
+    <w:lsdException w:name="List Table 4 Accent 1" w:uiPriority="49"/>
+    <w:lsdException w:name="List Table 5 Dark Accent 1" w:uiPriority="50"/>
+    <w:lsdException w:name="List Table 6 Colorful Accent 1" w:uiPriority="51"/>
+    <w:lsdException w:name="List Table 7 Colorful Accent 1" w:uiPriority="52"/>
+    <w:lsdException w:name="List Table 1 Light Accent 2" w:uiPriority="46"/>
+    <w:lsdException w:name="List Table 2 Accent 2" w:uiPriority="47"/>
+    <w:lsdException w:name="List Table 3 Accent 2" w:uiPriority="48"/>
+    <w:lsdException w:name="List Table 4 Accent 2" w:uiPriority="49"/>
+    <w:lsdException w:name="List Table 5 Dark Accent 2" w:uiPriority="50"/>
+    <w:lsdException w:name="List Table 6 Colorful Accent 2" w:uiPriority="51"/>
+    <w:lsdException w:name="List Table 7 Colorful Accent 2" w:uiPriority="52"/>
+    <w:lsdException w:name="List Table 1 Light Accent 3" w:uiPriority="46"/>
+    <w:lsdException w:name="List Table 2 Accent 3" w:uiPriority="47"/>
+    <w:lsdException w:name="List Table 3 Accent 3" w:uiPriority="48"/>
+    <w:lsdException w:name="List Table 4 Accent 3" w:uiPriority="49"/>
+    <w:lsdException w:name="List Table 5 Dark Accent 3" w:uiPriority="50"/>
+    <w:lsdException w:name="List Table 6 Colorful Accent 3" w:uiPriority="51"/>
+    <w:lsdException w:name="List Table 7 Colorful Accent 3" w:uiPriority="52"/>
+    <w:lsdException w:name="List Table 1 Light Accent 4" w:uiPriority="46"/>
+    <w:lsdException w:name="List Table 2 Accent 4" w:uiPriority="47"/>
+    <w:lsdException w:name="List Table 3 Accent 4" w:uiPriority="48"/>
+    <w:lsdException w:name="List Table 4 Accent 4" w:uiPriority="49"/>
+    <w:lsdException w:name="List Table 5 Dark Accent 4" w:uiPriority="50"/>
+    <w:lsdException w:name="List Table 6 Colorful Accent 4" w:uiPriority="51"/>
+    <w:lsdException w:name="List Table 7 Colorful Accent 4" w:uiPriority="52"/>
+    <w:lsdException w:name="List Table 1 Light Accent 5" w:uiPriority="46"/>
+    <w:lsdException w:name="List Table 2 Accent 5" w:uiPriority="47"/>
+    <w:lsdException w:name="List Table 3 Accent 5" w:uiPriority="48"/>
+    <w:lsdException w:name="List Table 4 Accent 5" w:uiPriority="49"/>
+    <w:lsdException w:name="List Table 5 Dark Accent 5" w:uiPriority="50"/>
+    <w:lsdException w:name="List Table 6 Colorful Accent 5" w:uiPriority="51"/>
+    <w:lsdException w:name="List Table 7 Colorful Accent 5" w:uiPriority="52"/>
+    <w:lsdException w:name="List Table 1 Light Accent 6" w:uiPriority="46"/>
+    <w:lsdException w:name="List Table 2 Accent 6" w:uiPriority="47"/>
+    <w:lsdException w:name="List Table 3 Accent 6" w:uiPriority="48"/>
+    <w:lsdException w:name="List Table 4 Accent 6" w:uiPriority="49"/>
+    <w:lsdException w:name="List Table 5 Dark Accent 6" w:uiPriority="50"/>
+    <w:lsdException w:name="List Table 6 Colorful Accent 6" w:uiPriority="51"/>
+    <w:lsdException w:name="List Table 7 Colorful Accent 6" w:uiPriority="52"/>
   </w:latentStyles>
   <w:style w:type="paragraph" w:default="1" w:styleId="Normal">
     <w:name w:val="Normal"/>
@@ -5331,7 +5615,6 @@
       <w:spacing w:before="0" w:after="0" w:line="240" w:lineRule="auto"/>
     </w:pPr>
     <w:tblPr>
-      <w:tblInd w:w="0" w:type="dxa"/>
       <w:tblBorders>
         <w:top w:val="single" w:sz="4" w:space="0" w:color="auto"/>
         <w:left w:val="single" w:sz="4" w:space="0" w:color="auto"/>
@@ -5340,12 +5623,6 @@
         <w:insideH w:val="single" w:sz="4" w:space="0" w:color="auto"/>
         <w:insideV w:val="single" w:sz="4" w:space="0" w:color="auto"/>
       </w:tblBorders>
-      <w:tblCellMar>
-        <w:top w:w="0" w:type="dxa"/>
-        <w:left w:w="108" w:type="dxa"/>
-        <w:bottom w:w="0" w:type="dxa"/>
-        <w:right w:w="108" w:type="dxa"/>
-      </w:tblCellMar>
     </w:tblPr>
   </w:style>
   <w:style w:type="table" w:styleId="LightShading">
@@ -5362,1083 +5639,10 @@
     <w:tblPr>
       <w:tblStyleRowBandSize w:val="1"/>
       <w:tblStyleColBandSize w:val="1"/>
-      <w:tblInd w:w="0" w:type="dxa"/>
       <w:tblBorders>
         <w:top w:val="single" w:sz="8" w:space="0" w:color="000000" w:themeColor="text1"/>
         <w:bottom w:val="single" w:sz="8" w:space="0" w:color="000000" w:themeColor="text1"/>
       </w:tblBorders>
-      <w:tblCellMar>
-        <w:top w:w="0" w:type="dxa"/>
-        <w:left w:w="108" w:type="dxa"/>
-        <w:bottom w:w="0" w:type="dxa"/>
-        <w:right w:w="108" w:type="dxa"/>
-      </w:tblCellMar>
-    </w:tblPr>
-    <w:tblStylePr w:type="firstRow">
-      <w:pPr>
-        <w:spacing w:before="0" w:after="0" w:line="240" w:lineRule="auto"/>
-      </w:pPr>
-      <w:rPr>
-        <w:b/>
-        <w:bCs/>
-      </w:rPr>
-      <w:tblPr/>
-      <w:tcPr>
-        <w:tcBorders>
-          <w:top w:val="single" w:sz="8" w:space="0" w:color="000000" w:themeColor="text1"/>
-          <w:left w:val="nil"/>
-          <w:bottom w:val="single" w:sz="8" w:space="0" w:color="000000" w:themeColor="text1"/>
-          <w:right w:val="nil"/>
-          <w:insideH w:val="nil"/>
-          <w:insideV w:val="nil"/>
-        </w:tcBorders>
-      </w:tcPr>
-    </w:tblStylePr>
-    <w:tblStylePr w:type="lastRow">
-      <w:pPr>
-        <w:spacing w:before="0" w:after="0" w:line="240" w:lineRule="auto"/>
-      </w:pPr>
-      <w:rPr>
-        <w:b/>
-        <w:bCs/>
-      </w:rPr>
-      <w:tblPr/>
-      <w:tcPr>
-        <w:tcBorders>
-          <w:top w:val="single" w:sz="8" w:space="0" w:color="000000" w:themeColor="text1"/>
-          <w:left w:val="nil"/>
-          <w:bottom w:val="single" w:sz="8" w:space="0" w:color="000000" w:themeColor="text1"/>
-          <w:right w:val="nil"/>
-          <w:insideH w:val="nil"/>
-          <w:insideV w:val="nil"/>
-        </w:tcBorders>
-      </w:tcPr>
-    </w:tblStylePr>
-    <w:tblStylePr w:type="firstCol">
-      <w:rPr>
-        <w:b/>
-        <w:bCs/>
-      </w:rPr>
-    </w:tblStylePr>
-    <w:tblStylePr w:type="lastCol">
-      <w:rPr>
-        <w:b/>
-        <w:bCs/>
-      </w:rPr>
-    </w:tblStylePr>
-    <w:tblStylePr w:type="band1Vert">
-      <w:tblPr/>
-      <w:tcPr>
-        <w:tcBorders>
-          <w:left w:val="nil"/>
-          <w:right w:val="nil"/>
-          <w:insideH w:val="nil"/>
-          <w:insideV w:val="nil"/>
-        </w:tcBorders>
-        <w:shd w:val="clear" w:color="auto" w:fill="C0C0C0" w:themeFill="text1" w:themeFillTint="3F"/>
-      </w:tcPr>
-    </w:tblStylePr>
-    <w:tblStylePr w:type="band1Horz">
-      <w:tblPr/>
-      <w:tcPr>
-        <w:tcBorders>
-          <w:left w:val="nil"/>
-          <w:right w:val="nil"/>
-          <w:insideH w:val="nil"/>
-          <w:insideV w:val="nil"/>
-        </w:tcBorders>
-        <w:shd w:val="clear" w:color="auto" w:fill="C0C0C0" w:themeFill="text1" w:themeFillTint="3F"/>
-      </w:tcPr>
-    </w:tblStylePr>
-  </w:style>
-  <w:style w:type="paragraph" w:styleId="BalloonText">
-    <w:name w:val="Balloon Text"/>
-    <w:basedOn w:val="Normal"/>
-    <w:link w:val="BalloonTextChar"/>
-    <w:uiPriority w:val="99"/>
-    <w:semiHidden/>
-    <w:unhideWhenUsed/>
-    <w:rsid w:val="00A00E67"/>
-    <w:pPr>
-      <w:spacing w:before="0" w:after="0" w:line="240" w:lineRule="auto"/>
-    </w:pPr>
-    <w:rPr>
-      <w:rFonts w:ascii="Tahoma" w:hAnsi="Tahoma" w:cs="Tahoma"/>
-      <w:sz w:val="16"/>
-      <w:szCs w:val="16"/>
-    </w:rPr>
-  </w:style>
-  <w:style w:type="character" w:customStyle="1" w:styleId="BalloonTextChar">
-    <w:name w:val="Balloon Text Char"/>
-    <w:basedOn w:val="DefaultParagraphFont"/>
-    <w:link w:val="BalloonText"/>
-    <w:uiPriority w:val="99"/>
-    <w:semiHidden/>
-    <w:rsid w:val="00A00E67"/>
-    <w:rPr>
-      <w:rFonts w:ascii="Tahoma" w:hAnsi="Tahoma" w:cs="Tahoma"/>
-      <w:sz w:val="16"/>
-      <w:szCs w:val="16"/>
-    </w:rPr>
-  </w:style>
-  <w:style w:type="character" w:styleId="PlaceholderText">
-    <w:name w:val="Placeholder Text"/>
-    <w:basedOn w:val="DefaultParagraphFont"/>
-    <w:uiPriority w:val="99"/>
-    <w:semiHidden/>
-    <w:rsid w:val="00DC5903"/>
-    <w:rPr>
-      <w:color w:val="808080"/>
-    </w:rPr>
-  </w:style>
-  <w:style w:type="paragraph" w:styleId="FootnoteText">
-    <w:name w:val="footnote text"/>
-    <w:basedOn w:val="Normal"/>
-    <w:link w:val="FootnoteTextChar"/>
-    <w:uiPriority w:val="99"/>
-    <w:semiHidden/>
-    <w:unhideWhenUsed/>
-    <w:rsid w:val="00F36BF8"/>
-    <w:pPr>
-      <w:spacing w:before="0" w:after="0" w:line="240" w:lineRule="auto"/>
-    </w:pPr>
-  </w:style>
-  <w:style w:type="character" w:customStyle="1" w:styleId="FootnoteTextChar">
-    <w:name w:val="Footnote Text Char"/>
-    <w:basedOn w:val="DefaultParagraphFont"/>
-    <w:link w:val="FootnoteText"/>
-    <w:uiPriority w:val="99"/>
-    <w:semiHidden/>
-    <w:rsid w:val="00F36BF8"/>
-    <w:rPr>
-      <w:sz w:val="20"/>
-      <w:szCs w:val="20"/>
-    </w:rPr>
-  </w:style>
-  <w:style w:type="character" w:styleId="FootnoteReference">
-    <w:name w:val="footnote reference"/>
-    <w:basedOn w:val="DefaultParagraphFont"/>
-    <w:uiPriority w:val="99"/>
-    <w:semiHidden/>
-    <w:unhideWhenUsed/>
-    <w:rsid w:val="00F36BF8"/>
-    <w:rPr>
-      <w:vertAlign w:val="superscript"/>
-    </w:rPr>
-  </w:style>
-  <w:style w:type="paragraph" w:styleId="EndnoteText">
-    <w:name w:val="endnote text"/>
-    <w:basedOn w:val="Normal"/>
-    <w:link w:val="EndnoteTextChar"/>
-    <w:uiPriority w:val="99"/>
-    <w:semiHidden/>
-    <w:unhideWhenUsed/>
-    <w:rsid w:val="00F36BF8"/>
-    <w:pPr>
-      <w:spacing w:before="0" w:after="0" w:line="240" w:lineRule="auto"/>
-    </w:pPr>
-  </w:style>
-  <w:style w:type="character" w:customStyle="1" w:styleId="EndnoteTextChar">
-    <w:name w:val="Endnote Text Char"/>
-    <w:basedOn w:val="DefaultParagraphFont"/>
-    <w:link w:val="EndnoteText"/>
-    <w:uiPriority w:val="99"/>
-    <w:semiHidden/>
-    <w:rsid w:val="00F36BF8"/>
-    <w:rPr>
-      <w:sz w:val="20"/>
-      <w:szCs w:val="20"/>
-    </w:rPr>
-  </w:style>
-  <w:style w:type="character" w:styleId="EndnoteReference">
-    <w:name w:val="endnote reference"/>
-    <w:basedOn w:val="DefaultParagraphFont"/>
-    <w:uiPriority w:val="99"/>
-    <w:semiHidden/>
-    <w:unhideWhenUsed/>
-    <w:rsid w:val="00F36BF8"/>
-    <w:rPr>
-      <w:vertAlign w:val="superscript"/>
-    </w:rPr>
-  </w:style>
-</w:styles>
-</file>
-
-<file path=word/stylesWithEffects.xml><?xml version="1.0" encoding="utf-8"?>
-<w:styles xmlns:wpc="http://schemas.microsoft.com/office/word/2010/wordprocessingCanvas" xmlns:mc="http://schemas.openxmlformats.org/markup-compatibility/2006" xmlns:o="urn:schemas-microsoft-com:office:office" xmlns:r="http://schemas.openxmlformats.org/officeDocument/2006/relationships" xmlns:m="http://schemas.openxmlformats.org/officeDocument/2006/math" xmlns:v="urn:schemas-microsoft-com:vml" xmlns:wp14="http://schemas.microsoft.com/office/word/2010/wordprocessingDrawing" xmlns:wp="http://schemas.openxmlformats.org/drawingml/2006/wordprocessingDrawing" xmlns:w10="urn:schemas-microsoft-com:office:word" xmlns:w="http://schemas.openxmlformats.org/wordprocessingml/2006/main" xmlns:w14="http://schemas.microsoft.com/office/word/2010/wordml" xmlns:wpg="http://schemas.microsoft.com/office/word/2010/wordprocessingGroup" xmlns:wpi="http://schemas.microsoft.com/office/word/2010/wordprocessingInk" xmlns:wne="http://schemas.microsoft.com/office/word/2006/wordml" xmlns:wps="http://schemas.microsoft.com/office/word/2010/wordprocessingShape" mc:Ignorable="w14 wp14">
-  <w:docDefaults>
-    <w:rPrDefault>
-      <w:rPr>
-        <w:rFonts w:asciiTheme="minorHAnsi" w:eastAsiaTheme="minorEastAsia" w:hAnsiTheme="minorHAnsi" w:cstheme="minorBidi"/>
-        <w:sz w:val="22"/>
-        <w:szCs w:val="22"/>
-        <w:lang w:val="en-US" w:eastAsia="en-US" w:bidi="ar-SA"/>
-      </w:rPr>
-    </w:rPrDefault>
-    <w:pPrDefault>
-      <w:pPr>
-        <w:spacing w:before="200" w:after="200" w:line="276" w:lineRule="auto"/>
-      </w:pPr>
-    </w:pPrDefault>
-  </w:docDefaults>
-  <w:latentStyles w:defLockedState="0" w:defUIPriority="99" w:defSemiHidden="1" w:defUnhideWhenUsed="1" w:defQFormat="0" w:count="267">
-    <w:lsdException w:name="Normal" w:semiHidden="0" w:uiPriority="0" w:unhideWhenUsed="0" w:qFormat="1"/>
-    <w:lsdException w:name="heading 1" w:semiHidden="0" w:uiPriority="9" w:unhideWhenUsed="0" w:qFormat="1"/>
-    <w:lsdException w:name="heading 2" w:uiPriority="9" w:qFormat="1"/>
-    <w:lsdException w:name="heading 3" w:uiPriority="9" w:qFormat="1"/>
-    <w:lsdException w:name="heading 4" w:uiPriority="9" w:qFormat="1"/>
-    <w:lsdException w:name="heading 5" w:uiPriority="9" w:qFormat="1"/>
-    <w:lsdException w:name="heading 6" w:uiPriority="9" w:qFormat="1"/>
-    <w:lsdException w:name="heading 7" w:uiPriority="9" w:qFormat="1"/>
-    <w:lsdException w:name="heading 8" w:uiPriority="9" w:qFormat="1"/>
-    <w:lsdException w:name="heading 9" w:uiPriority="9" w:qFormat="1"/>
-    <w:lsdException w:name="toc 1" w:uiPriority="39"/>
-    <w:lsdException w:name="toc 2" w:uiPriority="39"/>
-    <w:lsdException w:name="toc 3" w:uiPriority="39"/>
-    <w:lsdException w:name="toc 4" w:uiPriority="39"/>
-    <w:lsdException w:name="toc 5" w:uiPriority="39"/>
-    <w:lsdException w:name="toc 6" w:uiPriority="39"/>
-    <w:lsdException w:name="toc 7" w:uiPriority="39"/>
-    <w:lsdException w:name="toc 8" w:uiPriority="39"/>
-    <w:lsdException w:name="toc 9" w:uiPriority="39"/>
-    <w:lsdException w:name="caption" w:uiPriority="35" w:qFormat="1"/>
-    <w:lsdException w:name="Title" w:semiHidden="0" w:uiPriority="10" w:unhideWhenUsed="0" w:qFormat="1"/>
-    <w:lsdException w:name="Default Paragraph Font" w:uiPriority="1"/>
-    <w:lsdException w:name="Subtitle" w:semiHidden="0" w:uiPriority="11" w:unhideWhenUsed="0" w:qFormat="1"/>
-    <w:lsdException w:name="Strong" w:semiHidden="0" w:uiPriority="22" w:unhideWhenUsed="0" w:qFormat="1"/>
-    <w:lsdException w:name="Emphasis" w:semiHidden="0" w:uiPriority="20" w:unhideWhenUsed="0" w:qFormat="1"/>
-    <w:lsdException w:name="Table Grid" w:semiHidden="0" w:uiPriority="59" w:unhideWhenUsed="0"/>
-    <w:lsdException w:name="Placeholder Text" w:unhideWhenUsed="0"/>
-    <w:lsdException w:name="No Spacing" w:semiHidden="0" w:uiPriority="1" w:unhideWhenUsed="0" w:qFormat="1"/>
-    <w:lsdException w:name="Light Shading" w:semiHidden="0" w:uiPriority="60" w:unhideWhenUsed="0"/>
-    <w:lsdException w:name="Light List" w:semiHidden="0" w:uiPriority="61" w:unhideWhenUsed="0"/>
-    <w:lsdException w:name="Light Grid" w:semiHidden="0" w:uiPriority="62" w:unhideWhenUsed="0"/>
-    <w:lsdException w:name="Medium Shading 1" w:semiHidden="0" w:uiPriority="63" w:unhideWhenUsed="0"/>
-    <w:lsdException w:name="Medium Shading 2" w:semiHidden="0" w:uiPriority="64" w:unhideWhenUsed="0"/>
-    <w:lsdException w:name="Medium List 1" w:semiHidden="0" w:uiPriority="65" w:unhideWhenUsed="0"/>
-    <w:lsdException w:name="Medium List 2" w:semiHidden="0" w:uiPriority="66" w:unhideWhenUsed="0"/>
-    <w:lsdException w:name="Medium Grid 1" w:semiHidden="0" w:uiPriority="67" w:unhideWhenUsed="0"/>
-    <w:lsdException w:name="Medium Grid 2" w:semiHidden="0" w:uiPriority="68" w:unhideWhenUsed="0"/>
-    <w:lsdException w:name="Medium Grid 3" w:semiHidden="0" w:uiPriority="69" w:unhideWhenUsed="0"/>
-    <w:lsdException w:name="Dark List" w:semiHidden="0" w:uiPriority="70" w:unhideWhenUsed="0"/>
-    <w:lsdException w:name="Colorful Shading" w:semiHidden="0" w:uiPriority="71" w:unhideWhenUsed="0"/>
-    <w:lsdException w:name="Colorful List" w:semiHidden="0" w:uiPriority="72" w:unhideWhenUsed="0"/>
-    <w:lsdException w:name="Colorful Grid" w:semiHidden="0" w:uiPriority="73" w:unhideWhenUsed="0"/>
-    <w:lsdException w:name="Light Shading Accent 1" w:semiHidden="0" w:uiPriority="60" w:unhideWhenUsed="0"/>
-    <w:lsdException w:name="Light List Accent 1" w:semiHidden="0" w:uiPriority="61" w:unhideWhenUsed="0"/>
-    <w:lsdException w:name="Light Grid Accent 1" w:semiHidden="0" w:uiPriority="62" w:unhideWhenUsed="0"/>
-    <w:lsdException w:name="Medium Shading 1 Accent 1" w:semiHidden="0" w:uiPriority="63" w:unhideWhenUsed="0"/>
-    <w:lsdException w:name="Medium Shading 2 Accent 1" w:semiHidden="0" w:uiPriority="64" w:unhideWhenUsed="0"/>
-    <w:lsdException w:name="Medium List 1 Accent 1" w:semiHidden="0" w:uiPriority="65" w:unhideWhenUsed="0"/>
-    <w:lsdException w:name="Revision" w:unhideWhenUsed="0"/>
-    <w:lsdException w:name="List Paragraph" w:semiHidden="0" w:uiPriority="34" w:unhideWhenUsed="0" w:qFormat="1"/>
-    <w:lsdException w:name="Quote" w:semiHidden="0" w:uiPriority="29" w:unhideWhenUsed="0" w:qFormat="1"/>
-    <w:lsdException w:name="Intense Quote" w:semiHidden="0" w:uiPriority="30" w:unhideWhenUsed="0" w:qFormat="1"/>
-    <w:lsdException w:name="Medium List 2 Accent 1" w:semiHidden="0" w:uiPriority="66" w:unhideWhenUsed="0"/>
-    <w:lsdException w:name="Medium Grid 1 Accent 1" w:semiHidden="0" w:uiPriority="67" w:unhideWhenUsed="0"/>
-    <w:lsdException w:name="Medium Grid 2 Accent 1" w:semiHidden="0" w:uiPriority="68" w:unhideWhenUsed="0"/>
-    <w:lsdException w:name="Medium Grid 3 Accent 1" w:semiHidden="0" w:uiPriority="69" w:unhideWhenUsed="0"/>
-    <w:lsdException w:name="Dark List Accent 1" w:semiHidden="0" w:uiPriority="70" w:unhideWhenUsed="0"/>
-    <w:lsdException w:name="Colorful Shading Accent 1" w:semiHidden="0" w:uiPriority="71" w:unhideWhenUsed="0"/>
-    <w:lsdException w:name="Colorful List Accent 1" w:semiHidden="0" w:uiPriority="72" w:unhideWhenUsed="0"/>
-    <w:lsdException w:name="Colorful Grid Accent 1" w:semiHidden="0" w:uiPriority="73" w:unhideWhenUsed="0"/>
-    <w:lsdException w:name="Light Shading Accent 2" w:semiHidden="0" w:uiPriority="60" w:unhideWhenUsed="0"/>
-    <w:lsdException w:name="Light List Accent 2" w:semiHidden="0" w:uiPriority="61" w:unhideWhenUsed="0"/>
-    <w:lsdException w:name="Light Grid Accent 2" w:semiHidden="0" w:uiPriority="62" w:unhideWhenUsed="0"/>
-    <w:lsdException w:name="Medium Shading 1 Accent 2" w:semiHidden="0" w:uiPriority="63" w:unhideWhenUsed="0"/>
-    <w:lsdException w:name="Medium Shading 2 Accent 2" w:semiHidden="0" w:uiPriority="64" w:unhideWhenUsed="0"/>
-    <w:lsdException w:name="Medium List 1 Accent 2" w:semiHidden="0" w:uiPriority="65" w:unhideWhenUsed="0"/>
-    <w:lsdException w:name="Medium List 2 Accent 2" w:semiHidden="0" w:uiPriority="66" w:unhideWhenUsed="0"/>
-    <w:lsdException w:name="Medium Grid 1 Accent 2" w:semiHidden="0" w:uiPriority="67" w:unhideWhenUsed="0"/>
-    <w:lsdException w:name="Medium Grid 2 Accent 2" w:semiHidden="0" w:uiPriority="68" w:unhideWhenUsed="0"/>
-    <w:lsdException w:name="Medium Grid 3 Accent 2" w:semiHidden="0" w:uiPriority="69" w:unhideWhenUsed="0"/>
-    <w:lsdException w:name="Dark List Accent 2" w:semiHidden="0" w:uiPriority="70" w:unhideWhenUsed="0"/>
-    <w:lsdException w:name="Colorful Shading Accent 2" w:semiHidden="0" w:uiPriority="71" w:unhideWhenUsed="0"/>
-    <w:lsdException w:name="Colorful List Accent 2" w:semiHidden="0" w:uiPriority="72" w:unhideWhenUsed="0"/>
-    <w:lsdException w:name="Colorful Grid Accent 2" w:semiHidden="0" w:uiPriority="73" w:unhideWhenUsed="0"/>
-    <w:lsdException w:name="Light Shading Accent 3" w:semiHidden="0" w:uiPriority="60" w:unhideWhenUsed="0"/>
-    <w:lsdException w:name="Light List Accent 3" w:semiHidden="0" w:uiPriority="61" w:unhideWhenUsed="0"/>
-    <w:lsdException w:name="Light Grid Accent 3" w:semiHidden="0" w:uiPriority="62" w:unhideWhenUsed="0"/>
-    <w:lsdException w:name="Medium Shading 1 Accent 3" w:semiHidden="0" w:uiPriority="63" w:unhideWhenUsed="0"/>
-    <w:lsdException w:name="Medium Shading 2 Accent 3" w:semiHidden="0" w:uiPriority="64" w:unhideWhenUsed="0"/>
-    <w:lsdException w:name="Medium List 1 Accent 3" w:semiHidden="0" w:uiPriority="65" w:unhideWhenUsed="0"/>
-    <w:lsdException w:name="Medium List 2 Accent 3" w:semiHidden="0" w:uiPriority="66" w:unhideWhenUsed="0"/>
-    <w:lsdException w:name="Medium Grid 1 Accent 3" w:semiHidden="0" w:uiPriority="67" w:unhideWhenUsed="0"/>
-    <w:lsdException w:name="Medium Grid 2 Accent 3" w:semiHidden="0" w:uiPriority="68" w:unhideWhenUsed="0"/>
-    <w:lsdException w:name="Medium Grid 3 Accent 3" w:semiHidden="0" w:uiPriority="69" w:unhideWhenUsed="0"/>
-    <w:lsdException w:name="Dark List Accent 3" w:semiHidden="0" w:uiPriority="70" w:unhideWhenUsed="0"/>
-    <w:lsdException w:name="Colorful Shading Accent 3" w:semiHidden="0" w:uiPriority="71" w:unhideWhenUsed="0"/>
-    <w:lsdException w:name="Colorful List Accent 3" w:semiHidden="0" w:uiPriority="72" w:unhideWhenUsed="0"/>
-    <w:lsdException w:name="Colorful Grid Accent 3" w:semiHidden="0" w:uiPriority="73" w:unhideWhenUsed="0"/>
-    <w:lsdException w:name="Light Shading Accent 4" w:semiHidden="0" w:uiPriority="60" w:unhideWhenUsed="0"/>
-    <w:lsdException w:name="Light List Accent 4" w:semiHidden="0" w:uiPriority="61" w:unhideWhenUsed="0"/>
-    <w:lsdException w:name="Light Grid Accent 4" w:semiHidden="0" w:uiPriority="62" w:unhideWhenUsed="0"/>
-    <w:lsdException w:name="Medium Shading 1 Accent 4" w:semiHidden="0" w:uiPriority="63" w:unhideWhenUsed="0"/>
-    <w:lsdException w:name="Medium Shading 2 Accent 4" w:semiHidden="0" w:uiPriority="64" w:unhideWhenUsed="0"/>
-    <w:lsdException w:name="Medium List 1 Accent 4" w:semiHidden="0" w:uiPriority="65" w:unhideWhenUsed="0"/>
-    <w:lsdException w:name="Medium List 2 Accent 4" w:semiHidden="0" w:uiPriority="66" w:unhideWhenUsed="0"/>
-    <w:lsdException w:name="Medium Grid 1 Accent 4" w:semiHidden="0" w:uiPriority="67" w:unhideWhenUsed="0"/>
-    <w:lsdException w:name="Medium Grid 2 Accent 4" w:semiHidden="0" w:uiPriority="68" w:unhideWhenUsed="0"/>
-    <w:lsdException w:name="Medium Grid 3 Accent 4" w:semiHidden="0" w:uiPriority="69" w:unhideWhenUsed="0"/>
-    <w:lsdException w:name="Dark List Accent 4" w:semiHidden="0" w:uiPriority="70" w:unhideWhenUsed="0"/>
-    <w:lsdException w:name="Colorful Shading Accent 4" w:semiHidden="0" w:uiPriority="71" w:unhideWhenUsed="0"/>
-    <w:lsdException w:name="Colorful List Accent 4" w:semiHidden="0" w:uiPriority="72" w:unhideWhenUsed="0"/>
-    <w:lsdException w:name="Colorful Grid Accent 4" w:semiHidden="0" w:uiPriority="73" w:unhideWhenUsed="0"/>
-    <w:lsdException w:name="Light Shading Accent 5" w:semiHidden="0" w:uiPriority="60" w:unhideWhenUsed="0"/>
-    <w:lsdException w:name="Light List Accent 5" w:semiHidden="0" w:uiPriority="61" w:unhideWhenUsed="0"/>
-    <w:lsdException w:name="Light Grid Accent 5" w:semiHidden="0" w:uiPriority="62" w:unhideWhenUsed="0"/>
-    <w:lsdException w:name="Medium Shading 1 Accent 5" w:semiHidden="0" w:uiPriority="63" w:unhideWhenUsed="0"/>
-    <w:lsdException w:name="Medium Shading 2 Accent 5" w:semiHidden="0" w:uiPriority="64" w:unhideWhenUsed="0"/>
-    <w:lsdException w:name="Medium List 1 Accent 5" w:semiHidden="0" w:uiPriority="65" w:unhideWhenUsed="0"/>
-    <w:lsdException w:name="Medium List 2 Accent 5" w:semiHidden="0" w:uiPriority="66" w:unhideWhenUsed="0"/>
-    <w:lsdException w:name="Medium Grid 1 Accent 5" w:semiHidden="0" w:uiPriority="67" w:unhideWhenUsed="0"/>
-    <w:lsdException w:name="Medium Grid 2 Accent 5" w:semiHidden="0" w:uiPriority="68" w:unhideWhenUsed="0"/>
-    <w:lsdException w:name="Medium Grid 3 Accent 5" w:semiHidden="0" w:uiPriority="69" w:unhideWhenUsed="0"/>
-    <w:lsdException w:name="Dark List Accent 5" w:semiHidden="0" w:uiPriority="70" w:unhideWhenUsed="0"/>
-    <w:lsdException w:name="Colorful Shading Accent 5" w:semiHidden="0" w:uiPriority="71" w:unhideWhenUsed="0"/>
-    <w:lsdException w:name="Colorful List Accent 5" w:semiHidden="0" w:uiPriority="72" w:unhideWhenUsed="0"/>
-    <w:lsdException w:name="Colorful Grid Accent 5" w:semiHidden="0" w:uiPriority="73" w:unhideWhenUsed="0"/>
-    <w:lsdException w:name="Light Shading Accent 6" w:semiHidden="0" w:uiPriority="60" w:unhideWhenUsed="0"/>
-    <w:lsdException w:name="Light List Accent 6" w:semiHidden="0" w:uiPriority="61" w:unhideWhenUsed="0"/>
-    <w:lsdException w:name="Light Grid Accent 6" w:semiHidden="0" w:uiPriority="62" w:unhideWhenUsed="0"/>
-    <w:lsdException w:name="Medium Shading 1 Accent 6" w:semiHidden="0" w:uiPriority="63" w:unhideWhenUsed="0"/>
-    <w:lsdException w:name="Medium Shading 2 Accent 6" w:semiHidden="0" w:uiPriority="64" w:unhideWhenUsed="0"/>
-    <w:lsdException w:name="Medium List 1 Accent 6" w:semiHidden="0" w:uiPriority="65" w:unhideWhenUsed="0"/>
-    <w:lsdException w:name="Medium List 2 Accent 6" w:semiHidden="0" w:uiPriority="66" w:unhideWhenUsed="0"/>
-    <w:lsdException w:name="Medium Grid 1 Accent 6" w:semiHidden="0" w:uiPriority="67" w:unhideWhenUsed="0"/>
-    <w:lsdException w:name="Medium Grid 2 Accent 6" w:semiHidden="0" w:uiPriority="68" w:unhideWhenUsed="0"/>
-    <w:lsdException w:name="Medium Grid 3 Accent 6" w:semiHidden="0" w:uiPriority="69" w:unhideWhenUsed="0"/>
-    <w:lsdException w:name="Dark List Accent 6" w:semiHidden="0" w:uiPriority="70" w:unhideWhenUsed="0"/>
-    <w:lsdException w:name="Colorful Shading Accent 6" w:semiHidden="0" w:uiPriority="71" w:unhideWhenUsed="0"/>
-    <w:lsdException w:name="Colorful List Accent 6" w:semiHidden="0" w:uiPriority="72" w:unhideWhenUsed="0"/>
-    <w:lsdException w:name="Colorful Grid Accent 6" w:semiHidden="0" w:uiPriority="73" w:unhideWhenUsed="0"/>
-    <w:lsdException w:name="Subtle Emphasis" w:semiHidden="0" w:uiPriority="19" w:unhideWhenUsed="0" w:qFormat="1"/>
-    <w:lsdException w:name="Intense Emphasis" w:semiHidden="0" w:uiPriority="21" w:unhideWhenUsed="0" w:qFormat="1"/>
-    <w:lsdException w:name="Subtle Reference" w:semiHidden="0" w:uiPriority="31" w:unhideWhenUsed="0" w:qFormat="1"/>
-    <w:lsdException w:name="Intense Reference" w:semiHidden="0" w:uiPriority="32" w:unhideWhenUsed="0" w:qFormat="1"/>
-    <w:lsdException w:name="Book Title" w:semiHidden="0" w:uiPriority="33" w:unhideWhenUsed="0" w:qFormat="1"/>
-    <w:lsdException w:name="Bibliography" w:uiPriority="37"/>
-    <w:lsdException w:name="TOC Heading" w:uiPriority="39" w:qFormat="1"/>
-  </w:latentStyles>
-  <w:style w:type="paragraph" w:default="1" w:styleId="Normal">
-    <w:name w:val="Normal"/>
-    <w:qFormat/>
-    <w:rsid w:val="00F013B7"/>
-    <w:rPr>
-      <w:sz w:val="20"/>
-      <w:szCs w:val="20"/>
-    </w:rPr>
-  </w:style>
-  <w:style w:type="paragraph" w:styleId="Heading1">
-    <w:name w:val="heading 1"/>
-    <w:basedOn w:val="Normal"/>
-    <w:next w:val="Normal"/>
-    <w:link w:val="Heading1Char"/>
-    <w:uiPriority w:val="9"/>
-    <w:qFormat/>
-    <w:rsid w:val="00F013B7"/>
-    <w:pPr>
-      <w:pBdr>
-        <w:top w:val="single" w:sz="24" w:space="0" w:color="4F81BD" w:themeColor="accent1"/>
-        <w:left w:val="single" w:sz="24" w:space="0" w:color="4F81BD" w:themeColor="accent1"/>
-        <w:bottom w:val="single" w:sz="24" w:space="0" w:color="4F81BD" w:themeColor="accent1"/>
-        <w:right w:val="single" w:sz="24" w:space="0" w:color="4F81BD" w:themeColor="accent1"/>
-      </w:pBdr>
-      <w:shd w:val="clear" w:color="auto" w:fill="4F81BD" w:themeFill="accent1"/>
-      <w:spacing w:after="0"/>
-      <w:outlineLvl w:val="0"/>
-    </w:pPr>
-    <w:rPr>
-      <w:b/>
-      <w:bCs/>
-      <w:caps/>
-      <w:color w:val="FFFFFF" w:themeColor="background1"/>
-      <w:spacing w:val="15"/>
-      <w:sz w:val="22"/>
-      <w:szCs w:val="22"/>
-    </w:rPr>
-  </w:style>
-  <w:style w:type="paragraph" w:styleId="Heading2">
-    <w:name w:val="heading 2"/>
-    <w:basedOn w:val="Normal"/>
-    <w:next w:val="Normal"/>
-    <w:link w:val="Heading2Char"/>
-    <w:uiPriority w:val="9"/>
-    <w:unhideWhenUsed/>
-    <w:qFormat/>
-    <w:rsid w:val="00F013B7"/>
-    <w:pPr>
-      <w:pBdr>
-        <w:top w:val="single" w:sz="24" w:space="0" w:color="DBE5F1" w:themeColor="accent1" w:themeTint="33"/>
-        <w:left w:val="single" w:sz="24" w:space="0" w:color="DBE5F1" w:themeColor="accent1" w:themeTint="33"/>
-        <w:bottom w:val="single" w:sz="24" w:space="0" w:color="DBE5F1" w:themeColor="accent1" w:themeTint="33"/>
-        <w:right w:val="single" w:sz="24" w:space="0" w:color="DBE5F1" w:themeColor="accent1" w:themeTint="33"/>
-      </w:pBdr>
-      <w:shd w:val="clear" w:color="auto" w:fill="DBE5F1" w:themeFill="accent1" w:themeFillTint="33"/>
-      <w:spacing w:after="0"/>
-      <w:outlineLvl w:val="1"/>
-    </w:pPr>
-    <w:rPr>
-      <w:caps/>
-      <w:spacing w:val="15"/>
-      <w:sz w:val="22"/>
-      <w:szCs w:val="22"/>
-    </w:rPr>
-  </w:style>
-  <w:style w:type="paragraph" w:styleId="Heading3">
-    <w:name w:val="heading 3"/>
-    <w:basedOn w:val="Normal"/>
-    <w:next w:val="Normal"/>
-    <w:link w:val="Heading3Char"/>
-    <w:uiPriority w:val="9"/>
-    <w:unhideWhenUsed/>
-    <w:qFormat/>
-    <w:rsid w:val="00F013B7"/>
-    <w:pPr>
-      <w:pBdr>
-        <w:top w:val="single" w:sz="6" w:space="2" w:color="4F81BD" w:themeColor="accent1"/>
-        <w:left w:val="single" w:sz="6" w:space="2" w:color="4F81BD" w:themeColor="accent1"/>
-      </w:pBdr>
-      <w:spacing w:before="300" w:after="0"/>
-      <w:outlineLvl w:val="2"/>
-    </w:pPr>
-    <w:rPr>
-      <w:caps/>
-      <w:color w:val="243F60" w:themeColor="accent1" w:themeShade="7F"/>
-      <w:spacing w:val="15"/>
-      <w:sz w:val="22"/>
-      <w:szCs w:val="22"/>
-    </w:rPr>
-  </w:style>
-  <w:style w:type="paragraph" w:styleId="Heading4">
-    <w:name w:val="heading 4"/>
-    <w:basedOn w:val="Normal"/>
-    <w:next w:val="Normal"/>
-    <w:link w:val="Heading4Char"/>
-    <w:uiPriority w:val="9"/>
-    <w:semiHidden/>
-    <w:unhideWhenUsed/>
-    <w:qFormat/>
-    <w:rsid w:val="00F013B7"/>
-    <w:pPr>
-      <w:pBdr>
-        <w:top w:val="dotted" w:sz="6" w:space="2" w:color="4F81BD" w:themeColor="accent1"/>
-        <w:left w:val="dotted" w:sz="6" w:space="2" w:color="4F81BD" w:themeColor="accent1"/>
-      </w:pBdr>
-      <w:spacing w:before="300" w:after="0"/>
-      <w:outlineLvl w:val="3"/>
-    </w:pPr>
-    <w:rPr>
-      <w:caps/>
-      <w:color w:val="365F91" w:themeColor="accent1" w:themeShade="BF"/>
-      <w:spacing w:val="10"/>
-      <w:sz w:val="22"/>
-      <w:szCs w:val="22"/>
-    </w:rPr>
-  </w:style>
-  <w:style w:type="paragraph" w:styleId="Heading5">
-    <w:name w:val="heading 5"/>
-    <w:basedOn w:val="Normal"/>
-    <w:next w:val="Normal"/>
-    <w:link w:val="Heading5Char"/>
-    <w:uiPriority w:val="9"/>
-    <w:semiHidden/>
-    <w:unhideWhenUsed/>
-    <w:qFormat/>
-    <w:rsid w:val="00F013B7"/>
-    <w:pPr>
-      <w:pBdr>
-        <w:bottom w:val="single" w:sz="6" w:space="1" w:color="4F81BD" w:themeColor="accent1"/>
-      </w:pBdr>
-      <w:spacing w:before="300" w:after="0"/>
-      <w:outlineLvl w:val="4"/>
-    </w:pPr>
-    <w:rPr>
-      <w:caps/>
-      <w:color w:val="365F91" w:themeColor="accent1" w:themeShade="BF"/>
-      <w:spacing w:val="10"/>
-      <w:sz w:val="22"/>
-      <w:szCs w:val="22"/>
-    </w:rPr>
-  </w:style>
-  <w:style w:type="paragraph" w:styleId="Heading6">
-    <w:name w:val="heading 6"/>
-    <w:basedOn w:val="Normal"/>
-    <w:next w:val="Normal"/>
-    <w:link w:val="Heading6Char"/>
-    <w:uiPriority w:val="9"/>
-    <w:semiHidden/>
-    <w:unhideWhenUsed/>
-    <w:qFormat/>
-    <w:rsid w:val="00F013B7"/>
-    <w:pPr>
-      <w:pBdr>
-        <w:bottom w:val="dotted" w:sz="6" w:space="1" w:color="4F81BD" w:themeColor="accent1"/>
-      </w:pBdr>
-      <w:spacing w:before="300" w:after="0"/>
-      <w:outlineLvl w:val="5"/>
-    </w:pPr>
-    <w:rPr>
-      <w:caps/>
-      <w:color w:val="365F91" w:themeColor="accent1" w:themeShade="BF"/>
-      <w:spacing w:val="10"/>
-      <w:sz w:val="22"/>
-      <w:szCs w:val="22"/>
-    </w:rPr>
-  </w:style>
-  <w:style w:type="paragraph" w:styleId="Heading7">
-    <w:name w:val="heading 7"/>
-    <w:basedOn w:val="Normal"/>
-    <w:next w:val="Normal"/>
-    <w:link w:val="Heading7Char"/>
-    <w:uiPriority w:val="9"/>
-    <w:semiHidden/>
-    <w:unhideWhenUsed/>
-    <w:qFormat/>
-    <w:rsid w:val="00F013B7"/>
-    <w:pPr>
-      <w:spacing w:before="300" w:after="0"/>
-      <w:outlineLvl w:val="6"/>
-    </w:pPr>
-    <w:rPr>
-      <w:caps/>
-      <w:color w:val="365F91" w:themeColor="accent1" w:themeShade="BF"/>
-      <w:spacing w:val="10"/>
-      <w:sz w:val="22"/>
-      <w:szCs w:val="22"/>
-    </w:rPr>
-  </w:style>
-  <w:style w:type="paragraph" w:styleId="Heading8">
-    <w:name w:val="heading 8"/>
-    <w:basedOn w:val="Normal"/>
-    <w:next w:val="Normal"/>
-    <w:link w:val="Heading8Char"/>
-    <w:uiPriority w:val="9"/>
-    <w:semiHidden/>
-    <w:unhideWhenUsed/>
-    <w:qFormat/>
-    <w:rsid w:val="00F013B7"/>
-    <w:pPr>
-      <w:spacing w:before="300" w:after="0"/>
-      <w:outlineLvl w:val="7"/>
-    </w:pPr>
-    <w:rPr>
-      <w:caps/>
-      <w:spacing w:val="10"/>
-      <w:sz w:val="18"/>
-      <w:szCs w:val="18"/>
-    </w:rPr>
-  </w:style>
-  <w:style w:type="paragraph" w:styleId="Heading9">
-    <w:name w:val="heading 9"/>
-    <w:basedOn w:val="Normal"/>
-    <w:next w:val="Normal"/>
-    <w:link w:val="Heading9Char"/>
-    <w:uiPriority w:val="9"/>
-    <w:semiHidden/>
-    <w:unhideWhenUsed/>
-    <w:qFormat/>
-    <w:rsid w:val="00F013B7"/>
-    <w:pPr>
-      <w:spacing w:before="300" w:after="0"/>
-      <w:outlineLvl w:val="8"/>
-    </w:pPr>
-    <w:rPr>
-      <w:i/>
-      <w:caps/>
-      <w:spacing w:val="10"/>
-      <w:sz w:val="18"/>
-      <w:szCs w:val="18"/>
-    </w:rPr>
-  </w:style>
-  <w:style w:type="character" w:default="1" w:styleId="DefaultParagraphFont">
-    <w:name w:val="Default Paragraph Font"/>
-    <w:uiPriority w:val="1"/>
-    <w:semiHidden/>
-    <w:unhideWhenUsed/>
-  </w:style>
-  <w:style w:type="table" w:default="1" w:styleId="TableNormal">
-    <w:name w:val="Normal Table"/>
-    <w:uiPriority w:val="99"/>
-    <w:semiHidden/>
-    <w:unhideWhenUsed/>
-    <w:tblPr>
-      <w:tblInd w:w="0" w:type="dxa"/>
-      <w:tblCellMar>
-        <w:top w:w="0" w:type="dxa"/>
-        <w:left w:w="108" w:type="dxa"/>
-        <w:bottom w:w="0" w:type="dxa"/>
-        <w:right w:w="108" w:type="dxa"/>
-      </w:tblCellMar>
-    </w:tblPr>
-  </w:style>
-  <w:style w:type="numbering" w:default="1" w:styleId="NoList">
-    <w:name w:val="No List"/>
-    <w:uiPriority w:val="99"/>
-    <w:semiHidden/>
-    <w:unhideWhenUsed/>
-  </w:style>
-  <w:style w:type="character" w:customStyle="1" w:styleId="Heading1Char">
-    <w:name w:val="Heading 1 Char"/>
-    <w:basedOn w:val="DefaultParagraphFont"/>
-    <w:link w:val="Heading1"/>
-    <w:uiPriority w:val="9"/>
-    <w:rsid w:val="00F013B7"/>
-    <w:rPr>
-      <w:b/>
-      <w:bCs/>
-      <w:caps/>
-      <w:color w:val="FFFFFF" w:themeColor="background1"/>
-      <w:spacing w:val="15"/>
-      <w:shd w:val="clear" w:color="auto" w:fill="4F81BD" w:themeFill="accent1"/>
-    </w:rPr>
-  </w:style>
-  <w:style w:type="character" w:customStyle="1" w:styleId="Heading2Char">
-    <w:name w:val="Heading 2 Char"/>
-    <w:basedOn w:val="DefaultParagraphFont"/>
-    <w:link w:val="Heading2"/>
-    <w:uiPriority w:val="9"/>
-    <w:rsid w:val="00F013B7"/>
-    <w:rPr>
-      <w:caps/>
-      <w:spacing w:val="15"/>
-      <w:shd w:val="clear" w:color="auto" w:fill="DBE5F1" w:themeFill="accent1" w:themeFillTint="33"/>
-    </w:rPr>
-  </w:style>
-  <w:style w:type="character" w:customStyle="1" w:styleId="Heading3Char">
-    <w:name w:val="Heading 3 Char"/>
-    <w:basedOn w:val="DefaultParagraphFont"/>
-    <w:link w:val="Heading3"/>
-    <w:uiPriority w:val="9"/>
-    <w:rsid w:val="00F013B7"/>
-    <w:rPr>
-      <w:caps/>
-      <w:color w:val="243F60" w:themeColor="accent1" w:themeShade="7F"/>
-      <w:spacing w:val="15"/>
-    </w:rPr>
-  </w:style>
-  <w:style w:type="character" w:customStyle="1" w:styleId="Heading4Char">
-    <w:name w:val="Heading 4 Char"/>
-    <w:basedOn w:val="DefaultParagraphFont"/>
-    <w:link w:val="Heading4"/>
-    <w:uiPriority w:val="9"/>
-    <w:semiHidden/>
-    <w:rsid w:val="00F013B7"/>
-    <w:rPr>
-      <w:caps/>
-      <w:color w:val="365F91" w:themeColor="accent1" w:themeShade="BF"/>
-      <w:spacing w:val="10"/>
-    </w:rPr>
-  </w:style>
-  <w:style w:type="character" w:customStyle="1" w:styleId="Heading5Char">
-    <w:name w:val="Heading 5 Char"/>
-    <w:basedOn w:val="DefaultParagraphFont"/>
-    <w:link w:val="Heading5"/>
-    <w:uiPriority w:val="9"/>
-    <w:semiHidden/>
-    <w:rsid w:val="00F013B7"/>
-    <w:rPr>
-      <w:caps/>
-      <w:color w:val="365F91" w:themeColor="accent1" w:themeShade="BF"/>
-      <w:spacing w:val="10"/>
-    </w:rPr>
-  </w:style>
-  <w:style w:type="character" w:customStyle="1" w:styleId="Heading6Char">
-    <w:name w:val="Heading 6 Char"/>
-    <w:basedOn w:val="DefaultParagraphFont"/>
-    <w:link w:val="Heading6"/>
-    <w:uiPriority w:val="9"/>
-    <w:semiHidden/>
-    <w:rsid w:val="00F013B7"/>
-    <w:rPr>
-      <w:caps/>
-      <w:color w:val="365F91" w:themeColor="accent1" w:themeShade="BF"/>
-      <w:spacing w:val="10"/>
-    </w:rPr>
-  </w:style>
-  <w:style w:type="character" w:customStyle="1" w:styleId="Heading7Char">
-    <w:name w:val="Heading 7 Char"/>
-    <w:basedOn w:val="DefaultParagraphFont"/>
-    <w:link w:val="Heading7"/>
-    <w:uiPriority w:val="9"/>
-    <w:semiHidden/>
-    <w:rsid w:val="00F013B7"/>
-    <w:rPr>
-      <w:caps/>
-      <w:color w:val="365F91" w:themeColor="accent1" w:themeShade="BF"/>
-      <w:spacing w:val="10"/>
-    </w:rPr>
-  </w:style>
-  <w:style w:type="character" w:customStyle="1" w:styleId="Heading8Char">
-    <w:name w:val="Heading 8 Char"/>
-    <w:basedOn w:val="DefaultParagraphFont"/>
-    <w:link w:val="Heading8"/>
-    <w:uiPriority w:val="9"/>
-    <w:semiHidden/>
-    <w:rsid w:val="00F013B7"/>
-    <w:rPr>
-      <w:caps/>
-      <w:spacing w:val="10"/>
-      <w:sz w:val="18"/>
-      <w:szCs w:val="18"/>
-    </w:rPr>
-  </w:style>
-  <w:style w:type="character" w:customStyle="1" w:styleId="Heading9Char">
-    <w:name w:val="Heading 9 Char"/>
-    <w:basedOn w:val="DefaultParagraphFont"/>
-    <w:link w:val="Heading9"/>
-    <w:uiPriority w:val="9"/>
-    <w:semiHidden/>
-    <w:rsid w:val="00F013B7"/>
-    <w:rPr>
-      <w:i/>
-      <w:caps/>
-      <w:spacing w:val="10"/>
-      <w:sz w:val="18"/>
-      <w:szCs w:val="18"/>
-    </w:rPr>
-  </w:style>
-  <w:style w:type="paragraph" w:styleId="Caption">
-    <w:name w:val="caption"/>
-    <w:basedOn w:val="Normal"/>
-    <w:next w:val="Normal"/>
-    <w:uiPriority w:val="35"/>
-    <w:semiHidden/>
-    <w:unhideWhenUsed/>
-    <w:qFormat/>
-    <w:rsid w:val="00F013B7"/>
-    <w:rPr>
-      <w:b/>
-      <w:bCs/>
-      <w:color w:val="365F91" w:themeColor="accent1" w:themeShade="BF"/>
-      <w:sz w:val="16"/>
-      <w:szCs w:val="16"/>
-    </w:rPr>
-  </w:style>
-  <w:style w:type="paragraph" w:styleId="Title">
-    <w:name w:val="Title"/>
-    <w:basedOn w:val="Normal"/>
-    <w:next w:val="Normal"/>
-    <w:link w:val="TitleChar"/>
-    <w:uiPriority w:val="10"/>
-    <w:qFormat/>
-    <w:rsid w:val="00F013B7"/>
-    <w:pPr>
-      <w:spacing w:before="720"/>
-    </w:pPr>
-    <w:rPr>
-      <w:caps/>
-      <w:color w:val="4F81BD" w:themeColor="accent1"/>
-      <w:spacing w:val="10"/>
-      <w:kern w:val="28"/>
-      <w:sz w:val="52"/>
-      <w:szCs w:val="52"/>
-    </w:rPr>
-  </w:style>
-  <w:style w:type="character" w:customStyle="1" w:styleId="TitleChar">
-    <w:name w:val="Title Char"/>
-    <w:basedOn w:val="DefaultParagraphFont"/>
-    <w:link w:val="Title"/>
-    <w:uiPriority w:val="10"/>
-    <w:rsid w:val="00F013B7"/>
-    <w:rPr>
-      <w:caps/>
-      <w:color w:val="4F81BD" w:themeColor="accent1"/>
-      <w:spacing w:val="10"/>
-      <w:kern w:val="28"/>
-      <w:sz w:val="52"/>
-      <w:szCs w:val="52"/>
-    </w:rPr>
-  </w:style>
-  <w:style w:type="paragraph" w:styleId="Subtitle">
-    <w:name w:val="Subtitle"/>
-    <w:basedOn w:val="Normal"/>
-    <w:next w:val="Normal"/>
-    <w:link w:val="SubtitleChar"/>
-    <w:uiPriority w:val="11"/>
-    <w:qFormat/>
-    <w:rsid w:val="00F013B7"/>
-    <w:pPr>
-      <w:spacing w:after="1000" w:line="240" w:lineRule="auto"/>
-    </w:pPr>
-    <w:rPr>
-      <w:caps/>
-      <w:color w:val="595959" w:themeColor="text1" w:themeTint="A6"/>
-      <w:spacing w:val="10"/>
-      <w:sz w:val="24"/>
-      <w:szCs w:val="24"/>
-    </w:rPr>
-  </w:style>
-  <w:style w:type="character" w:customStyle="1" w:styleId="SubtitleChar">
-    <w:name w:val="Subtitle Char"/>
-    <w:basedOn w:val="DefaultParagraphFont"/>
-    <w:link w:val="Subtitle"/>
-    <w:uiPriority w:val="11"/>
-    <w:rsid w:val="00F013B7"/>
-    <w:rPr>
-      <w:caps/>
-      <w:color w:val="595959" w:themeColor="text1" w:themeTint="A6"/>
-      <w:spacing w:val="10"/>
-      <w:sz w:val="24"/>
-      <w:szCs w:val="24"/>
-    </w:rPr>
-  </w:style>
-  <w:style w:type="character" w:styleId="Strong">
-    <w:name w:val="Strong"/>
-    <w:uiPriority w:val="22"/>
-    <w:qFormat/>
-    <w:rsid w:val="00F013B7"/>
-    <w:rPr>
-      <w:b/>
-      <w:bCs/>
-    </w:rPr>
-  </w:style>
-  <w:style w:type="character" w:styleId="Emphasis">
-    <w:name w:val="Emphasis"/>
-    <w:uiPriority w:val="20"/>
-    <w:qFormat/>
-    <w:rsid w:val="00F013B7"/>
-    <w:rPr>
-      <w:caps/>
-      <w:color w:val="243F60" w:themeColor="accent1" w:themeShade="7F"/>
-      <w:spacing w:val="5"/>
-    </w:rPr>
-  </w:style>
-  <w:style w:type="paragraph" w:styleId="NoSpacing">
-    <w:name w:val="No Spacing"/>
-    <w:basedOn w:val="Normal"/>
-    <w:link w:val="NoSpacingChar"/>
-    <w:uiPriority w:val="1"/>
-    <w:qFormat/>
-    <w:rsid w:val="00F013B7"/>
-    <w:pPr>
-      <w:spacing w:before="0" w:after="0" w:line="240" w:lineRule="auto"/>
-    </w:pPr>
-  </w:style>
-  <w:style w:type="character" w:customStyle="1" w:styleId="NoSpacingChar">
-    <w:name w:val="No Spacing Char"/>
-    <w:basedOn w:val="DefaultParagraphFont"/>
-    <w:link w:val="NoSpacing"/>
-    <w:uiPriority w:val="1"/>
-    <w:rsid w:val="00F013B7"/>
-    <w:rPr>
-      <w:sz w:val="20"/>
-      <w:szCs w:val="20"/>
-    </w:rPr>
-  </w:style>
-  <w:style w:type="paragraph" w:styleId="ListParagraph">
-    <w:name w:val="List Paragraph"/>
-    <w:basedOn w:val="Normal"/>
-    <w:uiPriority w:val="34"/>
-    <w:qFormat/>
-    <w:rsid w:val="00F013B7"/>
-    <w:pPr>
-      <w:ind w:left="720"/>
-      <w:contextualSpacing/>
-    </w:pPr>
-  </w:style>
-  <w:style w:type="paragraph" w:styleId="Quote">
-    <w:name w:val="Quote"/>
-    <w:basedOn w:val="Normal"/>
-    <w:next w:val="Normal"/>
-    <w:link w:val="QuoteChar"/>
-    <w:uiPriority w:val="29"/>
-    <w:qFormat/>
-    <w:rsid w:val="00F013B7"/>
-    <w:rPr>
-      <w:i/>
-      <w:iCs/>
-    </w:rPr>
-  </w:style>
-  <w:style w:type="character" w:customStyle="1" w:styleId="QuoteChar">
-    <w:name w:val="Quote Char"/>
-    <w:basedOn w:val="DefaultParagraphFont"/>
-    <w:link w:val="Quote"/>
-    <w:uiPriority w:val="29"/>
-    <w:rsid w:val="00F013B7"/>
-    <w:rPr>
-      <w:i/>
-      <w:iCs/>
-      <w:sz w:val="20"/>
-      <w:szCs w:val="20"/>
-    </w:rPr>
-  </w:style>
-  <w:style w:type="paragraph" w:styleId="IntenseQuote">
-    <w:name w:val="Intense Quote"/>
-    <w:basedOn w:val="Normal"/>
-    <w:next w:val="Normal"/>
-    <w:link w:val="IntenseQuoteChar"/>
-    <w:uiPriority w:val="30"/>
-    <w:qFormat/>
-    <w:rsid w:val="00F013B7"/>
-    <w:pPr>
-      <w:pBdr>
-        <w:top w:val="single" w:sz="4" w:space="10" w:color="4F81BD" w:themeColor="accent1"/>
-        <w:left w:val="single" w:sz="4" w:space="10" w:color="4F81BD" w:themeColor="accent1"/>
-      </w:pBdr>
-      <w:spacing w:after="0"/>
-      <w:ind w:left="1296" w:right="1152"/>
-      <w:jc w:val="both"/>
-    </w:pPr>
-    <w:rPr>
-      <w:i/>
-      <w:iCs/>
-      <w:color w:val="4F81BD" w:themeColor="accent1"/>
-    </w:rPr>
-  </w:style>
-  <w:style w:type="character" w:customStyle="1" w:styleId="IntenseQuoteChar">
-    <w:name w:val="Intense Quote Char"/>
-    <w:basedOn w:val="DefaultParagraphFont"/>
-    <w:link w:val="IntenseQuote"/>
-    <w:uiPriority w:val="30"/>
-    <w:rsid w:val="00F013B7"/>
-    <w:rPr>
-      <w:i/>
-      <w:iCs/>
-      <w:color w:val="4F81BD" w:themeColor="accent1"/>
-      <w:sz w:val="20"/>
-      <w:szCs w:val="20"/>
-    </w:rPr>
-  </w:style>
-  <w:style w:type="character" w:styleId="SubtleEmphasis">
-    <w:name w:val="Subtle Emphasis"/>
-    <w:uiPriority w:val="19"/>
-    <w:qFormat/>
-    <w:rsid w:val="00F013B7"/>
-    <w:rPr>
-      <w:i/>
-      <w:iCs/>
-      <w:color w:val="243F60" w:themeColor="accent1" w:themeShade="7F"/>
-    </w:rPr>
-  </w:style>
-  <w:style w:type="character" w:styleId="IntenseEmphasis">
-    <w:name w:val="Intense Emphasis"/>
-    <w:uiPriority w:val="21"/>
-    <w:qFormat/>
-    <w:rsid w:val="00F013B7"/>
-    <w:rPr>
-      <w:b/>
-      <w:bCs/>
-      <w:caps/>
-      <w:color w:val="243F60" w:themeColor="accent1" w:themeShade="7F"/>
-      <w:spacing w:val="10"/>
-    </w:rPr>
-  </w:style>
-  <w:style w:type="character" w:styleId="SubtleReference">
-    <w:name w:val="Subtle Reference"/>
-    <w:uiPriority w:val="31"/>
-    <w:qFormat/>
-    <w:rsid w:val="00F013B7"/>
-    <w:rPr>
-      <w:b/>
-      <w:bCs/>
-      <w:color w:val="4F81BD" w:themeColor="accent1"/>
-    </w:rPr>
-  </w:style>
-  <w:style w:type="character" w:styleId="IntenseReference">
-    <w:name w:val="Intense Reference"/>
-    <w:uiPriority w:val="32"/>
-    <w:qFormat/>
-    <w:rsid w:val="00F013B7"/>
-    <w:rPr>
-      <w:b/>
-      <w:bCs/>
-      <w:i/>
-      <w:iCs/>
-      <w:caps/>
-      <w:color w:val="4F81BD" w:themeColor="accent1"/>
-    </w:rPr>
-  </w:style>
-  <w:style w:type="character" w:styleId="BookTitle">
-    <w:name w:val="Book Title"/>
-    <w:uiPriority w:val="33"/>
-    <w:qFormat/>
-    <w:rsid w:val="00F013B7"/>
-    <w:rPr>
-      <w:b/>
-      <w:bCs/>
-      <w:i/>
-      <w:iCs/>
-      <w:spacing w:val="9"/>
-    </w:rPr>
-  </w:style>
-  <w:style w:type="paragraph" w:styleId="TOCHeading">
-    <w:name w:val="TOC Heading"/>
-    <w:basedOn w:val="Heading1"/>
-    <w:next w:val="Normal"/>
-    <w:uiPriority w:val="39"/>
-    <w:semiHidden/>
-    <w:unhideWhenUsed/>
-    <w:qFormat/>
-    <w:rsid w:val="00F013B7"/>
-    <w:pPr>
-      <w:outlineLvl w:val="9"/>
-    </w:pPr>
-    <w:rPr>
-      <w:lang w:bidi="en-US"/>
-    </w:rPr>
-  </w:style>
-  <w:style w:type="character" w:styleId="Hyperlink">
-    <w:name w:val="Hyperlink"/>
-    <w:uiPriority w:val="99"/>
-    <w:unhideWhenUsed/>
-    <w:rsid w:val="00F013B7"/>
-    <w:rPr>
-      <w:color w:val="0000FF"/>
-      <w:u w:val="single"/>
-    </w:rPr>
-  </w:style>
-  <w:style w:type="table" w:styleId="TableGrid">
-    <w:name w:val="Table Grid"/>
-    <w:basedOn w:val="TableNormal"/>
-    <w:uiPriority w:val="59"/>
-    <w:rsid w:val="00D95C32"/>
-    <w:pPr>
-      <w:spacing w:before="0" w:after="0" w:line="240" w:lineRule="auto"/>
-    </w:pPr>
-    <w:tblPr>
-      <w:tblInd w:w="0" w:type="dxa"/>
-      <w:tblBorders>
-        <w:top w:val="single" w:sz="4" w:space="0" w:color="auto"/>
-        <w:left w:val="single" w:sz="4" w:space="0" w:color="auto"/>
-        <w:bottom w:val="single" w:sz="4" w:space="0" w:color="auto"/>
-        <w:right w:val="single" w:sz="4" w:space="0" w:color="auto"/>
-        <w:insideH w:val="single" w:sz="4" w:space="0" w:color="auto"/>
-        <w:insideV w:val="single" w:sz="4" w:space="0" w:color="auto"/>
-      </w:tblBorders>
-      <w:tblCellMar>
-        <w:top w:w="0" w:type="dxa"/>
-        <w:left w:w="108" w:type="dxa"/>
-        <w:bottom w:w="0" w:type="dxa"/>
-        <w:right w:w="108" w:type="dxa"/>
-      </w:tblCellMar>
-    </w:tblPr>
-  </w:style>
-  <w:style w:type="table" w:styleId="LightShading">
-    <w:name w:val="Light Shading"/>
-    <w:basedOn w:val="TableNormal"/>
-    <w:uiPriority w:val="60"/>
-    <w:rsid w:val="00D95C32"/>
-    <w:pPr>
-      <w:spacing w:before="0" w:after="0" w:line="240" w:lineRule="auto"/>
-    </w:pPr>
-    <w:rPr>
-      <w:color w:val="000000" w:themeColor="text1" w:themeShade="BF"/>
-    </w:rPr>
-    <w:tblPr>
-      <w:tblStyleRowBandSize w:val="1"/>
-      <w:tblStyleColBandSize w:val="1"/>
-      <w:tblInd w:w="0" w:type="dxa"/>
-      <w:tblBorders>
-        <w:top w:val="single" w:sz="8" w:space="0" w:color="000000" w:themeColor="text1"/>
-        <w:bottom w:val="single" w:sz="8" w:space="0" w:color="000000" w:themeColor="text1"/>
-      </w:tblBorders>
-      <w:tblCellMar>
-        <w:top w:w="0" w:type="dxa"/>
-        <w:left w:w="108" w:type="dxa"/>
-        <w:bottom w:w="0" w:type="dxa"/>
-        <w:right w:w="108" w:type="dxa"/>
-      </w:tblCellMar>
     </w:tblPr>
     <w:tblStylePr w:type="firstRow">
       <w:pPr>
@@ -6920,7 +6124,7 @@
 </file>
 
 <file path=customXml/itemProps1.xml><?xml version="1.0" encoding="utf-8"?>
-<ds:datastoreItem xmlns:ds="http://schemas.openxmlformats.org/officeDocument/2006/customXml" ds:itemID="{8C9752A6-138A-46E1-B4B1-918E3F930507}">
+<ds:datastoreItem xmlns:ds="http://schemas.openxmlformats.org/officeDocument/2006/customXml" ds:itemID="{75576F30-B4F8-486C-A5A6-0D317457476F}">
   <ds:schemaRefs>
     <ds:schemaRef ds:uri="http://schemas.openxmlformats.org/officeDocument/2006/bibliography"/>
   </ds:schemaRefs>

</xml_diff>